<commit_message>
Add API description to 2 chapter
</commit_message>
<xml_diff>
--- a/docs/Diploma.docx
+++ b/docs/Diploma.docx
@@ -502,7 +502,7 @@
           <w:lang w:val="ru-RU"/>
         </w:rPr>
       </w:pPr>
-      <w:bookmarkStart w:id="0" w:name="_Toc6222532"/>
+      <w:bookmarkStart w:id="0" w:name="_Toc6350598"/>
       <w:r>
         <w:rPr>
           <w:lang w:val="ru-RU"/>
@@ -972,7 +972,7 @@
           <w:lang w:val="en-US"/>
         </w:rPr>
       </w:pPr>
-      <w:bookmarkStart w:id="1" w:name="_Toc6222533"/>
+      <w:bookmarkStart w:id="1" w:name="_Toc6350599"/>
       <w:r>
         <w:rPr>
           <w:lang w:val="en-US"/>
@@ -1108,7 +1108,7 @@
         </w:rPr>
         <w:fldChar w:fldCharType="separate"/>
       </w:r>
-      <w:hyperlink w:anchor="_Toc6222532" w:history="1">
+      <w:hyperlink w:anchor="_Toc6350598" w:history="1">
         <w:r>
           <w:rPr>
             <w:rStyle w:val="Hyperlink"/>
@@ -1136,7 +1136,7 @@
             <w:noProof/>
             <w:webHidden/>
           </w:rPr>
-          <w:instrText xml:space="preserve"> PAGEREF _Toc6222532 \h </w:instrText>
+          <w:instrText xml:space="preserve"> PAGEREF _Toc6350598 \h </w:instrText>
         </w:r>
         <w:r>
           <w:rPr>
@@ -1176,7 +1176,7 @@
           <w:lang w:val="ru-RU"/>
         </w:rPr>
       </w:pPr>
-      <w:hyperlink w:anchor="_Toc6222533" w:history="1">
+      <w:hyperlink w:anchor="_Toc6350599" w:history="1">
         <w:r>
           <w:rPr>
             <w:rStyle w:val="Hyperlink"/>
@@ -1204,7 +1204,7 @@
             <w:noProof/>
             <w:webHidden/>
           </w:rPr>
-          <w:instrText xml:space="preserve"> PAGEREF _Toc6222533 \h </w:instrText>
+          <w:instrText xml:space="preserve"> PAGEREF _Toc6350599 \h </w:instrText>
         </w:r>
         <w:r>
           <w:rPr>
@@ -1244,7 +1244,7 @@
           <w:lang w:val="ru-RU"/>
         </w:rPr>
       </w:pPr>
-      <w:hyperlink w:anchor="_Toc6222534" w:history="1">
+      <w:hyperlink w:anchor="_Toc6350600" w:history="1">
         <w:r>
           <w:rPr>
             <w:rStyle w:val="Hyperlink"/>
@@ -1272,7 +1272,7 @@
             <w:noProof/>
             <w:webHidden/>
           </w:rPr>
-          <w:instrText xml:space="preserve"> PAGEREF _Toc6222534 \h </w:instrText>
+          <w:instrText xml:space="preserve"> PAGEREF _Toc6350600 \h </w:instrText>
         </w:r>
         <w:r>
           <w:rPr>
@@ -1312,7 +1312,7 @@
           <w:lang w:val="ru-RU"/>
         </w:rPr>
       </w:pPr>
-      <w:hyperlink w:anchor="_Toc6222535" w:history="1">
+      <w:hyperlink w:anchor="_Toc6350601" w:history="1">
         <w:r>
           <w:rPr>
             <w:rStyle w:val="Hyperlink"/>
@@ -1340,7 +1340,7 @@
             <w:noProof/>
             <w:webHidden/>
           </w:rPr>
-          <w:instrText xml:space="preserve"> PAGEREF _Toc6222535 \h </w:instrText>
+          <w:instrText xml:space="preserve"> PAGEREF _Toc6350601 \h </w:instrText>
         </w:r>
         <w:r>
           <w:rPr>
@@ -1383,7 +1383,7 @@
           <w:lang w:val="ru-RU"/>
         </w:rPr>
       </w:pPr>
-      <w:hyperlink w:anchor="_Toc6222536" w:history="1">
+      <w:hyperlink w:anchor="_Toc6350602" w:history="1">
         <w:r>
           <w:rPr>
             <w:rStyle w:val="Hyperlink"/>
@@ -1410,7 +1410,7 @@
             <w:noProof/>
             <w:webHidden/>
           </w:rPr>
-          <w:instrText xml:space="preserve"> PAGEREF _Toc6222536 \h </w:instrText>
+          <w:instrText xml:space="preserve"> PAGEREF _Toc6350602 \h </w:instrText>
         </w:r>
         <w:r>
           <w:rPr>
@@ -1453,7 +1453,7 @@
           <w:lang w:val="ru-RU"/>
         </w:rPr>
       </w:pPr>
-      <w:hyperlink w:anchor="_Toc6222537" w:history="1">
+      <w:hyperlink w:anchor="_Toc6350603" w:history="1">
         <w:r>
           <w:rPr>
             <w:rStyle w:val="Hyperlink"/>
@@ -1480,7 +1480,7 @@
             <w:noProof/>
             <w:webHidden/>
           </w:rPr>
-          <w:instrText xml:space="preserve"> PAGEREF _Toc6222537 \h </w:instrText>
+          <w:instrText xml:space="preserve"> PAGEREF _Toc6350603 \h </w:instrText>
         </w:r>
         <w:r>
           <w:rPr>
@@ -1523,7 +1523,7 @@
           <w:lang w:val="ru-RU"/>
         </w:rPr>
       </w:pPr>
-      <w:hyperlink w:anchor="_Toc6222538" w:history="1">
+      <w:hyperlink w:anchor="_Toc6350604" w:history="1">
         <w:r>
           <w:rPr>
             <w:rStyle w:val="Hyperlink"/>
@@ -1550,7 +1550,7 @@
             <w:noProof/>
             <w:webHidden/>
           </w:rPr>
-          <w:instrText xml:space="preserve"> PAGEREF _Toc6222538 \h </w:instrText>
+          <w:instrText xml:space="preserve"> PAGEREF _Toc6350604 \h </w:instrText>
         </w:r>
         <w:r>
           <w:rPr>
@@ -1590,7 +1590,7 @@
           <w:lang w:val="ru-RU"/>
         </w:rPr>
       </w:pPr>
-      <w:hyperlink w:anchor="_Toc6222539" w:history="1">
+      <w:hyperlink w:anchor="_Toc6350605" w:history="1">
         <w:r>
           <w:rPr>
             <w:rStyle w:val="Hyperlink"/>
@@ -1618,7 +1618,7 @@
             <w:noProof/>
             <w:webHidden/>
           </w:rPr>
-          <w:instrText xml:space="preserve"> PAGEREF _Toc6222539 \h </w:instrText>
+          <w:instrText xml:space="preserve"> PAGEREF _Toc6350605 \h </w:instrText>
         </w:r>
         <w:r>
           <w:rPr>
@@ -1662,7 +1662,7 @@
           <w:lang w:val="ru-RU"/>
         </w:rPr>
       </w:pPr>
-      <w:hyperlink w:anchor="_Toc6222540" w:history="1">
+      <w:hyperlink w:anchor="_Toc6350606" w:history="1">
         <w:r>
           <w:rPr>
             <w:rStyle w:val="Hyperlink"/>
@@ -1704,7 +1704,7 @@
             <w:noProof/>
             <w:webHidden/>
           </w:rPr>
-          <w:instrText xml:space="preserve"> PAGEREF _Toc6222540 \h </w:instrText>
+          <w:instrText xml:space="preserve"> PAGEREF _Toc6350606 \h </w:instrText>
         </w:r>
         <w:r>
           <w:rPr>
@@ -1748,7 +1748,7 @@
           <w:lang w:val="ru-RU"/>
         </w:rPr>
       </w:pPr>
-      <w:hyperlink w:anchor="_Toc6222541" w:history="1">
+      <w:hyperlink w:anchor="_Toc6350607" w:history="1">
         <w:r>
           <w:rPr>
             <w:rStyle w:val="Hyperlink"/>
@@ -1790,7 +1790,7 @@
             <w:noProof/>
             <w:webHidden/>
           </w:rPr>
-          <w:instrText xml:space="preserve"> PAGEREF _Toc6222541 \h </w:instrText>
+          <w:instrText xml:space="preserve"> PAGEREF _Toc6350607 \h </w:instrText>
         </w:r>
         <w:r>
           <w:rPr>
@@ -1834,7 +1834,7 @@
           <w:lang w:val="ru-RU"/>
         </w:rPr>
       </w:pPr>
-      <w:hyperlink w:anchor="_Toc6222542" w:history="1">
+      <w:hyperlink w:anchor="_Toc6350608" w:history="1">
         <w:r>
           <w:rPr>
             <w:rStyle w:val="Hyperlink"/>
@@ -1877,7 +1877,7 @@
             <w:noProof/>
             <w:webHidden/>
           </w:rPr>
-          <w:instrText xml:space="preserve"> PAGEREF _Toc6222542 \h </w:instrText>
+          <w:instrText xml:space="preserve"> PAGEREF _Toc6350608 \h </w:instrText>
         </w:r>
         <w:r>
           <w:rPr>
@@ -1921,7 +1921,7 @@
           <w:lang w:val="ru-RU"/>
         </w:rPr>
       </w:pPr>
-      <w:hyperlink w:anchor="_Toc6222543" w:history="1">
+      <w:hyperlink w:anchor="_Toc6350609" w:history="1">
         <w:r>
           <w:rPr>
             <w:rStyle w:val="Hyperlink"/>
@@ -1942,21 +1942,7 @@
             <w:rStyle w:val="Hyperlink"/>
             <w:noProof/>
           </w:rPr>
-          <w:t>Описание существ</w:t>
-        </w:r>
-        <w:r>
-          <w:rPr>
-            <w:rStyle w:val="Hyperlink"/>
-            <w:noProof/>
-          </w:rPr>
-          <w:t>у</w:t>
-        </w:r>
-        <w:r>
-          <w:rPr>
-            <w:rStyle w:val="Hyperlink"/>
-            <w:noProof/>
-          </w:rPr>
-          <w:t>ющих аналогов решения</w:t>
+          <w:t>Описание существующих аналогов решения</w:t>
         </w:r>
         <w:r>
           <w:rPr>
@@ -1977,7 +1963,7 @@
             <w:noProof/>
             <w:webHidden/>
           </w:rPr>
-          <w:instrText xml:space="preserve"> PAGEREF _Toc6222543 \h </w:instrText>
+          <w:instrText xml:space="preserve"> PAGEREF _Toc6350609 \h </w:instrText>
         </w:r>
         <w:r>
           <w:rPr>
@@ -2017,14 +2003,14 @@
           <w:lang w:val="ru-RU"/>
         </w:rPr>
       </w:pPr>
-      <w:hyperlink w:anchor="_Toc6222544" w:history="1">
+      <w:hyperlink w:anchor="_Toc6350610" w:history="1">
         <w:r>
           <w:rPr>
             <w:rStyle w:val="Hyperlink"/>
             <w:noProof/>
             <w:lang w:val="ru-RU"/>
           </w:rPr>
-          <w:t>Глава 2.</w:t>
+          <w:t>Глава 2. Архитектура сервера</w:t>
         </w:r>
         <w:r>
           <w:rPr>
@@ -2045,7 +2031,7 @@
             <w:noProof/>
             <w:webHidden/>
           </w:rPr>
-          <w:instrText xml:space="preserve"> PAGEREF _Toc6222544 \h </w:instrText>
+          <w:instrText xml:space="preserve"> PAGEREF _Toc6350610 \h </w:instrText>
         </w:r>
         <w:r>
           <w:rPr>
@@ -2078,21 +2064,61 @@
     </w:p>
     <w:p>
       <w:pPr>
-        <w:pStyle w:val="TOC1"/>
+        <w:pStyle w:val="TOC2"/>
+        <w:tabs>
+          <w:tab w:val="left" w:pos="1440"/>
+          <w:tab w:val="right" w:leader="dot" w:pos="9905"/>
+        </w:tabs>
         <w:rPr>
           <w:rFonts w:asciiTheme="minorHAnsi" w:eastAsiaTheme="minorEastAsia" w:hAnsiTheme="minorHAnsi"/>
           <w:noProof/>
           <w:lang w:val="ru-RU"/>
         </w:rPr>
       </w:pPr>
-      <w:hyperlink w:anchor="_Toc6222545" w:history="1">
+      <w:hyperlink w:anchor="_Toc6350611" w:history="1">
         <w:r>
           <w:rPr>
             <w:rStyle w:val="Hyperlink"/>
             <w:noProof/>
+          </w:rPr>
+          <w:t>1.</w:t>
+        </w:r>
+        <w:r>
+          <w:rPr>
+            <w:rFonts w:asciiTheme="minorHAnsi" w:eastAsiaTheme="minorEastAsia" w:hAnsiTheme="minorHAnsi"/>
+            <w:noProof/>
             <w:lang w:val="ru-RU"/>
           </w:rPr>
-          <w:t>Глава 3.</w:t>
+          <w:tab/>
+        </w:r>
+        <w:r>
+          <w:rPr>
+            <w:rStyle w:val="Hyperlink"/>
+            <w:noProof/>
+            <w:lang w:val="en-US"/>
+          </w:rPr>
+          <w:t xml:space="preserve">API </w:t>
+        </w:r>
+        <w:r>
+          <w:rPr>
+            <w:rStyle w:val="Hyperlink"/>
+            <w:noProof/>
+          </w:rPr>
+          <w:t>се</w:t>
+        </w:r>
+        <w:r>
+          <w:rPr>
+            <w:rStyle w:val="Hyperlink"/>
+            <w:noProof/>
+          </w:rPr>
+          <w:t>р</w:t>
+        </w:r>
+        <w:r>
+          <w:rPr>
+            <w:rStyle w:val="Hyperlink"/>
+            <w:noProof/>
+          </w:rPr>
+          <w:t>вера</w:t>
         </w:r>
         <w:r>
           <w:rPr>
@@ -2113,7 +2139,7 @@
             <w:noProof/>
             <w:webHidden/>
           </w:rPr>
-          <w:instrText xml:space="preserve"> PAGEREF _Toc6222545 \h </w:instrText>
+          <w:instrText xml:space="preserve"> PAGEREF _Toc6350611 \h </w:instrText>
         </w:r>
         <w:r>
           <w:rPr>
@@ -2133,7 +2159,7 @@
             <w:noProof/>
             <w:webHidden/>
           </w:rPr>
-          <w:t>14</w:t>
+          <w:t>13</w:t>
         </w:r>
         <w:r>
           <w:rPr>
@@ -2153,14 +2179,14 @@
           <w:lang w:val="ru-RU"/>
         </w:rPr>
       </w:pPr>
-      <w:hyperlink w:anchor="_Toc6222546" w:history="1">
+      <w:hyperlink w:anchor="_Toc6350612" w:history="1">
         <w:r>
           <w:rPr>
             <w:rStyle w:val="Hyperlink"/>
             <w:noProof/>
             <w:lang w:val="ru-RU"/>
           </w:rPr>
-          <w:t>Заключение</w:t>
+          <w:t>Глава 3.</w:t>
         </w:r>
         <w:r>
           <w:rPr>
@@ -2181,7 +2207,7 @@
             <w:noProof/>
             <w:webHidden/>
           </w:rPr>
-          <w:instrText xml:space="preserve"> PAGEREF _Toc6222546 \h </w:instrText>
+          <w:instrText xml:space="preserve"> PAGEREF _Toc6350612 \h </w:instrText>
         </w:r>
         <w:r>
           <w:rPr>
@@ -2221,14 +2247,14 @@
           <w:lang w:val="ru-RU"/>
         </w:rPr>
       </w:pPr>
-      <w:hyperlink w:anchor="_Toc6222547" w:history="1">
+      <w:hyperlink w:anchor="_Toc6350613" w:history="1">
         <w:r>
           <w:rPr>
             <w:rStyle w:val="Hyperlink"/>
             <w:noProof/>
             <w:lang w:val="ru-RU"/>
           </w:rPr>
-          <w:t>Список источников</w:t>
+          <w:t>Заключение</w:t>
         </w:r>
         <w:r>
           <w:rPr>
@@ -2249,7 +2275,7 @@
             <w:noProof/>
             <w:webHidden/>
           </w:rPr>
-          <w:instrText xml:space="preserve"> PAGEREF _Toc6222547 \h </w:instrText>
+          <w:instrText xml:space="preserve"> PAGEREF _Toc6350613 \h </w:instrText>
         </w:r>
         <w:r>
           <w:rPr>
@@ -2282,23 +2308,71 @@
     </w:p>
     <w:p>
       <w:pPr>
-        <w:pStyle w:val="Heading1"/>
-        <w:rPr>
-          <w:lang w:val="ru-RU"/>
-        </w:rPr>
-      </w:pPr>
-      <w:r>
-        <w:rPr>
-          <w:lang w:val="ru-RU"/>
-        </w:rPr>
-        <w:fldChar w:fldCharType="end"/>
-      </w:r>
-      <w:r>
-        <w:rPr>
-          <w:lang w:val="ru-RU"/>
-        </w:rPr>
-        <w:br w:type="page"/>
-      </w:r>
+        <w:pStyle w:val="TOC1"/>
+        <w:rPr>
+          <w:rFonts w:asciiTheme="minorHAnsi" w:eastAsiaTheme="minorEastAsia" w:hAnsiTheme="minorHAnsi"/>
+          <w:noProof/>
+          <w:lang w:val="ru-RU"/>
+        </w:rPr>
+      </w:pPr>
+      <w:hyperlink w:anchor="_Toc6350614" w:history="1">
+        <w:r>
+          <w:rPr>
+            <w:rStyle w:val="Hyperlink"/>
+            <w:noProof/>
+            <w:lang w:val="ru-RU"/>
+          </w:rPr>
+          <w:t>Список источников</w:t>
+        </w:r>
+        <w:r>
+          <w:rPr>
+            <w:noProof/>
+            <w:webHidden/>
+          </w:rPr>
+          <w:tab/>
+        </w:r>
+        <w:r>
+          <w:rPr>
+            <w:noProof/>
+            <w:webHidden/>
+          </w:rPr>
+          <w:fldChar w:fldCharType="begin"/>
+        </w:r>
+        <w:r>
+          <w:rPr>
+            <w:noProof/>
+            <w:webHidden/>
+          </w:rPr>
+          <w:instrText xml:space="preserve"> PAGEREF _Toc6350614 \h </w:instrText>
+        </w:r>
+        <w:r>
+          <w:rPr>
+            <w:noProof/>
+            <w:webHidden/>
+          </w:rPr>
+        </w:r>
+        <w:r>
+          <w:rPr>
+            <w:noProof/>
+            <w:webHidden/>
+          </w:rPr>
+          <w:fldChar w:fldCharType="separate"/>
+        </w:r>
+        <w:r>
+          <w:rPr>
+            <w:noProof/>
+            <w:webHidden/>
+          </w:rPr>
+          <w:t>17</w:t>
+        </w:r>
+        <w:r>
+          <w:rPr>
+            <w:noProof/>
+            <w:webHidden/>
+          </w:rPr>
+          <w:fldChar w:fldCharType="end"/>
+        </w:r>
+      </w:hyperlink>
     </w:p>
     <w:p>
       <w:pPr>
@@ -2307,7 +2381,27 @@
           <w:lang w:val="ru-RU"/>
         </w:rPr>
       </w:pPr>
-      <w:bookmarkStart w:id="2" w:name="_Toc6222534"/>
+      <w:r>
+        <w:rPr>
+          <w:lang w:val="ru-RU"/>
+        </w:rPr>
+        <w:fldChar w:fldCharType="end"/>
+      </w:r>
+      <w:r>
+        <w:rPr>
+          <w:lang w:val="ru-RU"/>
+        </w:rPr>
+        <w:br w:type="page"/>
+      </w:r>
+    </w:p>
+    <w:p>
+      <w:pPr>
+        <w:pStyle w:val="Heading1"/>
+        <w:rPr>
+          <w:lang w:val="ru-RU"/>
+        </w:rPr>
+      </w:pPr>
+      <w:bookmarkStart w:id="2" w:name="_Toc6350600"/>
       <w:r>
         <w:rPr>
           <w:lang w:val="ru-RU"/>
@@ -2643,7 +2737,7 @@
           <w:lang w:val="ru-RU"/>
         </w:rPr>
       </w:pPr>
-      <w:bookmarkStart w:id="3" w:name="_Toc6222535"/>
+      <w:bookmarkStart w:id="3" w:name="_Toc6350601"/>
       <w:r>
         <w:rPr>
           <w:lang w:val="ru-RU"/>
@@ -2658,7 +2752,7 @@
         <w:pStyle w:val="Heading2"/>
         <w:ind w:left="567"/>
       </w:pPr>
-      <w:bookmarkStart w:id="4" w:name="_Toc6222536"/>
+      <w:bookmarkStart w:id="4" w:name="_Toc6350602"/>
       <w:r>
         <w:t>Актуальность работы</w:t>
       </w:r>
@@ -3019,7 +3113,7 @@
         <w:rPr>
           <w:lang w:val="en-US"/>
         </w:rPr>
-        <w:instrText>ADDIN CSL_CITATION {"citationItems":[{"id":"ITEM-1","itemData":{"URL":"http://www.mbtest.org/","accessed":{"date-parts":[["2018","11","19"]]},"id":"ITEM-1","issued":{"date-parts":[["0"]]},"title":"Mountebank - over the wire test doubles","type":"webpage"},"uris":["http://www.mendeley.com/documents/?uuid=91eceef1-9c1d-332d-ae8c-e96359bb39c9"]}],"mendeley":{"formattedCitation":"[2]","plainTextFormattedCitation":"[2]","previouslyFormattedCitation":"[2]"},"properties":{"noteIndex":0},"schema":"https://github.com/citation-style-language/schema/raw/master/csl-citation.json"}</w:instrText>
+        <w:instrText>ADDIN CSL_CITATION {"citationItems":[{"id":"ITEM-1","itemData":{"URL":"http://www.mbtest.org/","accessed":{"date-parts":[["2018","11","19"]]},"id":"ITEM-1","issued":{"date-parts":[["0"]]},"title":"Mountebank - over the wire test doubles","type":"webpage"},"uris":["http://www.mendeley.com/documents/?uuid=91eceef1-9c1d-332d-ae8c-e96359bb39c9"]}],"mendeley":{"formattedCitation":"[4]","plainTextFormattedCitation":"[4]","previouslyFormattedCitation":"[3]"},"properties":{"noteIndex":0},"schema":"https://github.com/citation-style-language/schema/raw/master/csl-citation.json"}</w:instrText>
       </w:r>
       <w:r>
         <w:rPr>
@@ -3032,7 +3126,7 @@
           <w:noProof/>
           <w:lang w:val="ru-RU"/>
         </w:rPr>
-        <w:t>[2]</w:t>
+        <w:t>[4]</w:t>
       </w:r>
       <w:r>
         <w:rPr>
@@ -3070,7 +3164,7 @@
         <w:rPr>
           <w:lang w:val="en-US"/>
         </w:rPr>
-        <w:instrText>ADDIN CSL_CITATION {"citationItems":[{"id":"ITEM-1","itemData":{"URL":"http://www.mock-server.com/","accessed":{"date-parts":[["2018","11","19"]]},"id":"ITEM-1","issued":{"date-parts":[["0"]]},"title":"MockServer","type":"webpage"},"uris":["http://www.mendeley.com/documents/?uuid=af72cf72-3c3d-3b7a-a81b-0a0fb3337923"]}],"mendeley":{"formattedCitation":"[3]","plainTextFormattedCitation":"[3]","previouslyFormattedCitation":"[3]"},"properties":{"noteIndex":0},"schema":"https://github.com/citation-style-language/schema/raw/master/csl-citation.json"}</w:instrText>
+        <w:instrText>ADDIN CSL_CITATION {"citationItems":[{"id":"ITEM-1","itemData":{"URL":"http://www.mock-server.com/","accessed":{"date-parts":[["2018","11","19"]]},"id":"ITEM-1","issued":{"date-parts":[["0"]]},"title":"MockServer","type":"webpage"},"uris":["http://www.mendeley.com/documents/?uuid=af72cf72-3c3d-3b7a-a81b-0a0fb3337923"]}],"mendeley":{"formattedCitation":"[5]","plainTextFormattedCitation":"[5]","previouslyFormattedCitation":"[4]"},"properties":{"noteIndex":0},"schema":"https://github.com/citation-style-language/schema/raw/master/csl-citation.json"}</w:instrText>
       </w:r>
       <w:r>
         <w:rPr>
@@ -3083,7 +3177,7 @@
           <w:noProof/>
           <w:lang w:val="ru-RU"/>
         </w:rPr>
-        <w:t>[3]</w:t>
+        <w:t>[5]</w:t>
       </w:r>
       <w:r>
         <w:rPr>
@@ -3121,7 +3215,7 @@
         <w:rPr>
           <w:lang w:val="en-US"/>
         </w:rPr>
-        <w:instrText>ADDIN CSL_CITATION {"citationItems":[{"id":"ITEM-1","itemData":{"URL":"http://wiremock.org/","accessed":{"date-parts":[["2019","1","27"]]},"container-title":"Wiremock.org","id":"ITEM-1","issued":{"date-parts":[["0"]]},"title":"WireMock","type":"webpage"},"uris":["http://www.mendeley.com/documents/?uuid=67b9a78e-6ff0-388b-917e-2af7955eb9ca"]}],"mendeley":{"formattedCitation":"[4]","plainTextFormattedCitation":"[4]","previouslyFormattedCitation":"[4]"},"properties":{"noteIndex":0},"schema":"https://github.com/citation-style-language/schema/raw/master/csl-citation.json"}</w:instrText>
+        <w:instrText>ADDIN CSL_CITATION {"citationItems":[{"id":"ITEM-1","itemData":{"URL":"http://wiremock.org/","accessed":{"date-parts":[["2019","1","27"]]},"container-title":"Wiremock.org","id":"ITEM-1","issued":{"date-parts":[["0"]]},"title":"WireMock","type":"webpage"},"uris":["http://www.mendeley.com/documents/?uuid=67b9a78e-6ff0-388b-917e-2af7955eb9ca"]}],"mendeley":{"formattedCitation":"[6]","plainTextFormattedCitation":"[6]","previouslyFormattedCitation":"[5]"},"properties":{"noteIndex":0},"schema":"https://github.com/citation-style-language/schema/raw/master/csl-citation.json"}</w:instrText>
       </w:r>
       <w:r>
         <w:rPr>
@@ -3134,7 +3228,7 @@
           <w:noProof/>
           <w:lang w:val="ru-RU"/>
         </w:rPr>
-        <w:t>[4]</w:t>
+        <w:t>[6]</w:t>
       </w:r>
       <w:r>
         <w:rPr>
@@ -3340,7 +3434,7 @@
         <w:pStyle w:val="Heading2"/>
         <w:ind w:left="567"/>
       </w:pPr>
-      <w:bookmarkStart w:id="5" w:name="_Toc6222537"/>
+      <w:bookmarkStart w:id="5" w:name="_Toc6350603"/>
       <w:r>
         <w:lastRenderedPageBreak/>
         <w:t>Цель и задачи работы</w:t>
@@ -3659,7 +3753,7 @@
         <w:pStyle w:val="Heading2"/>
         <w:ind w:left="567"/>
       </w:pPr>
-      <w:bookmarkStart w:id="6" w:name="_Toc6222538"/>
+      <w:bookmarkStart w:id="6" w:name="_Toc6350604"/>
       <w:r>
         <w:t>Структура выпускной квалификационной работы</w:t>
       </w:r>
@@ -3789,7 +3883,7 @@
           <w:lang w:val="ru-RU"/>
         </w:rPr>
       </w:pPr>
-      <w:bookmarkStart w:id="7" w:name="_Toc6222539"/>
+      <w:bookmarkStart w:id="7" w:name="_Toc6350605"/>
       <w:r>
         <w:rPr>
           <w:lang w:val="ru-RU"/>
@@ -3899,7 +3993,7 @@
         </w:numPr>
         <w:ind w:left="0" w:firstLine="567"/>
       </w:pPr>
-      <w:bookmarkStart w:id="8" w:name="_Toc6222540"/>
+      <w:bookmarkStart w:id="8" w:name="_Toc6350606"/>
       <w:r>
         <w:t>Описание</w:t>
       </w:r>
@@ -3911,8 +4005,13 @@
     <w:p>
       <w:pPr>
         <w:pStyle w:val="Heading3"/>
-      </w:pPr>
-      <w:bookmarkStart w:id="9" w:name="_Toc6222541"/>
+        <w:numPr>
+          <w:ilvl w:val="1"/>
+          <w:numId w:val="2"/>
+        </w:numPr>
+        <w:ind w:hanging="225"/>
+      </w:pPr>
+      <w:bookmarkStart w:id="9" w:name="_Toc6350607"/>
       <w:proofErr w:type="spellStart"/>
       <w:r>
         <w:t>WebSocket</w:t>
@@ -4056,7 +4155,7 @@
         <w:rPr>
           <w:lang w:val="ru-RU"/>
         </w:rPr>
-        <w:instrText>ADDIN CSL_CITATION {"citationItems":[{"id":"ITEM-1","itemData":{"URL":"https://tools.ietf.org/rfc/rfc6202.txt","abstract":"On today's Internet, the Hypertext Transfer Protocol (HTTP) is often\r\n   used (some would say abused) to enable asynchronous, \"server-\r\n   initiated\" communication from a server to a client as well as\r\n   communication from a client to a server.  This document describes\r\n   known issues and best practices related to such \"bidirectional HTTP\"\r\n   applications, focusing on the two most common mechanisms: HTTP long\r\n   polling and HTTP streaming.","accessed":{"date-parts":[["2019","4","12"]]},"author":[{"dropping-particle":"","family":"Loreto","given":"S","non-dropping-particle":"","parse-names":false,"suffix":""},{"dropping-particle":"","family":"Saint-Andre","given":"P","non-dropping-particle":"","parse-names":false,"suffix":""},{"dropping-particle":"","family":"Salsano","given":"S","non-dropping-particle":"","parse-names":false,"suffix":""},{"dropping-particle":"","family":"Wilkins","given":"G","non-dropping-particle":"","parse-names":false,"suffix":""}],"container-title":"April 2011","id":"ITEM-1","issued":{"date-parts":[["2011"]]},"page":"18","title":"Known Issues and Best Practices     for the Use of Long Polling and Streaming in Bidirectional HTTP","type":"webpage"},"uris":["http://www.mendeley.com/documents/?uuid=e78a6218-0d05-3e25-8c74-7e7a32e4cbab"]}],"mendeley":{"formattedCitation":"[5]","plainTextFormattedCitation":"[5]","previouslyFormattedCitation":"[5]"},"properties":{"noteIndex":0},"schema":"https://github.com/citation-style-language/schema/raw/master/csl-citation.json"}</w:instrText>
+        <w:instrText>ADDIN CSL_CITATION {"citationItems":[{"id":"ITEM-1","itemData":{"URL":"https://tools.ietf.org/rfc/rfc6202.txt","abstract":"On today's Internet, the Hypertext Transfer Protocol (HTTP) is often\r\n   used (some would say abused) to enable asynchronous, \"server-\r\n   initiated\" communication from a server to a client as well as\r\n   communication from a client to a server.  This document describes\r\n   known issues and best practices related to such \"bidirectional HTTP\"\r\n   applications, focusing on the two most common mechanisms: HTTP long\r\n   polling and HTTP streaming.","accessed":{"date-parts":[["2019","4","12"]]},"author":[{"dropping-particle":"","family":"Loreto","given":"S","non-dropping-particle":"","parse-names":false,"suffix":""},{"dropping-particle":"","family":"Saint-Andre","given":"P","non-dropping-particle":"","parse-names":false,"suffix":""},{"dropping-particle":"","family":"Salsano","given":"S","non-dropping-particle":"","parse-names":false,"suffix":""},{"dropping-particle":"","family":"Wilkins","given":"G","non-dropping-particle":"","parse-names":false,"suffix":""}],"container-title":"April 2011","id":"ITEM-1","issued":{"date-parts":[["2011"]]},"page":"18","title":"Known Issues and Best Practices     for the Use of Long Polling and Streaming in Bidirectional HTTP","type":"webpage"},"uris":["http://www.mendeley.com/documents/?uuid=e78a6218-0d05-3e25-8c74-7e7a32e4cbab"]}],"mendeley":{"formattedCitation":"[7]","plainTextFormattedCitation":"[7]","previouslyFormattedCitation":"[6]"},"properties":{"noteIndex":0},"schema":"https://github.com/citation-style-language/schema/raw/master/csl-citation.json"}</w:instrText>
       </w:r>
       <w:r>
         <w:rPr>
@@ -4069,7 +4168,7 @@
           <w:noProof/>
           <w:lang w:val="ru-RU"/>
         </w:rPr>
-        <w:t>[5]</w:t>
+        <w:t>[7]</w:t>
       </w:r>
       <w:r>
         <w:rPr>
@@ -4183,7 +4282,7 @@
         <w:rPr>
           <w:lang w:val="ru-RU"/>
         </w:rPr>
-        <w:instrText>ADDIN CSL_CITATION {"citationItems":[{"id":"ITEM-1","itemData":{"URL":"https://tools.ietf.org/rfc/rfc6202.txt","abstract":"On today's Internet, the Hypertext Transfer Protocol (HTTP) is often\r\n   used (some would say abused) to enable asynchronous, \"server-\r\n   initiated\" communication from a server to a client as well as\r\n   communication from a client to a server.  This document describes\r\n   known issues and best practices related to such \"bidirectional HTTP\"\r\n   applications, focusing on the two most common mechanisms: HTTP long\r\n   polling and HTTP streaming.","accessed":{"date-parts":[["2019","4","12"]]},"author":[{"dropping-particle":"","family":"Loreto","given":"S","non-dropping-particle":"","parse-names":false,"suffix":""},{"dropping-particle":"","family":"Saint-Andre","given":"P","non-dropping-particle":"","parse-names":false,"suffix":""},{"dropping-particle":"","family":"Salsano","given":"S","non-dropping-particle":"","parse-names":false,"suffix":""},{"dropping-particle":"","family":"Wilkins","given":"G","non-dropping-particle":"","parse-names":false,"suffix":""}],"container-title":"April 2011","id":"ITEM-1","issued":{"date-parts":[["2011"]]},"page":"18","title":"Known Issues and Best Practices     for the Use of Long Polling and Streaming in Bidirectional HTTP","type":"webpage"},"uris":["http://www.mendeley.com/documents/?uuid=e78a6218-0d05-3e25-8c74-7e7a32e4cbab"]}],"mendeley":{"formattedCitation":"[5]","plainTextFormattedCitation":"[5]","previouslyFormattedCitation":"[5]"},"properties":{"noteIndex":0},"schema":"https://github.com/citation-style-language/schema/raw/master/csl-citation.json"}</w:instrText>
+        <w:instrText>ADDIN CSL_CITATION {"citationItems":[{"id":"ITEM-1","itemData":{"URL":"https://tools.ietf.org/rfc/rfc6202.txt","abstract":"On today's Internet, the Hypertext Transfer Protocol (HTTP) is often\r\n   used (some would say abused) to enable asynchronous, \"server-\r\n   initiated\" communication from a server to a client as well as\r\n   communication from a client to a server.  This document describes\r\n   known issues and best practices related to such \"bidirectional HTTP\"\r\n   applications, focusing on the two most common mechanisms: HTTP long\r\n   polling and HTTP streaming.","accessed":{"date-parts":[["2019","4","12"]]},"author":[{"dropping-particle":"","family":"Loreto","given":"S","non-dropping-particle":"","parse-names":false,"suffix":""},{"dropping-particle":"","family":"Saint-Andre","given":"P","non-dropping-particle":"","parse-names":false,"suffix":""},{"dropping-particle":"","family":"Salsano","given":"S","non-dropping-particle":"","parse-names":false,"suffix":""},{"dropping-particle":"","family":"Wilkins","given":"G","non-dropping-particle":"","parse-names":false,"suffix":""}],"container-title":"April 2011","id":"ITEM-1","issued":{"date-parts":[["2011"]]},"page":"18","title":"Known Issues and Best Practices     for the Use of Long Polling and Streaming in Bidirectional HTTP","type":"webpage"},"uris":["http://www.mendeley.com/documents/?uuid=e78a6218-0d05-3e25-8c74-7e7a32e4cbab"]}],"mendeley":{"formattedCitation":"[7]","plainTextFormattedCitation":"[7]","previouslyFormattedCitation":"[6]"},"properties":{"noteIndex":0},"schema":"https://github.com/citation-style-language/schema/raw/master/csl-citation.json"}</w:instrText>
       </w:r>
       <w:r>
         <w:rPr>
@@ -4196,7 +4295,7 @@
           <w:noProof/>
           <w:lang w:val="ru-RU"/>
         </w:rPr>
-        <w:t>[5]</w:t>
+        <w:t>[7]</w:t>
       </w:r>
       <w:r>
         <w:rPr>
@@ -4293,7 +4392,7 @@
         <w:rPr>
           <w:lang w:val="ru-RU"/>
         </w:rPr>
-        <w:instrText>ADDIN CSL_CITATION {"citationItems":[{"id":"ITEM-1","itemData":{"DOI":"10.17487/rfc6455","ISBN":"9788578110796","ISSN":"1098-6596","PMID":"25246403","URL":"https://tools.ietf.org/html/rfc6455","accessed":{"date-parts":[["2018","11","20"]]},"author":[{"dropping-particle":"","family":"Fette","given":"Ian","non-dropping-particle":"","parse-names":false,"suffix":""},{"dropping-particle":"","family":"Melnikov","given":"Alexey","non-dropping-particle":"","parse-names":false,"suffix":""}],"id":"ITEM-1","issued":{"date-parts":[["2011"]]},"title":"The WebSocket Protocol","type":"webpage"},"uris":["http://www.mendeley.com/documents/?uuid=bccf8820-c27c-3080-a56a-b4fb5671b733"]}],"mendeley":{"formattedCitation":"[6]","plainTextFormattedCitation":"[6]","previouslyFormattedCitation":"[6]"},"properties":{"noteIndex":0},"schema":"https://github.com/citation-style-language/schema/raw/master/csl-citation.json"}</w:instrText>
+        <w:instrText>ADDIN CSL_CITATION {"citationItems":[{"id":"ITEM-1","itemData":{"DOI":"10.17487/rfc6455","ISBN":"9788578110796","ISSN":"1098-6596","PMID":"25246403","URL":"https://tools.ietf.org/html/rfc6455","accessed":{"date-parts":[["2018","11","20"]]},"author":[{"dropping-particle":"","family":"Fette","given":"Ian","non-dropping-particle":"","parse-names":false,"suffix":""},{"dropping-particle":"","family":"Melnikov","given":"Alexey","non-dropping-particle":"","parse-names":false,"suffix":""}],"id":"ITEM-1","issued":{"date-parts":[["2011"]]},"title":"The WebSocket Protocol","type":"webpage"},"uris":["http://www.mendeley.com/documents/?uuid=bccf8820-c27c-3080-a56a-b4fb5671b733"]}],"mendeley":{"formattedCitation":"[8]","plainTextFormattedCitation":"[8]","previouslyFormattedCitation":"[7]"},"properties":{"noteIndex":0},"schema":"https://github.com/citation-style-language/schema/raw/master/csl-citation.json"}</w:instrText>
       </w:r>
       <w:r>
         <w:rPr>
@@ -4306,7 +4405,7 @@
           <w:noProof/>
           <w:lang w:val="ru-RU"/>
         </w:rPr>
-        <w:t>[6]</w:t>
+        <w:t>[8]</w:t>
       </w:r>
       <w:r>
         <w:rPr>
@@ -4434,7 +4533,7 @@
         <w:rPr>
           <w:lang w:val="ru-RU"/>
         </w:rPr>
-        <w:instrText>ADDIN CSL_CITATION {"citationItems":[{"id":"ITEM-1","itemData":{"DOI":"10.17487/rfc6455","ISBN":"9788578110796","ISSN":"1098-6596","PMID":"25246403","URL":"https://tools.ietf.org/html/rfc6455","accessed":{"date-parts":[["2018","11","20"]]},"author":[{"dropping-particle":"","family":"Fette","given":"Ian","non-dropping-particle":"","parse-names":false,"suffix":""},{"dropping-particle":"","family":"Melnikov","given":"Alexey","non-dropping-particle":"","parse-names":false,"suffix":""}],"id":"ITEM-1","issued":{"date-parts":[["2011"]]},"title":"The WebSocket Protocol","type":"webpage"},"uris":["http://www.mendeley.com/documents/?uuid=bccf8820-c27c-3080-a56a-b4fb5671b733"]}],"mendeley":{"formattedCitation":"[6]","plainTextFormattedCitation":"[6]","previouslyFormattedCitation":"[6]"},"properties":{"noteIndex":0},"schema":"https://github.com/citation-style-language/schema/raw/master/csl-citation.json"}</w:instrText>
+        <w:instrText>ADDIN CSL_CITATION {"citationItems":[{"id":"ITEM-1","itemData":{"DOI":"10.17487/rfc6455","ISBN":"9788578110796","ISSN":"1098-6596","PMID":"25246403","URL":"https://tools.ietf.org/html/rfc6455","accessed":{"date-parts":[["2018","11","20"]]},"author":[{"dropping-particle":"","family":"Fette","given":"Ian","non-dropping-particle":"","parse-names":false,"suffix":""},{"dropping-particle":"","family":"Melnikov","given":"Alexey","non-dropping-particle":"","parse-names":false,"suffix":""}],"id":"ITEM-1","issued":{"date-parts":[["2011"]]},"title":"The WebSocket Protocol","type":"webpage"},"uris":["http://www.mendeley.com/documents/?uuid=bccf8820-c27c-3080-a56a-b4fb5671b733"]}],"mendeley":{"formattedCitation":"[8]","plainTextFormattedCitation":"[8]","previouslyFormattedCitation":"[7]"},"properties":{"noteIndex":0},"schema":"https://github.com/citation-style-language/schema/raw/master/csl-citation.json"}</w:instrText>
       </w:r>
       <w:r>
         <w:rPr>
@@ -4447,7 +4546,7 @@
           <w:noProof/>
           <w:lang w:val="ru-RU"/>
         </w:rPr>
-        <w:t>[6]</w:t>
+        <w:t>[8]</w:t>
       </w:r>
       <w:r>
         <w:rPr>
@@ -4585,7 +4684,7 @@
         <w:rPr>
           <w:lang w:val="ru-RU"/>
         </w:rPr>
-        <w:instrText>ADDIN CSL_CITATION {"citationItems":[{"id":"ITEM-1","itemData":{"DOI":"10.17487/rfc6455","ISBN":"9788578110796","ISSN":"1098-6596","PMID":"25246403","URL":"https://tools.ietf.org/html/rfc6455","accessed":{"date-parts":[["2018","11","20"]]},"author":[{"dropping-particle":"","family":"Fette","given":"Ian","non-dropping-particle":"","parse-names":false,"suffix":""},{"dropping-particle":"","family":"Melnikov","given":"Alexey","non-dropping-particle":"","parse-names":false,"suffix":""}],"id":"ITEM-1","issued":{"date-parts":[["2011"]]},"title":"The WebSocket Protocol","type":"webpage"},"uris":["http://www.mendeley.com/documents/?uuid=bccf8820-c27c-3080-a56a-b4fb5671b733"]}],"mendeley":{"formattedCitation":"[6]","plainTextFormattedCitation":"[6]","previouslyFormattedCitation":"[6]"},"properties":{"noteIndex":0},"schema":"https://github.com/citation-style-language/schema/raw/master/csl-citation.json"}</w:instrText>
+        <w:instrText>ADDIN CSL_CITATION {"citationItems":[{"id":"ITEM-1","itemData":{"DOI":"10.17487/rfc6455","ISBN":"9788578110796","ISSN":"1098-6596","PMID":"25246403","URL":"https://tools.ietf.org/html/rfc6455","accessed":{"date-parts":[["2018","11","20"]]},"author":[{"dropping-particle":"","family":"Fette","given":"Ian","non-dropping-particle":"","parse-names":false,"suffix":""},{"dropping-particle":"","family":"Melnikov","given":"Alexey","non-dropping-particle":"","parse-names":false,"suffix":""}],"id":"ITEM-1","issued":{"date-parts":[["2011"]]},"title":"The WebSocket Protocol","type":"webpage"},"uris":["http://www.mendeley.com/documents/?uuid=bccf8820-c27c-3080-a56a-b4fb5671b733"]}],"mendeley":{"formattedCitation":"[8]","plainTextFormattedCitation":"[8]","previouslyFormattedCitation":"[7]"},"properties":{"noteIndex":0},"schema":"https://github.com/citation-style-language/schema/raw/master/csl-citation.json"}</w:instrText>
       </w:r>
       <w:r>
         <w:rPr>
@@ -4598,7 +4697,7 @@
           <w:noProof/>
           <w:lang w:val="ru-RU"/>
         </w:rPr>
-        <w:t>[6]</w:t>
+        <w:t>[8]</w:t>
       </w:r>
       <w:r>
         <w:rPr>
@@ -4748,7 +4847,7 @@
         <w:rPr>
           <w:lang w:val="ru-RU"/>
         </w:rPr>
-        <w:instrText>ADDIN CSL_CITATION {"citationItems":[{"id":"ITEM-1","itemData":{"DOI":"10.17487/rfc6455","ISBN":"9788578110796","ISSN":"1098-6596","PMID":"25246403","URL":"https://tools.ietf.org/html/rfc6455","accessed":{"date-parts":[["2018","11","20"]]},"author":[{"dropping-particle":"","family":"Fette","given":"Ian","non-dropping-particle":"","parse-names":false,"suffix":""},{"dropping-particle":"","family":"Melnikov","given":"Alexey","non-dropping-particle":"","parse-names":false,"suffix":""}],"id":"ITEM-1","issued":{"date-parts":[["2011"]]},"title":"The WebSocket Protocol","type":"webpage"},"uris":["http://www.mendeley.com/documents/?uuid=bccf8820-c27c-3080-a56a-b4fb5671b733"]}],"mendeley":{"formattedCitation":"[6]","plainTextFormattedCitation":"[6]","previouslyFormattedCitation":"[6]"},"properties":{"noteIndex":0},"schema":"https://github.com/citation-style-language/schema/raw/master/csl-citation.json"}</w:instrText>
+        <w:instrText>ADDIN CSL_CITATION {"citationItems":[{"id":"ITEM-1","itemData":{"DOI":"10.17487/rfc6455","ISBN":"9788578110796","ISSN":"1098-6596","PMID":"25246403","URL":"https://tools.ietf.org/html/rfc6455","accessed":{"date-parts":[["2018","11","20"]]},"author":[{"dropping-particle":"","family":"Fette","given":"Ian","non-dropping-particle":"","parse-names":false,"suffix":""},{"dropping-particle":"","family":"Melnikov","given":"Alexey","non-dropping-particle":"","parse-names":false,"suffix":""}],"id":"ITEM-1","issued":{"date-parts":[["2011"]]},"title":"The WebSocket Protocol","type":"webpage"},"uris":["http://www.mendeley.com/documents/?uuid=bccf8820-c27c-3080-a56a-b4fb5671b733"]}],"mendeley":{"formattedCitation":"[8]","plainTextFormattedCitation":"[8]","previouslyFormattedCitation":"[7]"},"properties":{"noteIndex":0},"schema":"https://github.com/citation-style-language/schema/raw/master/csl-citation.json"}</w:instrText>
       </w:r>
       <w:r>
         <w:rPr>
@@ -4761,7 +4860,7 @@
           <w:noProof/>
           <w:lang w:val="ru-RU"/>
         </w:rPr>
-        <w:t>[6]</w:t>
+        <w:t>[8]</w:t>
       </w:r>
       <w:r>
         <w:rPr>
@@ -4937,12 +5036,17 @@
     <w:p>
       <w:pPr>
         <w:pStyle w:val="Heading3"/>
+        <w:numPr>
+          <w:ilvl w:val="1"/>
+          <w:numId w:val="2"/>
+        </w:numPr>
+        <w:ind w:left="0" w:firstLine="567"/>
         <w:rPr>
           <w:sz w:val="32"/>
           <w:szCs w:val="32"/>
         </w:rPr>
       </w:pPr>
-      <w:bookmarkStart w:id="10" w:name="_Toc6222542"/>
+      <w:bookmarkStart w:id="10" w:name="_Toc6350608"/>
       <w:r>
         <w:rPr>
           <w:lang w:val="en-US"/>
@@ -5537,7 +5641,7 @@
           <w:szCs w:val="24"/>
         </w:rPr>
       </w:pPr>
-      <w:bookmarkStart w:id="11" w:name="_Toc6222543"/>
+      <w:bookmarkStart w:id="11" w:name="_Toc6350609"/>
       <w:r>
         <w:t xml:space="preserve">Описание </w:t>
       </w:r>
@@ -6156,7 +6260,7 @@
         <w:rPr>
           <w:lang w:val="ru-RU"/>
         </w:rPr>
-        <w:instrText>":"[2]","</w:instrText>
+        <w:instrText>":"[4]","</w:instrText>
       </w:r>
       <w:r>
         <w:rPr>
@@ -6168,7 +6272,7 @@
         <w:rPr>
           <w:lang w:val="ru-RU"/>
         </w:rPr>
-        <w:instrText>":"[2]","</w:instrText>
+        <w:instrText>":"[4]","</w:instrText>
       </w:r>
       <w:r>
         <w:rPr>
@@ -6180,7 +6284,7 @@
         <w:rPr>
           <w:lang w:val="ru-RU"/>
         </w:rPr>
-        <w:instrText>":"[2]"},"</w:instrText>
+        <w:instrText>":"[3]"},"</w:instrText>
       </w:r>
       <w:r>
         <w:rPr>
@@ -6373,7 +6477,7 @@
           <w:noProof/>
           <w:lang w:val="ru-RU"/>
         </w:rPr>
-        <w:t>[2]</w:t>
+        <w:t>[4]</w:t>
       </w:r>
       <w:r>
         <w:rPr>
@@ -6933,7 +7037,7 @@
         <w:rPr>
           <w:lang w:val="ru-RU"/>
         </w:rPr>
-        <w:instrText>":"[3]","</w:instrText>
+        <w:instrText>":"[5]","</w:instrText>
       </w:r>
       <w:r>
         <w:rPr>
@@ -6945,7 +7049,7 @@
         <w:rPr>
           <w:lang w:val="ru-RU"/>
         </w:rPr>
-        <w:instrText>":"[3]","</w:instrText>
+        <w:instrText>":"[5]","</w:instrText>
       </w:r>
       <w:r>
         <w:rPr>
@@ -6957,7 +7061,7 @@
         <w:rPr>
           <w:lang w:val="ru-RU"/>
         </w:rPr>
-        <w:instrText>":"[3]"},"</w:instrText>
+        <w:instrText>":"[4]"},"</w:instrText>
       </w:r>
       <w:r>
         <w:rPr>
@@ -7150,7 +7254,7 @@
           <w:noProof/>
           <w:lang w:val="ru-RU"/>
         </w:rPr>
-        <w:t>[3]</w:t>
+        <w:t>[5]</w:t>
       </w:r>
       <w:r>
         <w:rPr>
@@ -7722,7 +7826,7 @@
         <w:rPr>
           <w:lang w:val="ru-RU"/>
         </w:rPr>
-        <w:instrText>":"[4]","</w:instrText>
+        <w:instrText>":"[6]","</w:instrText>
       </w:r>
       <w:r>
         <w:rPr>
@@ -7734,7 +7838,7 @@
         <w:rPr>
           <w:lang w:val="ru-RU"/>
         </w:rPr>
-        <w:instrText>":"[4]","</w:instrText>
+        <w:instrText>":"[6]","</w:instrText>
       </w:r>
       <w:r>
         <w:rPr>
@@ -7746,7 +7850,7 @@
         <w:rPr>
           <w:lang w:val="ru-RU"/>
         </w:rPr>
-        <w:instrText>":"[4]"},"</w:instrText>
+        <w:instrText>":"[5]"},"</w:instrText>
       </w:r>
       <w:r>
         <w:rPr>
@@ -7939,7 +8043,7 @@
           <w:noProof/>
           <w:lang w:val="ru-RU"/>
         </w:rPr>
-        <w:t>[4]</w:t>
+        <w:t>[6]</w:t>
       </w:r>
       <w:r>
         <w:rPr>
@@ -9183,7 +9287,7 @@
         <w:rPr>
           <w:lang w:val="ru-RU"/>
         </w:rPr>
-        <w:instrText>":"[7; 8]","</w:instrText>
+        <w:instrText>":"[10; 9]","</w:instrText>
       </w:r>
       <w:r>
         <w:rPr>
@@ -9195,7 +9299,7 @@
         <w:rPr>
           <w:lang w:val="ru-RU"/>
         </w:rPr>
-        <w:instrText>":"[7; 8]","</w:instrText>
+        <w:instrText>":"[10; 9]","</w:instrText>
       </w:r>
       <w:r>
         <w:rPr>
@@ -9207,7 +9311,7 @@
         <w:rPr>
           <w:lang w:val="ru-RU"/>
         </w:rPr>
-        <w:instrText>":"[7; 8]"},"</w:instrText>
+        <w:instrText>":"[8; 9]"},"</w:instrText>
       </w:r>
       <w:r>
         <w:rPr>
@@ -9400,7 +9504,7 @@
           <w:noProof/>
           <w:lang w:val="ru-RU"/>
         </w:rPr>
-        <w:t>[7; 8]</w:t>
+        <w:t>[10; 9]</w:t>
       </w:r>
       <w:r>
         <w:rPr>
@@ -9466,7 +9570,7 @@
         <w:rPr>
           <w:lang w:val="ru-RU"/>
         </w:rPr>
-        <w:instrText>ADDIN CSL_CITATION {"citationItems":[{"id":"ITEM-1","itemData":{"URL":"https://groups.google.com/forum/#!topic/mountebank-discuss/t19u-sc8b6E","accessed":{"date-parts":[["2019","1","15"]]},"container-title":"Google.com","id":"ITEM-1","issued":{"date-parts":[["0"]]},"title":"WebSocket Support – Группы Google","type":"webpage"},"uris":["http://www.mendeley.com/documents/?uuid=f05eb416-613c-3c01-89e1-bb3bf76d1a9f"]}],"mendeley":{"formattedCitation":"[8]","plainTextFormattedCitation":"[8]","previouslyFormattedCitation":"[8]"},"properties":{"noteIndex":0},"schema":"https://github.com/citation-style-language/schema/raw/master/csl-citation.json"}</w:instrText>
+        <w:instrText>ADDIN CSL_CITATION {"citationItems":[{"id":"ITEM-1","itemData":{"URL":"https://groups.google.com/forum/#!topic/mountebank-discuss/t19u-sc8b6E","accessed":{"date-parts":[["2019","1","15"]]},"container-title":"Google.com","id":"ITEM-1","issued":{"date-parts":[["0"]]},"title":"WebSocket Support – Группы Google","type":"webpage"},"uris":["http://www.mendeley.com/documents/?uuid=f05eb416-613c-3c01-89e1-bb3bf76d1a9f"]}],"mendeley":{"formattedCitation":"[10]","plainTextFormattedCitation":"[10]","previouslyFormattedCitation":"[9]"},"properties":{"noteIndex":0},"schema":"https://github.com/citation-style-language/schema/raw/master/csl-citation.json"}</w:instrText>
       </w:r>
       <w:r>
         <w:rPr>
@@ -9479,7 +9583,7 @@
           <w:noProof/>
           <w:lang w:val="ru-RU"/>
         </w:rPr>
-        <w:t>[8]</w:t>
+        <w:t>[10]</w:t>
       </w:r>
       <w:r>
         <w:rPr>
@@ -9763,14 +9867,14 @@
         <w:rPr>
           <w:lang w:val="ru-RU"/>
         </w:rPr>
-        <w:t xml:space="preserve"> сервер может инициировать отправку сообщений в отсутствие сообщений от клиента, что в данной схеме реализовать </w:t>
+        <w:t xml:space="preserve"> сервер может инициировать отправку сообщений в отсутствие сообщений от </w:t>
       </w:r>
       <w:r>
         <w:rPr>
           <w:lang w:val="ru-RU"/>
         </w:rPr>
         <w:lastRenderedPageBreak/>
-        <w:t xml:space="preserve">невозможно (сообщения будут отправляться только в ответ на сообщения клиента). Причиной данной проблемы является то, что </w:t>
+        <w:t xml:space="preserve">клиента, что в данной схеме реализовать невозможно (сообщения будут отправляться только в ответ на сообщения клиента). Причиной данной проблемы является то, что </w:t>
       </w:r>
       <w:r>
         <w:rPr>
@@ -10543,7 +10647,7 @@
           <w:lang w:val="ru-RU"/>
         </w:rPr>
       </w:pPr>
-      <w:bookmarkStart w:id="12" w:name="_Toc6222544"/>
+      <w:bookmarkStart w:id="12" w:name="_Toc6350610"/>
       <w:r>
         <w:rPr>
           <w:lang w:val="ru-RU"/>
@@ -10555,9 +10659,1539 @@
         <w:rPr>
           <w:lang w:val="ru-RU"/>
         </w:rPr>
-        <w:t xml:space="preserve"> 2.</w:t>
+        <w:t xml:space="preserve"> 2. </w:t>
+      </w:r>
+      <w:r>
+        <w:rPr>
+          <w:lang w:val="ru-RU"/>
+        </w:rPr>
+        <w:t>Архитектура сервера</w:t>
       </w:r>
       <w:bookmarkEnd w:id="12"/>
+    </w:p>
+    <w:p>
+      <w:pPr>
+        <w:pStyle w:val="Heading2"/>
+        <w:numPr>
+          <w:ilvl w:val="0"/>
+          <w:numId w:val="6"/>
+        </w:numPr>
+        <w:ind w:left="0" w:firstLine="567"/>
+        <w:rPr>
+          <w:sz w:val="32"/>
+          <w:szCs w:val="32"/>
+        </w:rPr>
+      </w:pPr>
+      <w:bookmarkStart w:id="13" w:name="_Toc6350611"/>
+      <w:r>
+        <w:rPr>
+          <w:lang w:val="en-US"/>
+        </w:rPr>
+        <w:t xml:space="preserve">API </w:t>
+      </w:r>
+      <w:r>
+        <w:t>сервера</w:t>
+      </w:r>
+      <w:bookmarkEnd w:id="13"/>
+    </w:p>
+    <w:p>
+      <w:pPr>
+        <w:rPr>
+          <w:lang w:val="ru-RU"/>
+        </w:rPr>
+      </w:pPr>
+      <w:r>
+        <w:rPr>
+          <w:lang w:val="ru-RU"/>
+        </w:rPr>
+        <w:t xml:space="preserve">Для </w:t>
+      </w:r>
+      <w:r>
+        <w:rPr>
+          <w:lang w:val="ru-RU"/>
+        </w:rPr>
+        <w:t xml:space="preserve">управления мок-сервером требуется предоставить </w:t>
+      </w:r>
+      <w:r>
+        <w:rPr>
+          <w:lang w:val="ru-RU"/>
+        </w:rPr>
+        <w:t>интерфейс (</w:t>
+      </w:r>
+      <w:r>
+        <w:rPr>
+          <w:lang w:val="en-US"/>
+        </w:rPr>
+        <w:t>API</w:t>
+      </w:r>
+      <w:r>
+        <w:rPr>
+          <w:lang w:val="ru-RU"/>
+        </w:rPr>
+        <w:t>, программный интерфейс приложения</w:t>
+      </w:r>
+      <w:r>
+        <w:rPr>
+          <w:lang w:val="ru-RU"/>
+        </w:rPr>
+        <w:t xml:space="preserve">). В качестве </w:t>
+      </w:r>
+      <w:r>
+        <w:rPr>
+          <w:lang w:val="ru-RU"/>
+        </w:rPr>
+        <w:t>основного</w:t>
+      </w:r>
+      <w:r>
+        <w:rPr>
+          <w:lang w:val="ru-RU"/>
+        </w:rPr>
+        <w:t xml:space="preserve"> </w:t>
+      </w:r>
+      <w:r>
+        <w:rPr>
+          <w:lang w:val="ru-RU"/>
+        </w:rPr>
+        <w:t xml:space="preserve">архитектурного </w:t>
+      </w:r>
+      <w:r>
+        <w:rPr>
+          <w:lang w:val="ru-RU"/>
+        </w:rPr>
+        <w:t xml:space="preserve">стиля для </w:t>
+      </w:r>
+      <w:r>
+        <w:rPr>
+          <w:lang w:val="en-US"/>
+        </w:rPr>
+        <w:t>API</w:t>
+      </w:r>
+      <w:r>
+        <w:rPr>
+          <w:lang w:val="ru-RU"/>
+        </w:rPr>
+        <w:t xml:space="preserve"> </w:t>
+      </w:r>
+      <w:r>
+        <w:rPr>
+          <w:lang w:val="ru-RU"/>
+        </w:rPr>
+        <w:t xml:space="preserve">был выбран </w:t>
+      </w:r>
+      <w:r>
+        <w:rPr>
+          <w:lang w:val="en-US"/>
+        </w:rPr>
+        <w:t>REST</w:t>
+      </w:r>
+      <w:r>
+        <w:rPr>
+          <w:lang w:val="ru-RU"/>
+        </w:rPr>
+        <w:t xml:space="preserve">. </w:t>
+      </w:r>
+      <w:r>
+        <w:rPr>
+          <w:lang w:val="ru-RU"/>
+        </w:rPr>
+        <w:t xml:space="preserve">Данный выбор был сделан, поскольку </w:t>
+      </w:r>
+      <w:r>
+        <w:rPr>
+          <w:lang w:val="en-US"/>
+        </w:rPr>
+        <w:t>REST</w:t>
+      </w:r>
+      <w:r>
+        <w:rPr>
+          <w:lang w:val="ru-RU"/>
+        </w:rPr>
+        <w:t xml:space="preserve"> </w:t>
+      </w:r>
+      <w:r>
+        <w:rPr>
+          <w:lang w:val="ru-RU"/>
+        </w:rPr>
+        <w:t>широко распространен</w:t>
+      </w:r>
+      <w:r>
+        <w:rPr>
+          <w:lang w:val="ru-RU"/>
+        </w:rPr>
+        <w:t>, прост в понимании и не привязан к определенной технологии или языку программирования.</w:t>
+      </w:r>
+      <w:r>
+        <w:rPr>
+          <w:lang w:val="ru-RU"/>
+        </w:rPr>
+        <w:t xml:space="preserve"> </w:t>
+      </w:r>
+      <w:r>
+        <w:rPr>
+          <w:lang w:val="en-US"/>
+        </w:rPr>
+        <w:t>REST</w:t>
+      </w:r>
+      <w:r>
+        <w:rPr>
+          <w:lang w:val="ru-RU"/>
+        </w:rPr>
+        <w:t xml:space="preserve"> (</w:t>
+      </w:r>
+      <w:r>
+        <w:rPr>
+          <w:lang w:val="en-US"/>
+        </w:rPr>
+        <w:t>R</w:t>
+      </w:r>
+      <w:r>
+        <w:rPr>
+          <w:lang w:val="en-US"/>
+        </w:rPr>
+        <w:t>e</w:t>
+      </w:r>
+      <w:r>
+        <w:rPr>
+          <w:lang w:val="en-US"/>
+        </w:rPr>
+        <w:t>presentational</w:t>
+      </w:r>
+      <w:r>
+        <w:rPr>
+          <w:lang w:val="ru-RU"/>
+        </w:rPr>
+        <w:t xml:space="preserve"> </w:t>
+      </w:r>
+      <w:r>
+        <w:rPr>
+          <w:lang w:val="en-US"/>
+        </w:rPr>
+        <w:t>State</w:t>
+      </w:r>
+      <w:r>
+        <w:rPr>
+          <w:lang w:val="ru-RU"/>
+        </w:rPr>
+        <w:t xml:space="preserve"> </w:t>
+      </w:r>
+      <w:r>
+        <w:rPr>
+          <w:lang w:val="en-US"/>
+        </w:rPr>
+        <w:t>Transfer</w:t>
+      </w:r>
+      <w:r>
+        <w:rPr>
+          <w:lang w:val="ru-RU"/>
+        </w:rPr>
+        <w:t>)</w:t>
+      </w:r>
+      <w:r>
+        <w:rPr>
+          <w:lang w:val="ru-RU"/>
+        </w:rPr>
+        <w:t xml:space="preserve"> – </w:t>
+      </w:r>
+      <w:r>
+        <w:rPr>
+          <w:lang w:val="ru-RU"/>
+        </w:rPr>
+        <w:t xml:space="preserve">архитектурный стиль для </w:t>
+      </w:r>
+      <w:r>
+        <w:rPr>
+          <w:lang w:val="ru-RU"/>
+        </w:rPr>
+        <w:t xml:space="preserve">создания распределенных систем </w:t>
+      </w:r>
+      <w:r>
+        <w:rPr>
+          <w:lang w:val="ru-RU"/>
+        </w:rPr>
+        <w:fldChar w:fldCharType="begin" w:fldLock="1"/>
+      </w:r>
+      <w:r>
+        <w:rPr>
+          <w:lang w:val="ru-RU"/>
+        </w:rPr>
+        <w:instrText>ADDIN CSL_CITATION {"citationItems":[{"id":"ITEM-1","itemData":{"DOI":"10.1007/978-1-4842-2665-0","ISBN":"978-1-4842-2664-3","author":[{"dropping-particle":"","family":"Patni","given":"Sanjay","non-dropping-particle":"","parse-names":false,"suffix":""}],"id":"ITEM-1","issued":{"date-parts":[["2017"]]},"publisher":"Apress","publisher-place":"Berkeley, CA","title":"Pro RESTful APIs","type":"book"},"uris":["http://www.mendeley.com/documents/?uuid=2308ab7a-484c-3280-becc-dae443ca4e0e"]}],"mendeley":{"formattedCitation":"[11]","plainTextFormattedCitation":"[11]","previouslyFormattedCitation":"[10]"},"properties":{"noteIndex":0},"schema":"https://github.com/citation-style-language/schema/raw/master/csl-citation.json"}</w:instrText>
+      </w:r>
+      <w:r>
+        <w:rPr>
+          <w:lang w:val="ru-RU"/>
+        </w:rPr>
+        <w:fldChar w:fldCharType="separate"/>
+      </w:r>
+      <w:r>
+        <w:rPr>
+          <w:noProof/>
+          <w:lang w:val="ru-RU"/>
+        </w:rPr>
+        <w:t>[11]</w:t>
+      </w:r>
+      <w:r>
+        <w:rPr>
+          <w:lang w:val="ru-RU"/>
+        </w:rPr>
+        <w:fldChar w:fldCharType="end"/>
+      </w:r>
+      <w:r>
+        <w:rPr>
+          <w:lang w:val="ru-RU"/>
+        </w:rPr>
+        <w:t>.</w:t>
+      </w:r>
+      <w:r>
+        <w:rPr>
+          <w:lang w:val="ru-RU"/>
+        </w:rPr>
+        <w:t xml:space="preserve"> </w:t>
+      </w:r>
+      <w:r>
+        <w:rPr>
+          <w:lang w:val="ru-RU"/>
+        </w:rPr>
+        <w:t xml:space="preserve">Согласно ему нужно придерживаться определенного подхода к сетевому интерфейсу систем. В качестве транспортного протокола используется </w:t>
+      </w:r>
+      <w:r>
+        <w:rPr>
+          <w:lang w:val="en-US"/>
+        </w:rPr>
+        <w:t>HTTP</w:t>
+      </w:r>
+      <w:r>
+        <w:rPr>
+          <w:lang w:val="ru-RU"/>
+        </w:rPr>
+        <w:t xml:space="preserve">. </w:t>
+      </w:r>
+      <w:r>
+        <w:rPr>
+          <w:lang w:val="ru-RU"/>
+        </w:rPr>
+        <w:t xml:space="preserve">Основной единицей является ресурс. </w:t>
+      </w:r>
+      <w:r>
+        <w:rPr>
+          <w:lang w:val="ru-RU"/>
+        </w:rPr>
+        <w:t xml:space="preserve">У ресурса существует идентификатор – </w:t>
+      </w:r>
+      <w:r>
+        <w:rPr>
+          <w:lang w:val="en-US"/>
+        </w:rPr>
+        <w:t>URL</w:t>
+      </w:r>
+      <w:r>
+        <w:rPr>
+          <w:lang w:val="ru-RU"/>
+        </w:rPr>
+        <w:t xml:space="preserve">, </w:t>
+      </w:r>
+      <w:r>
+        <w:rPr>
+          <w:lang w:val="ru-RU"/>
+        </w:rPr>
+        <w:t xml:space="preserve">унифицированное имя ресурса, например, </w:t>
+      </w:r>
+      <w:r>
+        <w:rPr>
+          <w:lang w:val="en-US"/>
+        </w:rPr>
+        <w:t>http</w:t>
+      </w:r>
+      <w:r>
+        <w:rPr>
+          <w:lang w:val="ru-RU"/>
+        </w:rPr>
+        <w:t>://</w:t>
+      </w:r>
+      <w:r>
+        <w:rPr>
+          <w:lang w:val="en-US"/>
+        </w:rPr>
+        <w:t>example</w:t>
+      </w:r>
+      <w:r>
+        <w:rPr>
+          <w:lang w:val="ru-RU"/>
+        </w:rPr>
+        <w:t>.</w:t>
+      </w:r>
+      <w:r>
+        <w:rPr>
+          <w:lang w:val="en-US"/>
+        </w:rPr>
+        <w:t>com</w:t>
+      </w:r>
+      <w:r>
+        <w:rPr>
+          <w:lang w:val="ru-RU"/>
+        </w:rPr>
+        <w:t>/</w:t>
+      </w:r>
+      <w:r>
+        <w:rPr>
+          <w:lang w:val="en-US"/>
+        </w:rPr>
+        <w:t>user</w:t>
+      </w:r>
+      <w:r>
+        <w:rPr>
+          <w:lang w:val="ru-RU"/>
+        </w:rPr>
+        <w:t>/128</w:t>
+      </w:r>
+      <w:r>
+        <w:rPr>
+          <w:lang w:val="ru-RU"/>
+        </w:rPr>
+        <w:t xml:space="preserve">. </w:t>
+      </w:r>
+      <w:r>
+        <w:rPr>
+          <w:lang w:val="ru-RU"/>
+        </w:rPr>
+        <w:t xml:space="preserve">Для осуществления операций с ресурсами нужно </w:t>
+      </w:r>
+      <w:r>
+        <w:rPr>
+          <w:lang w:val="ru-RU"/>
+        </w:rPr>
+        <w:t xml:space="preserve">осмысленно </w:t>
+      </w:r>
+      <w:r>
+        <w:rPr>
+          <w:lang w:val="ru-RU"/>
+        </w:rPr>
+        <w:t xml:space="preserve">использовать </w:t>
+      </w:r>
+      <w:r>
+        <w:rPr>
+          <w:lang w:val="en-US"/>
+        </w:rPr>
+        <w:t>HTTP</w:t>
+      </w:r>
+      <w:r>
+        <w:rPr>
+          <w:lang w:val="ru-RU"/>
+        </w:rPr>
+        <w:t xml:space="preserve"> </w:t>
+      </w:r>
+      <w:r>
+        <w:rPr>
+          <w:lang w:val="ru-RU"/>
+        </w:rPr>
+        <w:t xml:space="preserve">глаголы. </w:t>
+      </w:r>
+      <w:r>
+        <w:rPr>
+          <w:lang w:val="ru-RU"/>
+        </w:rPr>
+        <w:t xml:space="preserve">Для операций чтения – </w:t>
+      </w:r>
+      <w:r>
+        <w:rPr>
+          <w:lang w:val="en-US"/>
+        </w:rPr>
+        <w:t>GET</w:t>
+      </w:r>
+      <w:r>
+        <w:rPr>
+          <w:lang w:val="ru-RU"/>
+        </w:rPr>
+        <w:t xml:space="preserve">, </w:t>
+      </w:r>
+      <w:r>
+        <w:rPr>
+          <w:lang w:val="ru-RU"/>
+        </w:rPr>
+        <w:t xml:space="preserve">создания новых ресурсов – </w:t>
+      </w:r>
+      <w:r>
+        <w:rPr>
+          <w:lang w:val="en-US"/>
+        </w:rPr>
+        <w:t>POST</w:t>
+      </w:r>
+      <w:r>
+        <w:rPr>
+          <w:lang w:val="ru-RU"/>
+        </w:rPr>
+        <w:t xml:space="preserve">, </w:t>
+      </w:r>
+      <w:r>
+        <w:rPr>
+          <w:lang w:val="ru-RU"/>
+        </w:rPr>
+        <w:t xml:space="preserve">удаления – </w:t>
+      </w:r>
+      <w:r>
+        <w:rPr>
+          <w:lang w:val="en-US"/>
+        </w:rPr>
+        <w:t>DELETE</w:t>
+      </w:r>
+      <w:r>
+        <w:rPr>
+          <w:lang w:val="ru-RU"/>
+        </w:rPr>
+        <w:t>.</w:t>
+      </w:r>
+      <w:r>
+        <w:rPr>
+          <w:lang w:val="ru-RU"/>
+        </w:rPr>
+        <w:t xml:space="preserve"> </w:t>
+      </w:r>
+      <w:r>
+        <w:rPr>
+          <w:lang w:val="en-US"/>
+        </w:rPr>
+        <w:t>REST</w:t>
+      </w:r>
+      <w:r>
+        <w:rPr>
+          <w:lang w:val="ru-RU"/>
+        </w:rPr>
+        <w:t xml:space="preserve"> </w:t>
+      </w:r>
+      <w:r>
+        <w:rPr>
+          <w:lang w:val="ru-RU"/>
+        </w:rPr>
+        <w:t>был выбран в качестве основы</w:t>
+      </w:r>
+      <w:r>
+        <w:rPr>
+          <w:lang w:val="ru-RU"/>
+        </w:rPr>
+        <w:t xml:space="preserve"> </w:t>
+      </w:r>
+      <w:r>
+        <w:rPr>
+          <w:lang w:val="ru-RU"/>
+        </w:rPr>
+        <w:t xml:space="preserve">Согласно упомянутым идеям был разработан следующий интерфейс для разрабатываемого сервера для </w:t>
+      </w:r>
+      <w:proofErr w:type="spellStart"/>
+      <w:r>
+        <w:rPr>
+          <w:lang w:val="ru-RU"/>
+        </w:rPr>
+        <w:t>мокирования</w:t>
+      </w:r>
+      <w:proofErr w:type="spellEnd"/>
+      <w:r>
+        <w:rPr>
+          <w:lang w:val="ru-RU"/>
+        </w:rPr>
+        <w:t xml:space="preserve"> асинхронных протоколов. </w:t>
+      </w:r>
+      <w:r>
+        <w:rPr>
+          <w:lang w:val="ru-RU"/>
+        </w:rPr>
+        <w:t xml:space="preserve">Для создания </w:t>
+      </w:r>
+      <w:proofErr w:type="spellStart"/>
+      <w:r>
+        <w:rPr>
+          <w:lang w:val="ru-RU"/>
+        </w:rPr>
+        <w:t>мока</w:t>
+      </w:r>
+      <w:proofErr w:type="spellEnd"/>
+      <w:r>
+        <w:rPr>
+          <w:lang w:val="ru-RU"/>
+        </w:rPr>
+        <w:t xml:space="preserve"> на определенном порту используется запрос </w:t>
+      </w:r>
+      <w:r>
+        <w:rPr>
+          <w:lang w:val="en-US"/>
+        </w:rPr>
+        <w:t>POST</w:t>
+      </w:r>
+      <w:r>
+        <w:rPr>
+          <w:lang w:val="ru-RU"/>
+        </w:rPr>
+        <w:t xml:space="preserve"> /</w:t>
+      </w:r>
+      <w:r>
+        <w:rPr>
+          <w:lang w:val="en-US"/>
+        </w:rPr>
+        <w:t>mock</w:t>
+      </w:r>
+      <w:r>
+        <w:rPr>
+          <w:lang w:val="ru-RU"/>
+        </w:rPr>
+        <w:t xml:space="preserve">, </w:t>
+      </w:r>
+      <w:r>
+        <w:rPr>
+          <w:lang w:val="ru-RU"/>
+        </w:rPr>
+        <w:t xml:space="preserve">в теле которого передается </w:t>
+      </w:r>
+      <w:r>
+        <w:rPr>
+          <w:lang w:val="en-US"/>
+        </w:rPr>
+        <w:t>JSON</w:t>
+      </w:r>
+      <w:r>
+        <w:rPr>
+          <w:lang w:val="ru-RU"/>
+        </w:rPr>
+        <w:t xml:space="preserve"> </w:t>
+      </w:r>
+      <w:r>
+        <w:rPr>
+          <w:lang w:val="ru-RU"/>
+        </w:rPr>
+        <w:t xml:space="preserve">объект-конфигурация поведения </w:t>
+      </w:r>
+      <w:proofErr w:type="spellStart"/>
+      <w:r>
+        <w:rPr>
+          <w:lang w:val="ru-RU"/>
+        </w:rPr>
+        <w:t>мока</w:t>
+      </w:r>
+      <w:proofErr w:type="spellEnd"/>
+      <w:r>
+        <w:rPr>
+          <w:lang w:val="ru-RU"/>
+        </w:rPr>
+        <w:t xml:space="preserve">. Для получения текущей конфигурации используется запрос </w:t>
+      </w:r>
+      <w:r>
+        <w:rPr>
+          <w:lang w:val="en-US"/>
+        </w:rPr>
+        <w:t>GET</w:t>
+      </w:r>
+      <w:r>
+        <w:rPr>
+          <w:lang w:val="ru-RU"/>
+        </w:rPr>
+        <w:t xml:space="preserve"> /</w:t>
+      </w:r>
+      <w:r>
+        <w:rPr>
+          <w:lang w:val="en-US"/>
+        </w:rPr>
+        <w:t>mock</w:t>
+      </w:r>
+      <w:r>
+        <w:rPr>
+          <w:lang w:val="ru-RU"/>
+        </w:rPr>
+        <w:t>/{</w:t>
+      </w:r>
+      <w:r>
+        <w:rPr>
+          <w:lang w:val="en-US"/>
+        </w:rPr>
+        <w:t>port</w:t>
+      </w:r>
+      <w:r>
+        <w:rPr>
+          <w:lang w:val="ru-RU"/>
+        </w:rPr>
+        <w:t xml:space="preserve">}, </w:t>
+      </w:r>
+      <w:r>
+        <w:rPr>
+          <w:lang w:val="ru-RU"/>
+        </w:rPr>
+        <w:t xml:space="preserve">где вместо </w:t>
+      </w:r>
+      <w:r>
+        <w:rPr>
+          <w:lang w:val="ru-RU"/>
+        </w:rPr>
+        <w:t>{</w:t>
+      </w:r>
+      <w:r>
+        <w:rPr>
+          <w:lang w:val="en-US"/>
+        </w:rPr>
+        <w:t>port</w:t>
+      </w:r>
+      <w:r>
+        <w:rPr>
+          <w:lang w:val="ru-RU"/>
+        </w:rPr>
+        <w:t xml:space="preserve">} </w:t>
+      </w:r>
+      <w:r>
+        <w:rPr>
+          <w:lang w:val="ru-RU"/>
+        </w:rPr>
+        <w:t xml:space="preserve">требуется указать числовой идентификатор порта запрашиваемого </w:t>
+      </w:r>
+      <w:proofErr w:type="spellStart"/>
+      <w:r>
+        <w:rPr>
+          <w:lang w:val="ru-RU"/>
+        </w:rPr>
+        <w:t>мока</w:t>
+      </w:r>
+      <w:proofErr w:type="spellEnd"/>
+      <w:r>
+        <w:rPr>
+          <w:lang w:val="ru-RU"/>
+        </w:rPr>
+        <w:t xml:space="preserve">. В теле ответа сервер вернет </w:t>
+      </w:r>
+      <w:r>
+        <w:rPr>
+          <w:lang w:val="en-US"/>
+        </w:rPr>
+        <w:t>JSON</w:t>
+      </w:r>
+      <w:r>
+        <w:rPr>
+          <w:lang w:val="ru-RU"/>
+        </w:rPr>
+        <w:t xml:space="preserve"> </w:t>
+      </w:r>
+      <w:r>
+        <w:rPr>
+          <w:lang w:val="ru-RU"/>
+        </w:rPr>
+        <w:t>конфигурацию</w:t>
+      </w:r>
+      <w:r>
+        <w:rPr>
+          <w:lang w:val="ru-RU"/>
+        </w:rPr>
+        <w:t xml:space="preserve"> </w:t>
+      </w:r>
+      <w:proofErr w:type="spellStart"/>
+      <w:r>
+        <w:rPr>
+          <w:lang w:val="ru-RU"/>
+        </w:rPr>
+        <w:t>мока</w:t>
+      </w:r>
+      <w:proofErr w:type="spellEnd"/>
+      <w:r>
+        <w:rPr>
+          <w:lang w:val="ru-RU"/>
+        </w:rPr>
+        <w:t xml:space="preserve"> на запрошенном порту, если таковой имеется.</w:t>
+      </w:r>
+      <w:r>
+        <w:rPr>
+          <w:lang w:val="ru-RU"/>
+        </w:rPr>
+        <w:t xml:space="preserve"> Чтобы удалить мок на определенном порту используется запрос </w:t>
+      </w:r>
+      <w:r>
+        <w:rPr>
+          <w:lang w:val="en-US"/>
+        </w:rPr>
+        <w:t>DELETE</w:t>
+      </w:r>
+      <w:r>
+        <w:rPr>
+          <w:lang w:val="ru-RU"/>
+        </w:rPr>
+        <w:t xml:space="preserve"> /</w:t>
+      </w:r>
+      <w:r>
+        <w:rPr>
+          <w:lang w:val="en-US"/>
+        </w:rPr>
+        <w:t>mock</w:t>
+      </w:r>
+      <w:r>
+        <w:rPr>
+          <w:lang w:val="ru-RU"/>
+        </w:rPr>
+        <w:t>/{</w:t>
+      </w:r>
+      <w:r>
+        <w:rPr>
+          <w:lang w:val="en-US"/>
+        </w:rPr>
+        <w:t>port</w:t>
+      </w:r>
+      <w:r>
+        <w:rPr>
+          <w:lang w:val="ru-RU"/>
+        </w:rPr>
+        <w:t xml:space="preserve">}. </w:t>
+      </w:r>
+      <w:r>
+        <w:rPr>
+          <w:lang w:val="ru-RU"/>
+        </w:rPr>
+        <w:t xml:space="preserve">В результате запроса мок на заданном порту будет удален, а прежняя конфигурация будет в теле ответа сервера на запрос. </w:t>
+      </w:r>
+    </w:p>
+    <w:p>
+      <w:pPr>
+        <w:rPr>
+          <w:lang w:val="ru-RU"/>
+        </w:rPr>
+      </w:pPr>
+      <w:r>
+        <w:rPr>
+          <w:lang w:val="ru-RU"/>
+        </w:rPr>
+        <w:t xml:space="preserve">Для облегчения работы с сетевым интерфейсом приложения была описана </w:t>
+      </w:r>
+      <w:proofErr w:type="spellStart"/>
+      <w:r>
+        <w:rPr>
+          <w:lang w:val="en-US"/>
+        </w:rPr>
+        <w:t>OpenAPI</w:t>
+      </w:r>
+      <w:proofErr w:type="spellEnd"/>
+      <w:r>
+        <w:rPr>
+          <w:lang w:val="ru-RU"/>
+        </w:rPr>
+        <w:t xml:space="preserve"> </w:t>
+      </w:r>
+      <w:r>
+        <w:rPr>
+          <w:lang w:val="ru-RU"/>
+        </w:rPr>
+        <w:t>схема приложения</w:t>
+      </w:r>
+      <w:r>
+        <w:rPr>
+          <w:lang w:val="ru-RU"/>
+        </w:rPr>
+        <w:t xml:space="preserve"> </w:t>
+      </w:r>
+      <w:r>
+        <w:rPr>
+          <w:lang w:val="ru-RU"/>
+        </w:rPr>
+        <w:fldChar w:fldCharType="begin" w:fldLock="1"/>
+      </w:r>
+      <w:r>
+        <w:rPr>
+          <w:lang w:val="ru-RU"/>
+        </w:rPr>
+        <w:instrText>ADDIN CSL_CITATION {"citationItems":[{"id":"ITEM-1","itemData":{"URL":"https://swagger.io/docs/specification/about/","accessed":{"date-parts":[["2019","4","16"]]},"id":"ITEM-1","issued":{"date-parts":[["0"]]},"title":"About Swagger Specification | Documentation | Swagger | Swagger","type":"webpage"},"uris":["http://www.mendeley.com/documents/?uuid=37ae8c23-a5ba-373e-90c9-c8bdf993d8ff"]}],"mendeley":{"formattedCitation":"[2]","plainTextFormattedCitation":"[2]","previouslyFormattedCitation":"[2]"},"properties":{"noteIndex":0},"schema":"https://github.com/citation-style-language/schema/raw/master/csl-citation.json"}</w:instrText>
+      </w:r>
+      <w:r>
+        <w:rPr>
+          <w:lang w:val="ru-RU"/>
+        </w:rPr>
+        <w:fldChar w:fldCharType="separate"/>
+      </w:r>
+      <w:r>
+        <w:rPr>
+          <w:noProof/>
+          <w:lang w:val="ru-RU"/>
+        </w:rPr>
+        <w:t>[2]</w:t>
+      </w:r>
+      <w:r>
+        <w:rPr>
+          <w:lang w:val="ru-RU"/>
+        </w:rPr>
+        <w:fldChar w:fldCharType="end"/>
+      </w:r>
+      <w:r>
+        <w:rPr>
+          <w:lang w:val="ru-RU"/>
+        </w:rPr>
+        <w:t xml:space="preserve">. Ее можно найти в файле </w:t>
+      </w:r>
+      <w:r>
+        <w:rPr>
+          <w:lang w:val="en-US"/>
+        </w:rPr>
+        <w:t>swagger</w:t>
+      </w:r>
+      <w:r>
+        <w:rPr>
+          <w:lang w:val="ru-RU"/>
+        </w:rPr>
+        <w:t>.</w:t>
+      </w:r>
+      <w:proofErr w:type="spellStart"/>
+      <w:r>
+        <w:rPr>
+          <w:lang w:val="en-US"/>
+        </w:rPr>
+        <w:t>yaml</w:t>
+      </w:r>
+      <w:proofErr w:type="spellEnd"/>
+      <w:r>
+        <w:rPr>
+          <w:lang w:val="ru-RU"/>
+        </w:rPr>
+        <w:t xml:space="preserve"> </w:t>
+      </w:r>
+      <w:r>
+        <w:rPr>
+          <w:lang w:val="ru-RU"/>
+        </w:rPr>
+        <w:t xml:space="preserve">в исходных кодах проекта. </w:t>
+      </w:r>
+      <w:proofErr w:type="spellStart"/>
+      <w:r>
+        <w:rPr>
+          <w:lang w:val="en-US"/>
+        </w:rPr>
+        <w:t>OpenAPI</w:t>
+      </w:r>
+      <w:proofErr w:type="spellEnd"/>
+      <w:r>
+        <w:rPr>
+          <w:lang w:val="ru-RU"/>
+        </w:rPr>
+        <w:t xml:space="preserve"> </w:t>
+      </w:r>
+      <w:r>
+        <w:rPr>
+          <w:lang w:val="ru-RU"/>
+        </w:rPr>
+        <w:t xml:space="preserve">схема позволяет описать интерфейс приложения и </w:t>
+      </w:r>
+      <w:r>
+        <w:rPr>
+          <w:lang w:val="ru-RU"/>
+        </w:rPr>
+        <w:t>использовать ее как документацию. Также в сервер был</w:t>
+      </w:r>
+      <w:r>
+        <w:rPr>
+          <w:lang w:val="ru-RU"/>
+        </w:rPr>
+        <w:t xml:space="preserve"> </w:t>
+      </w:r>
+      <w:r>
+        <w:rPr>
+          <w:lang w:val="ru-RU"/>
+        </w:rPr>
+        <w:t xml:space="preserve">встроен дистрибутив </w:t>
+      </w:r>
+      <w:r>
+        <w:rPr>
+          <w:lang w:val="en-US"/>
+        </w:rPr>
+        <w:t>Swagger</w:t>
+      </w:r>
+      <w:r>
+        <w:rPr>
+          <w:lang w:val="ru-RU"/>
+        </w:rPr>
+        <w:t xml:space="preserve"> </w:t>
+      </w:r>
+      <w:r>
+        <w:rPr>
+          <w:lang w:val="en-US"/>
+        </w:rPr>
+        <w:t>UI</w:t>
+      </w:r>
+      <w:r>
+        <w:rPr>
+          <w:lang w:val="ru-RU"/>
+        </w:rPr>
+        <w:t xml:space="preserve">, </w:t>
+      </w:r>
+      <w:r>
+        <w:rPr>
+          <w:lang w:val="ru-RU"/>
+        </w:rPr>
+        <w:t xml:space="preserve">который упрощает демонстрацию интерфейса приложения с </w:t>
+      </w:r>
+      <w:proofErr w:type="spellStart"/>
+      <w:r>
+        <w:rPr>
+          <w:lang w:val="en-US"/>
+        </w:rPr>
+        <w:t>OpenAPI</w:t>
+      </w:r>
+      <w:proofErr w:type="spellEnd"/>
+      <w:r>
+        <w:rPr>
+          <w:lang w:val="ru-RU"/>
+        </w:rPr>
+        <w:t xml:space="preserve"> </w:t>
+      </w:r>
+      <w:r>
+        <w:rPr>
+          <w:lang w:val="ru-RU"/>
+        </w:rPr>
+        <w:t xml:space="preserve">схемой и позволяет наглядно предоставить описанную </w:t>
+      </w:r>
+      <w:proofErr w:type="spellStart"/>
+      <w:r>
+        <w:rPr>
+          <w:lang w:val="en-US"/>
+        </w:rPr>
+        <w:t>OpenAPI</w:t>
+      </w:r>
+      <w:proofErr w:type="spellEnd"/>
+      <w:r>
+        <w:rPr>
+          <w:lang w:val="ru-RU"/>
+        </w:rPr>
+        <w:t xml:space="preserve"> </w:t>
+      </w:r>
+      <w:r>
+        <w:rPr>
+          <w:lang w:val="ru-RU"/>
+        </w:rPr>
+        <w:t xml:space="preserve">схему </w:t>
+      </w:r>
+      <w:r>
+        <w:rPr>
+          <w:lang w:val="ru-RU"/>
+        </w:rPr>
+        <w:t xml:space="preserve">в браузере с возможностью взаимодействия с интерфейсом </w:t>
+      </w:r>
+      <w:r>
+        <w:rPr>
+          <w:lang w:val="ru-RU"/>
+        </w:rPr>
+        <w:fldChar w:fldCharType="begin" w:fldLock="1"/>
+      </w:r>
+      <w:r>
+        <w:rPr>
+          <w:lang w:val="ru-RU"/>
+        </w:rPr>
+        <w:instrText>ADDIN CSL_CITATION {"citationItems":[{"id":"ITEM-1","itemData":{"URL":"https://swagger.io/tools/swagger-ui/","accessed":{"date-parts":[["2019","4","16"]]},"id":"ITEM-1","issued":{"date-parts":[["0"]]},"title":"Swagger UI | API Development Tools | Swagger","type":"webpage"},"uris":["http://www.mendeley.com/documents/?uuid=21b47594-1eee-39a5-8941-7256fb7d45a2"]}],"mendeley":{"formattedCitation":"[3]","plainTextFormattedCitation":"[3]"},"properties":{"noteIndex":0},"schema":"https://github.com/citation-style-language/schema/raw/master/csl-citation.json"}</w:instrText>
+      </w:r>
+      <w:r>
+        <w:rPr>
+          <w:lang w:val="ru-RU"/>
+        </w:rPr>
+        <w:fldChar w:fldCharType="separate"/>
+      </w:r>
+      <w:r>
+        <w:rPr>
+          <w:noProof/>
+          <w:lang w:val="ru-RU"/>
+        </w:rPr>
+        <w:t>[3]</w:t>
+      </w:r>
+      <w:r>
+        <w:rPr>
+          <w:lang w:val="ru-RU"/>
+        </w:rPr>
+        <w:fldChar w:fldCharType="end"/>
+      </w:r>
+      <w:r>
+        <w:rPr>
+          <w:lang w:val="ru-RU"/>
+        </w:rPr>
+        <w:t xml:space="preserve">. </w:t>
+      </w:r>
+      <w:r>
+        <w:rPr>
+          <w:lang w:val="ru-RU"/>
+        </w:rPr>
+        <w:t xml:space="preserve">Пример </w:t>
+      </w:r>
+      <w:r>
+        <w:rPr>
+          <w:lang w:val="ru-RU"/>
+        </w:rPr>
+        <w:t xml:space="preserve">отображения </w:t>
+      </w:r>
+      <w:r>
+        <w:rPr>
+          <w:lang w:val="en-US"/>
+        </w:rPr>
+        <w:t>Swagger</w:t>
+      </w:r>
+      <w:r>
+        <w:rPr>
+          <w:lang w:val="ru-RU"/>
+        </w:rPr>
+        <w:t xml:space="preserve"> </w:t>
+      </w:r>
+      <w:r>
+        <w:rPr>
+          <w:lang w:val="en-US"/>
+        </w:rPr>
+        <w:t>UI</w:t>
+      </w:r>
+      <w:r>
+        <w:rPr>
+          <w:lang w:val="ru-RU"/>
+        </w:rPr>
+        <w:t xml:space="preserve"> </w:t>
+      </w:r>
+      <w:r>
+        <w:rPr>
+          <w:lang w:val="ru-RU"/>
+        </w:rPr>
+        <w:t>интерфейса можно увидеть на рис. 6.</w:t>
+      </w:r>
+    </w:p>
+    <w:p>
+      <w:pPr>
+        <w:ind w:firstLine="0"/>
+        <w:jc w:val="center"/>
+        <w:rPr>
+          <w:lang w:val="ru-RU"/>
+        </w:rPr>
+      </w:pPr>
+      <w:r>
+        <w:rPr>
+          <w:lang w:val="ru-RU"/>
+        </w:rPr>
+        <w:lastRenderedPageBreak/>
+        <w:drawing>
+          <wp:inline distT="0" distB="0" distL="0" distR="0" wp14:anchorId="0061CB5C" wp14:editId="29E35B71">
+            <wp:extent cx="6296025" cy="2203450"/>
+            <wp:effectExtent l="0" t="0" r="3175" b="6350"/>
+            <wp:docPr id="6" name="Picture 6"/>
+            <wp:cNvGraphicFramePr>
+              <a:graphicFrameLocks xmlns:a="http://schemas.openxmlformats.org/drawingml/2006/main" noChangeAspect="1"/>
+            </wp:cNvGraphicFramePr>
+            <a:graphic xmlns:a="http://schemas.openxmlformats.org/drawingml/2006/main">
+              <a:graphicData uri="http://schemas.openxmlformats.org/drawingml/2006/picture">
+                <pic:pic xmlns:pic="http://schemas.openxmlformats.org/drawingml/2006/picture">
+                  <pic:nvPicPr>
+                    <pic:cNvPr id="1" name=""/>
+                    <pic:cNvPicPr/>
+                  </pic:nvPicPr>
+                  <pic:blipFill>
+                    <a:blip r:embed="rId13"/>
+                    <a:stretch>
+                      <a:fillRect/>
+                    </a:stretch>
+                  </pic:blipFill>
+                  <pic:spPr>
+                    <a:xfrm>
+                      <a:off x="0" y="0"/>
+                      <a:ext cx="6296025" cy="2203450"/>
+                    </a:xfrm>
+                    <a:prstGeom prst="rect">
+                      <a:avLst/>
+                    </a:prstGeom>
+                  </pic:spPr>
+                </pic:pic>
+              </a:graphicData>
+            </a:graphic>
+          </wp:inline>
+        </w:drawing>
+      </w:r>
+    </w:p>
+    <w:p>
+      <w:pPr>
+        <w:ind w:firstLine="0"/>
+        <w:jc w:val="center"/>
+        <w:rPr>
+          <w:lang w:val="ru-RU"/>
+        </w:rPr>
+      </w:pPr>
+      <w:r>
+        <w:rPr>
+          <w:lang w:val="ru-RU"/>
+        </w:rPr>
+        <w:t xml:space="preserve">Рисунок 6. Интерфейс </w:t>
+      </w:r>
+      <w:r>
+        <w:rPr>
+          <w:lang w:val="en-US"/>
+        </w:rPr>
+        <w:t>Swagger</w:t>
+      </w:r>
+      <w:r>
+        <w:rPr>
+          <w:lang w:val="ru-RU"/>
+        </w:rPr>
+        <w:t xml:space="preserve"> </w:t>
+      </w:r>
+      <w:r>
+        <w:rPr>
+          <w:lang w:val="en-US"/>
+        </w:rPr>
+        <w:t>UI</w:t>
+      </w:r>
+      <w:r>
+        <w:rPr>
+          <w:lang w:val="ru-RU"/>
+        </w:rPr>
+        <w:t xml:space="preserve">, </w:t>
+      </w:r>
+      <w:r>
+        <w:rPr>
+          <w:lang w:val="ru-RU"/>
+        </w:rPr>
+        <w:t xml:space="preserve">демонстрирующий </w:t>
+      </w:r>
+      <w:r>
+        <w:rPr>
+          <w:lang w:val="en-US"/>
+        </w:rPr>
+        <w:t>REST</w:t>
+      </w:r>
+      <w:r>
+        <w:rPr>
+          <w:lang w:val="ru-RU"/>
+        </w:rPr>
+        <w:t xml:space="preserve"> </w:t>
+      </w:r>
+      <w:r>
+        <w:rPr>
+          <w:lang w:val="ru-RU"/>
+        </w:rPr>
+        <w:t>интерфейс приложения</w:t>
+      </w:r>
+    </w:p>
+    <w:p>
+      <w:pPr>
+        <w:rPr>
+          <w:lang w:val="ru-RU"/>
+        </w:rPr>
+      </w:pPr>
+      <w:r>
+        <w:rPr>
+          <w:lang w:val="ru-RU"/>
+        </w:rPr>
+        <w:t xml:space="preserve">С данным интерфейсом складывается примерно следующая схема работы с сервером. Пользователь описывает мок и создает его на сервере запросом </w:t>
+      </w:r>
+      <w:r>
+        <w:rPr>
+          <w:lang w:val="en-US"/>
+        </w:rPr>
+        <w:t>POST</w:t>
+      </w:r>
+      <w:r>
+        <w:rPr>
+          <w:lang w:val="ru-RU"/>
+        </w:rPr>
+        <w:t xml:space="preserve"> /</w:t>
+      </w:r>
+      <w:r>
+        <w:rPr>
+          <w:lang w:val="en-US"/>
+        </w:rPr>
+        <w:t>mock</w:t>
+      </w:r>
+      <w:r>
+        <w:rPr>
+          <w:lang w:val="ru-RU"/>
+        </w:rPr>
+        <w:t xml:space="preserve">. </w:t>
+      </w:r>
+      <w:r>
+        <w:rPr>
+          <w:lang w:val="ru-RU"/>
+        </w:rPr>
+        <w:t xml:space="preserve">Далее пользователь может проверить мок на заданном порту с помощью запроса </w:t>
+      </w:r>
+      <w:r>
+        <w:rPr>
+          <w:lang w:val="en-US"/>
+        </w:rPr>
+        <w:t>GET</w:t>
+      </w:r>
+      <w:r>
+        <w:rPr>
+          <w:lang w:val="ru-RU"/>
+        </w:rPr>
+        <w:t xml:space="preserve"> /</w:t>
+      </w:r>
+      <w:r>
+        <w:rPr>
+          <w:lang w:val="en-US"/>
+        </w:rPr>
+        <w:t>mock</w:t>
+      </w:r>
+      <w:r>
+        <w:rPr>
+          <w:lang w:val="ru-RU"/>
+        </w:rPr>
+        <w:t>/{</w:t>
+      </w:r>
+      <w:r>
+        <w:rPr>
+          <w:lang w:val="en-US"/>
+        </w:rPr>
+        <w:t>port</w:t>
+      </w:r>
+      <w:r>
+        <w:rPr>
+          <w:lang w:val="ru-RU"/>
+        </w:rPr>
+        <w:t xml:space="preserve">}. </w:t>
+      </w:r>
+      <w:r>
+        <w:rPr>
+          <w:lang w:val="ru-RU"/>
+        </w:rPr>
+        <w:t xml:space="preserve">После этого пользователь </w:t>
+      </w:r>
+      <w:r>
+        <w:rPr>
+          <w:lang w:val="ru-RU"/>
+        </w:rPr>
+        <w:t xml:space="preserve">взаимодействует с созданным </w:t>
+      </w:r>
+      <w:proofErr w:type="spellStart"/>
+      <w:r>
+        <w:rPr>
+          <w:lang w:val="ru-RU"/>
+        </w:rPr>
+        <w:t>моком</w:t>
+      </w:r>
+      <w:proofErr w:type="spellEnd"/>
+      <w:r>
+        <w:rPr>
+          <w:lang w:val="ru-RU"/>
+        </w:rPr>
+        <w:t xml:space="preserve"> и при необходимости удаляет </w:t>
+      </w:r>
+      <w:proofErr w:type="spellStart"/>
+      <w:r>
+        <w:rPr>
+          <w:lang w:val="ru-RU"/>
+        </w:rPr>
+        <w:t>свежесозданный</w:t>
+      </w:r>
+      <w:proofErr w:type="spellEnd"/>
+      <w:r>
+        <w:rPr>
+          <w:lang w:val="ru-RU"/>
+        </w:rPr>
+        <w:t xml:space="preserve"> мок. Пример схем взаимодействия можно увидеть на рис. 7 и 8.</w:t>
+      </w:r>
+    </w:p>
+    <w:p>
+      <w:pPr>
+        <w:ind w:firstLine="0"/>
+        <w:jc w:val="center"/>
+        <w:rPr>
+          <w:lang w:val="ru-RU"/>
+        </w:rPr>
+      </w:pPr>
+      <w:r>
+        <w:rPr>
+          <w:lang w:val="ru-RU"/>
+        </w:rPr>
+        <w:drawing>
+          <wp:inline distT="0" distB="0" distL="0" distR="0" wp14:anchorId="108B5A84" wp14:editId="42BA9DE4">
+            <wp:extent cx="4665415" cy="3537528"/>
+            <wp:effectExtent l="0" t="0" r="0" b="6350"/>
+            <wp:docPr id="8" name="Picture 8"/>
+            <wp:cNvGraphicFramePr>
+              <a:graphicFrameLocks xmlns:a="http://schemas.openxmlformats.org/drawingml/2006/main" noChangeAspect="1"/>
+            </wp:cNvGraphicFramePr>
+            <a:graphic xmlns:a="http://schemas.openxmlformats.org/drawingml/2006/main">
+              <a:graphicData uri="http://schemas.openxmlformats.org/drawingml/2006/picture">
+                <pic:pic xmlns:pic="http://schemas.openxmlformats.org/drawingml/2006/picture">
+                  <pic:nvPicPr>
+                    <pic:cNvPr id="1" name=""/>
+                    <pic:cNvPicPr/>
+                  </pic:nvPicPr>
+                  <pic:blipFill>
+                    <a:blip r:embed="rId14"/>
+                    <a:stretch>
+                      <a:fillRect/>
+                    </a:stretch>
+                  </pic:blipFill>
+                  <pic:spPr>
+                    <a:xfrm>
+                      <a:off x="0" y="0"/>
+                      <a:ext cx="4673775" cy="3543867"/>
+                    </a:xfrm>
+                    <a:prstGeom prst="rect">
+                      <a:avLst/>
+                    </a:prstGeom>
+                  </pic:spPr>
+                </pic:pic>
+              </a:graphicData>
+            </a:graphic>
+          </wp:inline>
+        </w:drawing>
+      </w:r>
+    </w:p>
+    <w:p>
+      <w:pPr>
+        <w:ind w:firstLine="0"/>
+        <w:jc w:val="center"/>
+        <w:rPr>
+          <w:lang w:val="ru-RU"/>
+        </w:rPr>
+      </w:pPr>
+      <w:r>
+        <w:rPr>
+          <w:lang w:val="ru-RU"/>
+        </w:rPr>
+        <w:t xml:space="preserve">Рисунок 7. Схема взаимодействия пользователя с сервером для </w:t>
+      </w:r>
+      <w:proofErr w:type="spellStart"/>
+      <w:r>
+        <w:rPr>
+          <w:lang w:val="ru-RU"/>
+        </w:rPr>
+        <w:t>мокирования</w:t>
+      </w:r>
+      <w:proofErr w:type="spellEnd"/>
+      <w:r>
+        <w:rPr>
+          <w:lang w:val="ru-RU"/>
+        </w:rPr>
+        <w:t xml:space="preserve"> </w:t>
+      </w:r>
+      <w:r>
+        <w:rPr>
+          <w:lang w:val="en-US"/>
+        </w:rPr>
+        <w:t>SSE</w:t>
+      </w:r>
+    </w:p>
+    <w:p>
+      <w:pPr>
+        <w:ind w:firstLine="0"/>
+        <w:jc w:val="center"/>
+        <w:rPr>
+          <w:lang w:val="ru-RU"/>
+        </w:rPr>
+      </w:pPr>
+      <w:r>
+        <w:rPr>
+          <w:lang w:val="ru-RU"/>
+        </w:rPr>
+        <w:lastRenderedPageBreak/>
+        <w:drawing>
+          <wp:inline distT="0" distB="0" distL="0" distR="0" wp14:anchorId="1203A1B5" wp14:editId="2310BD2B">
+            <wp:extent cx="4906189" cy="4147128"/>
+            <wp:effectExtent l="0" t="0" r="0" b="6350"/>
+            <wp:docPr id="9" name="Picture 9"/>
+            <wp:cNvGraphicFramePr>
+              <a:graphicFrameLocks xmlns:a="http://schemas.openxmlformats.org/drawingml/2006/main" noChangeAspect="1"/>
+            </wp:cNvGraphicFramePr>
+            <a:graphic xmlns:a="http://schemas.openxmlformats.org/drawingml/2006/main">
+              <a:graphicData uri="http://schemas.openxmlformats.org/drawingml/2006/picture">
+                <pic:pic xmlns:pic="http://schemas.openxmlformats.org/drawingml/2006/picture">
+                  <pic:nvPicPr>
+                    <pic:cNvPr id="1" name=""/>
+                    <pic:cNvPicPr/>
+                  </pic:nvPicPr>
+                  <pic:blipFill>
+                    <a:blip r:embed="rId15"/>
+                    <a:stretch>
+                      <a:fillRect/>
+                    </a:stretch>
+                  </pic:blipFill>
+                  <pic:spPr>
+                    <a:xfrm>
+                      <a:off x="0" y="0"/>
+                      <a:ext cx="4909727" cy="4150118"/>
+                    </a:xfrm>
+                    <a:prstGeom prst="rect">
+                      <a:avLst/>
+                    </a:prstGeom>
+                  </pic:spPr>
+                </pic:pic>
+              </a:graphicData>
+            </a:graphic>
+          </wp:inline>
+        </w:drawing>
+      </w:r>
+    </w:p>
+    <w:p>
+      <w:pPr>
+        <w:ind w:firstLine="0"/>
+        <w:jc w:val="center"/>
+        <w:rPr>
+          <w:lang w:val="ru-RU"/>
+        </w:rPr>
+      </w:pPr>
+      <w:r>
+        <w:rPr>
+          <w:lang w:val="ru-RU"/>
+        </w:rPr>
+        <w:t xml:space="preserve">Рисунок </w:t>
+      </w:r>
+      <w:r>
+        <w:rPr>
+          <w:lang w:val="ru-RU"/>
+        </w:rPr>
+        <w:t>8</w:t>
+      </w:r>
+      <w:bookmarkStart w:id="14" w:name="_GoBack"/>
+      <w:bookmarkEnd w:id="14"/>
+      <w:r>
+        <w:rPr>
+          <w:lang w:val="ru-RU"/>
+        </w:rPr>
+        <w:t xml:space="preserve">. Схема взаимодействия пользователя с сервером для </w:t>
+      </w:r>
+      <w:proofErr w:type="spellStart"/>
+      <w:r>
+        <w:rPr>
+          <w:lang w:val="ru-RU"/>
+        </w:rPr>
+        <w:t>мокирования</w:t>
+      </w:r>
+      <w:proofErr w:type="spellEnd"/>
+      <w:r>
+        <w:rPr>
+          <w:lang w:val="ru-RU"/>
+        </w:rPr>
+        <w:t xml:space="preserve"> </w:t>
+      </w:r>
+      <w:r>
+        <w:rPr>
+          <w:lang w:val="en-US"/>
+        </w:rPr>
+        <w:t>WebSocket</w:t>
+      </w:r>
+    </w:p>
+    <w:p>
+      <w:pPr>
+        <w:rPr>
+          <w:lang w:val="ru-RU"/>
+        </w:rPr>
+      </w:pPr>
+    </w:p>
+    <w:p>
+      <w:pPr>
+        <w:rPr>
+          <w:sz w:val="32"/>
+          <w:szCs w:val="32"/>
+          <w:lang w:val="ru-RU"/>
+        </w:rPr>
+      </w:pPr>
+      <w:r>
+        <w:rPr>
+          <w:lang w:val="ru-RU"/>
+        </w:rPr>
+        <w:br w:type="page"/>
+      </w:r>
+    </w:p>
+    <w:p>
+      <w:pPr>
+        <w:pStyle w:val="Heading1"/>
+        <w:rPr>
+          <w:lang w:val="ru-RU"/>
+        </w:rPr>
+      </w:pPr>
+      <w:bookmarkStart w:id="15" w:name="_Toc6350612"/>
+      <w:r>
+        <w:rPr>
+          <w:lang w:val="ru-RU"/>
+        </w:rPr>
+        <w:lastRenderedPageBreak/>
+        <w:t>Глава 3.</w:t>
+      </w:r>
+      <w:bookmarkEnd w:id="15"/>
       <w:r>
         <w:rPr>
           <w:lang w:val="ru-RU"/>
@@ -10590,21 +12224,15 @@
           <w:lang w:val="ru-RU"/>
         </w:rPr>
       </w:pPr>
-      <w:bookmarkStart w:id="13" w:name="_Toc6222545"/>
+      <w:bookmarkStart w:id="16" w:name="_Toc6350613"/>
       <w:r>
         <w:rPr>
           <w:lang w:val="ru-RU"/>
         </w:rPr>
         <w:lastRenderedPageBreak/>
-        <w:t>Глава 3.</w:t>
-      </w:r>
-      <w:bookmarkEnd w:id="13"/>
-      <w:r>
-        <w:rPr>
-          <w:lang w:val="ru-RU"/>
-        </w:rPr>
-        <w:t xml:space="preserve"> </w:t>
-      </w:r>
+        <w:t>Заключение</w:t>
+      </w:r>
+      <w:bookmarkEnd w:id="16"/>
     </w:p>
     <w:p>
       <w:pPr>
@@ -10631,42 +12259,7 @@
           <w:lang w:val="ru-RU"/>
         </w:rPr>
       </w:pPr>
-      <w:bookmarkStart w:id="14" w:name="_Toc6222546"/>
-      <w:r>
-        <w:rPr>
-          <w:lang w:val="ru-RU"/>
-        </w:rPr>
-        <w:lastRenderedPageBreak/>
-        <w:t>Заключение</w:t>
-      </w:r>
-      <w:bookmarkEnd w:id="14"/>
-    </w:p>
-    <w:p>
-      <w:pPr>
-        <w:spacing w:line="240" w:lineRule="auto"/>
-        <w:ind w:firstLine="0"/>
-        <w:rPr>
-          <w:rFonts w:eastAsiaTheme="majorEastAsia" w:cstheme="majorBidi"/>
-          <w:sz w:val="32"/>
-          <w:szCs w:val="32"/>
-          <w:lang w:val="ru-RU"/>
-        </w:rPr>
-      </w:pPr>
-      <w:r>
-        <w:rPr>
-          <w:lang w:val="ru-RU"/>
-        </w:rPr>
-        <w:br w:type="page"/>
-      </w:r>
-    </w:p>
-    <w:p>
-      <w:pPr>
-        <w:pStyle w:val="Heading1"/>
-        <w:rPr>
-          <w:lang w:val="ru-RU"/>
-        </w:rPr>
-      </w:pPr>
-      <w:bookmarkStart w:id="15" w:name="_Toc6222547"/>
+      <w:bookmarkStart w:id="17" w:name="_Toc6350614"/>
       <w:r>
         <w:rPr>
           <w:lang w:val="ru-RU"/>
@@ -10674,7 +12267,7 @@
         <w:lastRenderedPageBreak/>
         <w:t>Список источников</w:t>
       </w:r>
-      <w:bookmarkEnd w:id="15"/>
+      <w:bookmarkEnd w:id="17"/>
     </w:p>
     <w:p>
       <w:pPr>
@@ -10733,7 +12326,7 @@
           <w:noProof/>
           <w:lang w:val="en-US"/>
         </w:rPr>
-        <w:t>2. Mountebank - over the wire test doubles [Электронный ресурс]. URL: http://www.mbtest.org/ (дата обращения: 19.11.2018).</w:t>
+        <w:t>2. About Swagger Specification | Documentation | Swagger | Swagger [Электронный ресурс]. URL: https://swagger.io/docs/specification/about/ (дата обращения: 16.04.2019).</w:t>
       </w:r>
     </w:p>
     <w:p>
@@ -10754,7 +12347,7 @@
           <w:noProof/>
           <w:lang w:val="en-US"/>
         </w:rPr>
-        <w:t>3. MockServer [Электронный ресурс]. URL: http://www.mock-server.com/ (дата обращения: 19.11.2018).</w:t>
+        <w:t>3. Swagger UI | API Development Tools | Swagger [Электронный ресурс]. URL: https://swagger.io/tools/swagger-ui/ (дата обращения: 16.04.2019).</w:t>
       </w:r>
     </w:p>
     <w:p>
@@ -10775,7 +12368,7 @@
           <w:noProof/>
           <w:lang w:val="en-US"/>
         </w:rPr>
-        <w:t>4. WireMock [Электронный ресурс]. URL: http://wiremock.org/ (дата обращения: 27.01.2019).</w:t>
+        <w:t>4. Mountebank - over the wire test doubles [Электронный ресурс]. URL: http://www.mbtest.org/ (дата обращения: 19.11.2018).</w:t>
       </w:r>
     </w:p>
     <w:p>
@@ -10796,7 +12389,7 @@
           <w:noProof/>
           <w:lang w:val="en-US"/>
         </w:rPr>
-        <w:t>5. Loreto S. и др. Known Issues and Best Practices     for the Use of Long Polling and Streaming in Bidirectional HTTP [Электронный ресурс]. URL: https://tools.ietf.org/rfc/rfc6202.txt (дата обращения: 12.04.2019).</w:t>
+        <w:t>5. MockServer [Электронный ресурс]. URL: http://www.mock-server.com/ (дата обращения: 19.11.2018).</w:t>
       </w:r>
     </w:p>
     <w:p>
@@ -10817,7 +12410,7 @@
           <w:noProof/>
           <w:lang w:val="en-US"/>
         </w:rPr>
-        <w:t>6. Fette I., Melnikov A. The WebSocket Protocol [Электронный ресурс]. URL: https://tools.ietf.org/html/rfc6455 (дата обращения: 20.11.2018).</w:t>
+        <w:t>6. WireMock [Электронный ресурс]. URL: http://wiremock.org/ (дата обращения: 27.01.2019).</w:t>
       </w:r>
     </w:p>
     <w:p>
@@ -10838,7 +12431,7 @@
           <w:noProof/>
           <w:lang w:val="en-US"/>
         </w:rPr>
-        <w:t>7. Support WebSockets mocking [Электронный ресурс]. URL: https://github.com/jamesdbloom/mockserver/issues/360 (дата обращения: 12.04.2019).</w:t>
+        <w:t>7. Loreto S. и др. Known Issues and Best Practices     for the Use of Long Polling and Streaming in Bidirectional HTTP [Электронный ресурс]. URL: https://tools.ietf.org/rfc/rfc6202.txt (дата обращения: 12.04.2019).</w:t>
       </w:r>
     </w:p>
     <w:p>
@@ -10850,6 +12443,7 @@
         <w:rPr>
           <w:rFonts w:cs="Times New Roman"/>
           <w:noProof/>
+          <w:lang w:val="en-US"/>
         </w:rPr>
       </w:pPr>
       <w:r>
@@ -10858,7 +12452,7 @@
           <w:noProof/>
           <w:lang w:val="en-US"/>
         </w:rPr>
-        <w:t>8. WebSocket Support – Группы Google [Электронный ресурс]. URL: https://groups.google.com/forum/#!topic/mountebank-discuss/t19u-sc8b6E (дата обращения: 15.01.2019).</w:t>
+        <w:t>8. Fette I., Melnikov A. The WebSocket Protocol [Электронный ресурс]. URL: https://tools.ietf.org/html/rfc6455 (дата обращения: 20.11.2018).</w:t>
       </w:r>
     </w:p>
     <w:p>
@@ -10868,31 +12462,92 @@
         <w:autoSpaceDN w:val="0"/>
         <w:adjustRightInd w:val="0"/>
         <w:rPr>
-          <w:lang w:val="ru-RU"/>
-        </w:rPr>
-      </w:pPr>
-      <w:r>
-        <w:rPr>
-          <w:lang w:val="ru-RU"/>
-        </w:rPr>
-        <w:fldChar w:fldCharType="end"/>
-      </w:r>
-      <w:bookmarkStart w:id="16" w:name="_GoBack"/>
-      <w:bookmarkEnd w:id="16"/>
+          <w:rFonts w:cs="Times New Roman"/>
+          <w:noProof/>
+          <w:lang w:val="en-US"/>
+        </w:rPr>
+      </w:pPr>
+      <w:r>
+        <w:rPr>
+          <w:rFonts w:cs="Times New Roman"/>
+          <w:noProof/>
+          <w:lang w:val="en-US"/>
+        </w:rPr>
+        <w:t>9. Support WebSockets mocking [Электронный ресурс]. URL: https://github.com/jamesdbloom/mockserver/issues/360 (дата обращения: 12.04.2019).</w:t>
+      </w:r>
     </w:p>
     <w:p>
       <w:pPr>
+        <w:widowControl w:val="0"/>
+        <w:autoSpaceDE w:val="0"/>
+        <w:autoSpaceDN w:val="0"/>
+        <w:adjustRightInd w:val="0"/>
+        <w:rPr>
+          <w:rFonts w:cs="Times New Roman"/>
+          <w:noProof/>
+          <w:lang w:val="en-US"/>
+        </w:rPr>
+      </w:pPr>
+      <w:r>
+        <w:rPr>
+          <w:rFonts w:cs="Times New Roman"/>
+          <w:noProof/>
+          <w:lang w:val="en-US"/>
+        </w:rPr>
+        <w:t>10. WebSocket Support – Группы Google [Электронный ресурс]. URL: https://groups.google.com/forum/#!topic/mountebank-discuss/t19u-sc8b6E (дата обращения: 15.01.2019).</w:t>
+      </w:r>
+    </w:p>
+    <w:p>
+      <w:pPr>
+        <w:widowControl w:val="0"/>
+        <w:autoSpaceDE w:val="0"/>
+        <w:autoSpaceDN w:val="0"/>
+        <w:adjustRightInd w:val="0"/>
+        <w:rPr>
+          <w:rFonts w:cs="Times New Roman"/>
+          <w:noProof/>
+        </w:rPr>
+      </w:pPr>
+      <w:r>
+        <w:rPr>
+          <w:rFonts w:cs="Times New Roman"/>
+          <w:noProof/>
+          <w:lang w:val="en-US"/>
+        </w:rPr>
+        <w:t>11. Patni S. Pro RESTful APIs. Berkeley, CA: Apress, 2017.</w:t>
+      </w:r>
+    </w:p>
+    <w:p>
+      <w:pPr>
+        <w:widowControl w:val="0"/>
+        <w:autoSpaceDE w:val="0"/>
+        <w:autoSpaceDN w:val="0"/>
+        <w:adjustRightInd w:val="0"/>
+        <w:rPr>
+          <w:lang w:val="ru-RU"/>
+        </w:rPr>
+      </w:pPr>
+      <w:r>
+        <w:rPr>
+          <w:lang w:val="ru-RU"/>
+        </w:rPr>
+        <w:lastRenderedPageBreak/>
+        <w:fldChar w:fldCharType="end"/>
+      </w:r>
+    </w:p>
+    <w:p>
+      <w:pPr>
         <w:pStyle w:val="Heading1"/>
         <w:ind w:firstLine="0"/>
         <w:rPr>
-          <w:lang w:val="en-US"/>
+          <w:lang w:val="ru-RU"/>
         </w:rPr>
       </w:pPr>
     </w:p>
     <w:sectPr>
-      <w:headerReference w:type="default" r:id="rId13"/>
-      <w:footerReference w:type="even" r:id="rId14"/>
-      <w:footerReference w:type="default" r:id="rId15"/>
+      <w:headerReference w:type="default" r:id="rId16"/>
+      <w:footerReference w:type="even" r:id="rId17"/>
+      <w:footerReference w:type="default" r:id="rId18"/>
       <w:pgSz w:w="11900" w:h="16840"/>
       <w:pgMar w:top="1134" w:right="567" w:bottom="1134" w:left="1418" w:header="709" w:footer="709" w:gutter="0"/>
       <w:cols w:space="708"/>
@@ -11198,7 +12853,7 @@
     </w:lvl>
   </w:abstractNum>
   <w:abstractNum w:abstractNumId="1" w15:restartNumberingAfterBreak="0">
-    <w:nsid w:val="49D12C3D"/>
+    <w:nsid w:val="239662B6"/>
     <w:multiLevelType w:val="multilevel"/>
     <w:tmpl w:val="01B8295A"/>
     <w:lvl w:ilvl="0">
@@ -11213,7 +12868,6 @@
     <w:lvl w:ilvl="1">
       <w:start w:val="1"/>
       <w:numFmt w:val="decimal"/>
-      <w:pStyle w:val="Heading3"/>
       <w:lvlText w:val="%1.%2."/>
       <w:lvlJc w:val="left"/>
       <w:pPr>
@@ -11289,6 +12943,123 @@
     </w:lvl>
   </w:abstractNum>
   <w:abstractNum w:abstractNumId="2" w15:restartNumberingAfterBreak="0">
+    <w:nsid w:val="49D12C3D"/>
+    <w:multiLevelType w:val="multilevel"/>
+    <w:tmpl w:val="0409001F"/>
+    <w:lvl w:ilvl="0">
+      <w:start w:val="1"/>
+      <w:numFmt w:val="decimal"/>
+      <w:lvlText w:val="%1."/>
+      <w:lvlJc w:val="left"/>
+      <w:pPr>
+        <w:ind w:left="360" w:hanging="360"/>
+      </w:pPr>
+      <w:rPr>
+        <w:rFonts w:hint="default"/>
+        <w:sz w:val="26"/>
+        <w:szCs w:val="26"/>
+      </w:rPr>
+    </w:lvl>
+    <w:lvl w:ilvl="1">
+      <w:start w:val="1"/>
+      <w:numFmt w:val="decimal"/>
+      <w:lvlText w:val="%1.%2."/>
+      <w:lvlJc w:val="left"/>
+      <w:pPr>
+        <w:ind w:left="792" w:hanging="432"/>
+      </w:pPr>
+      <w:rPr>
+        <w:rFonts w:hint="default"/>
+        <w:sz w:val="26"/>
+        <w:szCs w:val="26"/>
+      </w:rPr>
+    </w:lvl>
+    <w:lvl w:ilvl="2">
+      <w:start w:val="1"/>
+      <w:numFmt w:val="decimal"/>
+      <w:lvlText w:val="%1.%2.%3."/>
+      <w:lvlJc w:val="left"/>
+      <w:pPr>
+        <w:ind w:left="1224" w:hanging="504"/>
+      </w:pPr>
+      <w:rPr>
+        <w:rFonts w:hint="default"/>
+      </w:rPr>
+    </w:lvl>
+    <w:lvl w:ilvl="3">
+      <w:start w:val="1"/>
+      <w:numFmt w:val="decimal"/>
+      <w:lvlText w:val="%1.%2.%3.%4."/>
+      <w:lvlJc w:val="left"/>
+      <w:pPr>
+        <w:ind w:left="1728" w:hanging="648"/>
+      </w:pPr>
+      <w:rPr>
+        <w:rFonts w:hint="default"/>
+      </w:rPr>
+    </w:lvl>
+    <w:lvl w:ilvl="4">
+      <w:start w:val="1"/>
+      <w:numFmt w:val="decimal"/>
+      <w:lvlText w:val="%1.%2.%3.%4.%5."/>
+      <w:lvlJc w:val="left"/>
+      <w:pPr>
+        <w:ind w:left="2232" w:hanging="792"/>
+      </w:pPr>
+      <w:rPr>
+        <w:rFonts w:hint="default"/>
+      </w:rPr>
+    </w:lvl>
+    <w:lvl w:ilvl="5">
+      <w:start w:val="1"/>
+      <w:numFmt w:val="decimal"/>
+      <w:lvlText w:val="%1.%2.%3.%4.%5.%6."/>
+      <w:lvlJc w:val="left"/>
+      <w:pPr>
+        <w:ind w:left="2736" w:hanging="936"/>
+      </w:pPr>
+      <w:rPr>
+        <w:rFonts w:hint="default"/>
+      </w:rPr>
+    </w:lvl>
+    <w:lvl w:ilvl="6">
+      <w:start w:val="1"/>
+      <w:numFmt w:val="decimal"/>
+      <w:lvlText w:val="%1.%2.%3.%4.%5.%6.%7."/>
+      <w:lvlJc w:val="left"/>
+      <w:pPr>
+        <w:ind w:left="3240" w:hanging="1080"/>
+      </w:pPr>
+      <w:rPr>
+        <w:rFonts w:hint="default"/>
+      </w:rPr>
+    </w:lvl>
+    <w:lvl w:ilvl="7">
+      <w:start w:val="1"/>
+      <w:numFmt w:val="decimal"/>
+      <w:lvlText w:val="%1.%2.%3.%4.%5.%6.%7.%8."/>
+      <w:lvlJc w:val="left"/>
+      <w:pPr>
+        <w:ind w:left="3744" w:hanging="1224"/>
+      </w:pPr>
+      <w:rPr>
+        <w:rFonts w:hint="default"/>
+      </w:rPr>
+    </w:lvl>
+    <w:lvl w:ilvl="8">
+      <w:start w:val="1"/>
+      <w:numFmt w:val="decimal"/>
+      <w:lvlText w:val="%1.%2.%3.%4.%5.%6.%7.%8.%9."/>
+      <w:lvlJc w:val="left"/>
+      <w:pPr>
+        <w:ind w:left="4320" w:hanging="1440"/>
+      </w:pPr>
+      <w:rPr>
+        <w:rFonts w:hint="default"/>
+      </w:rPr>
+    </w:lvl>
+  </w:abstractNum>
+  <w:abstractNum w:abstractNumId="3" w15:restartNumberingAfterBreak="0">
     <w:nsid w:val="61FC56EC"/>
     <w:multiLevelType w:val="multilevel"/>
     <w:tmpl w:val="0409001F"/>
@@ -11378,14 +13149,47 @@
     <w:abstractNumId w:val="0"/>
   </w:num>
   <w:num w:numId="2">
+    <w:abstractNumId w:val="2"/>
+  </w:num>
+  <w:num w:numId="3">
+    <w:abstractNumId w:val="3"/>
+  </w:num>
+  <w:num w:numId="4">
+    <w:abstractNumId w:val="2"/>
+    <w:lvlOverride w:ilvl="0">
+      <w:startOverride w:val="1"/>
+    </w:lvlOverride>
+  </w:num>
+  <w:num w:numId="5">
     <w:abstractNumId w:val="1"/>
   </w:num>
-  <w:num w:numId="3">
+  <w:num w:numId="6">
     <w:abstractNumId w:val="2"/>
-  </w:num>
-  <w:num w:numId="4">
-    <w:abstractNumId w:val="1"/>
     <w:lvlOverride w:ilvl="0">
+      <w:startOverride w:val="1"/>
+    </w:lvlOverride>
+    <w:lvlOverride w:ilvl="1">
+      <w:startOverride w:val="1"/>
+    </w:lvlOverride>
+    <w:lvlOverride w:ilvl="2">
+      <w:startOverride w:val="1"/>
+    </w:lvlOverride>
+    <w:lvlOverride w:ilvl="3">
+      <w:startOverride w:val="1"/>
+    </w:lvlOverride>
+    <w:lvlOverride w:ilvl="4">
+      <w:startOverride w:val="1"/>
+    </w:lvlOverride>
+    <w:lvlOverride w:ilvl="5">
+      <w:startOverride w:val="1"/>
+    </w:lvlOverride>
+    <w:lvlOverride w:ilvl="6">
+      <w:startOverride w:val="1"/>
+    </w:lvlOverride>
+    <w:lvlOverride w:ilvl="7">
+      <w:startOverride w:val="1"/>
+    </w:lvlOverride>
+    <w:lvlOverride w:ilvl="8">
       <w:startOverride w:val="1"/>
     </w:lvlOverride>
   </w:num>
@@ -11511,6 +13315,7 @@
     <w:lsdException w:name="HTML Sample" w:semiHidden="1" w:unhideWhenUsed="1"/>
     <w:lsdException w:name="HTML Typewriter" w:semiHidden="1" w:unhideWhenUsed="1"/>
     <w:lsdException w:name="HTML Variable" w:semiHidden="1" w:unhideWhenUsed="1"/>
+    <w:lsdException w:name="Normal Table" w:semiHidden="1" w:unhideWhenUsed="1"/>
     <w:lsdException w:name="annotation subject" w:semiHidden="1" w:unhideWhenUsed="1"/>
     <w:lsdException w:name="No List" w:semiHidden="1" w:unhideWhenUsed="1"/>
     <w:lsdException w:name="Outline List 1" w:semiHidden="1" w:unhideWhenUsed="1"/>
@@ -11554,8 +13359,10 @@
     <w:lsdException w:name="Table Elegant" w:semiHidden="1" w:unhideWhenUsed="1"/>
     <w:lsdException w:name="Table Professional" w:semiHidden="1" w:unhideWhenUsed="1"/>
     <w:lsdException w:name="Table Subtle 1" w:semiHidden="1" w:unhideWhenUsed="1"/>
+    <w:lsdException w:name="Table Subtle 2" w:semiHidden="1" w:unhideWhenUsed="1"/>
     <w:lsdException w:name="Table Web 1" w:semiHidden="1" w:unhideWhenUsed="1"/>
     <w:lsdException w:name="Table Web 2" w:semiHidden="1" w:unhideWhenUsed="1"/>
+    <w:lsdException w:name="Table Web 3" w:semiHidden="1" w:unhideWhenUsed="1"/>
     <w:lsdException w:name="Balloon Text" w:semiHidden="1" w:unhideWhenUsed="1"/>
     <w:lsdException w:name="Table Grid" w:uiPriority="39"/>
     <w:lsdException w:name="Table Theme" w:semiHidden="1" w:unhideWhenUsed="1"/>
@@ -11842,10 +13649,6 @@
     <w:qFormat/>
     <w:rsid w:val="005977A1"/>
     <w:pPr>
-      <w:numPr>
-        <w:ilvl w:val="1"/>
-        <w:numId w:val="2"/>
-      </w:numPr>
       <w:outlineLvl w:val="2"/>
     </w:pPr>
     <w:rPr>
@@ -12240,6 +14043,18 @@
       <w:szCs w:val="18"/>
     </w:rPr>
   </w:style>
+  <w:style w:type="character" w:styleId="UnresolvedMention">
+    <w:name w:val="Unresolved Mention"/>
+    <w:basedOn w:val="DefaultParagraphFont"/>
+    <w:uiPriority w:val="99"/>
+    <w:semiHidden/>
+    <w:unhideWhenUsed/>
+    <w:rsid w:val="00AF47F4"/>
+    <w:rPr>
+      <w:color w:val="605E5C"/>
+      <w:shd w:val="clear" w:color="auto" w:fill="E1DFDD"/>
+    </w:rPr>
+  </w:style>
 </w:styles>
 </file>
 
@@ -12509,7 +14324,7 @@
 </file>
 
 <file path=customXml/itemProps1.xml><?xml version="1.0" encoding="utf-8"?>
-<ds:datastoreItem xmlns:ds="http://schemas.openxmlformats.org/officeDocument/2006/customXml" ds:itemID="{BC05C2A9-93B2-E548-BA7B-407ACC6182BF}">
+<ds:datastoreItem xmlns:ds="http://schemas.openxmlformats.org/officeDocument/2006/customXml" ds:itemID="{700BF4F1-D51D-7741-88C4-E1E90DDAEAF8}">
   <ds:schemaRefs>
     <ds:schemaRef ds:uri="http://schemas.openxmlformats.org/officeDocument/2006/bibliography"/>
   </ds:schemaRefs>

</xml_diff>

<commit_message>
Add Akka description to Chapter 2
</commit_message>
<xml_diff>
--- a/docs/Diploma.docx
+++ b/docs/Diploma.docx
@@ -2104,21 +2104,7 @@
             <w:rStyle w:val="Hyperlink"/>
             <w:noProof/>
           </w:rPr>
-          <w:t>се</w:t>
-        </w:r>
-        <w:r>
-          <w:rPr>
-            <w:rStyle w:val="Hyperlink"/>
-            <w:noProof/>
-          </w:rPr>
-          <w:t>р</w:t>
-        </w:r>
-        <w:r>
-          <w:rPr>
-            <w:rStyle w:val="Hyperlink"/>
-            <w:noProof/>
-          </w:rPr>
-          <w:t>вера</w:t>
+          <w:t>сервера</w:t>
         </w:r>
         <w:r>
           <w:rPr>
@@ -3113,7 +3099,7 @@
         <w:rPr>
           <w:lang w:val="en-US"/>
         </w:rPr>
-        <w:instrText>ADDIN CSL_CITATION {"citationItems":[{"id":"ITEM-1","itemData":{"URL":"http://www.mbtest.org/","accessed":{"date-parts":[["2018","11","19"]]},"id":"ITEM-1","issued":{"date-parts":[["0"]]},"title":"Mountebank - over the wire test doubles","type":"webpage"},"uris":["http://www.mendeley.com/documents/?uuid=91eceef1-9c1d-332d-ae8c-e96359bb39c9"]}],"mendeley":{"formattedCitation":"[4]","plainTextFormattedCitation":"[4]","previouslyFormattedCitation":"[3]"},"properties":{"noteIndex":0},"schema":"https://github.com/citation-style-language/schema/raw/master/csl-citation.json"}</w:instrText>
+        <w:instrText>ADDIN CSL_CITATION {"citationItems":[{"id":"ITEM-1","itemData":{"URL":"http://www.mbtest.org/","accessed":{"date-parts":[["2018","11","19"]]},"id":"ITEM-1","issued":{"date-parts":[["0"]]},"title":"Mountebank - over the wire test doubles","type":"webpage"},"uris":["http://www.mendeley.com/documents/?uuid=91eceef1-9c1d-332d-ae8c-e96359bb39c9"]}],"mendeley":{"formattedCitation":"[6]","plainTextFormattedCitation":"[6]","previouslyFormattedCitation":"[5]"},"properties":{"noteIndex":0},"schema":"https://github.com/citation-style-language/schema/raw/master/csl-citation.json"}</w:instrText>
       </w:r>
       <w:r>
         <w:rPr>
@@ -3126,7 +3112,7 @@
           <w:noProof/>
           <w:lang w:val="ru-RU"/>
         </w:rPr>
-        <w:t>[4]</w:t>
+        <w:t>[6]</w:t>
       </w:r>
       <w:r>
         <w:rPr>
@@ -3164,7 +3150,7 @@
         <w:rPr>
           <w:lang w:val="en-US"/>
         </w:rPr>
-        <w:instrText>ADDIN CSL_CITATION {"citationItems":[{"id":"ITEM-1","itemData":{"URL":"http://www.mock-server.com/","accessed":{"date-parts":[["2018","11","19"]]},"id":"ITEM-1","issued":{"date-parts":[["0"]]},"title":"MockServer","type":"webpage"},"uris":["http://www.mendeley.com/documents/?uuid=af72cf72-3c3d-3b7a-a81b-0a0fb3337923"]}],"mendeley":{"formattedCitation":"[5]","plainTextFormattedCitation":"[5]","previouslyFormattedCitation":"[4]"},"properties":{"noteIndex":0},"schema":"https://github.com/citation-style-language/schema/raw/master/csl-citation.json"}</w:instrText>
+        <w:instrText>ADDIN CSL_CITATION {"citationItems":[{"id":"ITEM-1","itemData":{"URL":"http://www.mock-server.com/","accessed":{"date-parts":[["2018","11","19"]]},"id":"ITEM-1","issued":{"date-parts":[["0"]]},"title":"MockServer","type":"webpage"},"uris":["http://www.mendeley.com/documents/?uuid=af72cf72-3c3d-3b7a-a81b-0a0fb3337923"]}],"mendeley":{"formattedCitation":"[7]","plainTextFormattedCitation":"[7]","previouslyFormattedCitation":"[6]"},"properties":{"noteIndex":0},"schema":"https://github.com/citation-style-language/schema/raw/master/csl-citation.json"}</w:instrText>
       </w:r>
       <w:r>
         <w:rPr>
@@ -3177,7 +3163,7 @@
           <w:noProof/>
           <w:lang w:val="ru-RU"/>
         </w:rPr>
-        <w:t>[5]</w:t>
+        <w:t>[7]</w:t>
       </w:r>
       <w:r>
         <w:rPr>
@@ -3215,7 +3201,7 @@
         <w:rPr>
           <w:lang w:val="en-US"/>
         </w:rPr>
-        <w:instrText>ADDIN CSL_CITATION {"citationItems":[{"id":"ITEM-1","itemData":{"URL":"http://wiremock.org/","accessed":{"date-parts":[["2019","1","27"]]},"container-title":"Wiremock.org","id":"ITEM-1","issued":{"date-parts":[["0"]]},"title":"WireMock","type":"webpage"},"uris":["http://www.mendeley.com/documents/?uuid=67b9a78e-6ff0-388b-917e-2af7955eb9ca"]}],"mendeley":{"formattedCitation":"[6]","plainTextFormattedCitation":"[6]","previouslyFormattedCitation":"[5]"},"properties":{"noteIndex":0},"schema":"https://github.com/citation-style-language/schema/raw/master/csl-citation.json"}</w:instrText>
+        <w:instrText>ADDIN CSL_CITATION {"citationItems":[{"id":"ITEM-1","itemData":{"URL":"http://wiremock.org/","accessed":{"date-parts":[["2019","1","27"]]},"container-title":"Wiremock.org","id":"ITEM-1","issued":{"date-parts":[["0"]]},"title":"WireMock","type":"webpage"},"uris":["http://www.mendeley.com/documents/?uuid=67b9a78e-6ff0-388b-917e-2af7955eb9ca"]}],"mendeley":{"formattedCitation":"[8]","plainTextFormattedCitation":"[8]","previouslyFormattedCitation":"[7]"},"properties":{"noteIndex":0},"schema":"https://github.com/citation-style-language/schema/raw/master/csl-citation.json"}</w:instrText>
       </w:r>
       <w:r>
         <w:rPr>
@@ -3228,7 +3214,7 @@
           <w:noProof/>
           <w:lang w:val="ru-RU"/>
         </w:rPr>
-        <w:t>[6]</w:t>
+        <w:t>[8]</w:t>
       </w:r>
       <w:r>
         <w:rPr>
@@ -4155,7 +4141,7 @@
         <w:rPr>
           <w:lang w:val="ru-RU"/>
         </w:rPr>
-        <w:instrText>ADDIN CSL_CITATION {"citationItems":[{"id":"ITEM-1","itemData":{"URL":"https://tools.ietf.org/rfc/rfc6202.txt","abstract":"On today's Internet, the Hypertext Transfer Protocol (HTTP) is often\r\n   used (some would say abused) to enable asynchronous, \"server-\r\n   initiated\" communication from a server to a client as well as\r\n   communication from a client to a server.  This document describes\r\n   known issues and best practices related to such \"bidirectional HTTP\"\r\n   applications, focusing on the two most common mechanisms: HTTP long\r\n   polling and HTTP streaming.","accessed":{"date-parts":[["2019","4","12"]]},"author":[{"dropping-particle":"","family":"Loreto","given":"S","non-dropping-particle":"","parse-names":false,"suffix":""},{"dropping-particle":"","family":"Saint-Andre","given":"P","non-dropping-particle":"","parse-names":false,"suffix":""},{"dropping-particle":"","family":"Salsano","given":"S","non-dropping-particle":"","parse-names":false,"suffix":""},{"dropping-particle":"","family":"Wilkins","given":"G","non-dropping-particle":"","parse-names":false,"suffix":""}],"container-title":"April 2011","id":"ITEM-1","issued":{"date-parts":[["2011"]]},"page":"18","title":"Known Issues and Best Practices     for the Use of Long Polling and Streaming in Bidirectional HTTP","type":"webpage"},"uris":["http://www.mendeley.com/documents/?uuid=e78a6218-0d05-3e25-8c74-7e7a32e4cbab"]}],"mendeley":{"formattedCitation":"[7]","plainTextFormattedCitation":"[7]","previouslyFormattedCitation":"[6]"},"properties":{"noteIndex":0},"schema":"https://github.com/citation-style-language/schema/raw/master/csl-citation.json"}</w:instrText>
+        <w:instrText>ADDIN CSL_CITATION {"citationItems":[{"id":"ITEM-1","itemData":{"URL":"https://tools.ietf.org/rfc/rfc6202.txt","abstract":"On today's Internet, the Hypertext Transfer Protocol (HTTP) is often\r\n   used (some would say abused) to enable asynchronous, \"server-\r\n   initiated\" communication from a server to a client as well as\r\n   communication from a client to a server.  This document describes\r\n   known issues and best practices related to such \"bidirectional HTTP\"\r\n   applications, focusing on the two most common mechanisms: HTTP long\r\n   polling and HTTP streaming.","accessed":{"date-parts":[["2019","4","12"]]},"author":[{"dropping-particle":"","family":"Loreto","given":"S","non-dropping-particle":"","parse-names":false,"suffix":""},{"dropping-particle":"","family":"Saint-Andre","given":"P","non-dropping-particle":"","parse-names":false,"suffix":""},{"dropping-particle":"","family":"Salsano","given":"S","non-dropping-particle":"","parse-names":false,"suffix":""},{"dropping-particle":"","family":"Wilkins","given":"G","non-dropping-particle":"","parse-names":false,"suffix":""}],"container-title":"April 2011","id":"ITEM-1","issued":{"date-parts":[["2011"]]},"page":"18","title":"Known Issues and Best Practices     for the Use of Long Polling and Streaming in Bidirectional HTTP","type":"webpage"},"uris":["http://www.mendeley.com/documents/?uuid=e78a6218-0d05-3e25-8c74-7e7a32e4cbab"]}],"mendeley":{"formattedCitation":"[9]","plainTextFormattedCitation":"[9]","previouslyFormattedCitation":"[8]"},"properties":{"noteIndex":0},"schema":"https://github.com/citation-style-language/schema/raw/master/csl-citation.json"}</w:instrText>
       </w:r>
       <w:r>
         <w:rPr>
@@ -4168,7 +4154,7 @@
           <w:noProof/>
           <w:lang w:val="ru-RU"/>
         </w:rPr>
-        <w:t>[7]</w:t>
+        <w:t>[9]</w:t>
       </w:r>
       <w:r>
         <w:rPr>
@@ -4282,7 +4268,7 @@
         <w:rPr>
           <w:lang w:val="ru-RU"/>
         </w:rPr>
-        <w:instrText>ADDIN CSL_CITATION {"citationItems":[{"id":"ITEM-1","itemData":{"URL":"https://tools.ietf.org/rfc/rfc6202.txt","abstract":"On today's Internet, the Hypertext Transfer Protocol (HTTP) is often\r\n   used (some would say abused) to enable asynchronous, \"server-\r\n   initiated\" communication from a server to a client as well as\r\n   communication from a client to a server.  This document describes\r\n   known issues and best practices related to such \"bidirectional HTTP\"\r\n   applications, focusing on the two most common mechanisms: HTTP long\r\n   polling and HTTP streaming.","accessed":{"date-parts":[["2019","4","12"]]},"author":[{"dropping-particle":"","family":"Loreto","given":"S","non-dropping-particle":"","parse-names":false,"suffix":""},{"dropping-particle":"","family":"Saint-Andre","given":"P","non-dropping-particle":"","parse-names":false,"suffix":""},{"dropping-particle":"","family":"Salsano","given":"S","non-dropping-particle":"","parse-names":false,"suffix":""},{"dropping-particle":"","family":"Wilkins","given":"G","non-dropping-particle":"","parse-names":false,"suffix":""}],"container-title":"April 2011","id":"ITEM-1","issued":{"date-parts":[["2011"]]},"page":"18","title":"Known Issues and Best Practices     for the Use of Long Polling and Streaming in Bidirectional HTTP","type":"webpage"},"uris":["http://www.mendeley.com/documents/?uuid=e78a6218-0d05-3e25-8c74-7e7a32e4cbab"]}],"mendeley":{"formattedCitation":"[7]","plainTextFormattedCitation":"[7]","previouslyFormattedCitation":"[6]"},"properties":{"noteIndex":0},"schema":"https://github.com/citation-style-language/schema/raw/master/csl-citation.json"}</w:instrText>
+        <w:instrText>ADDIN CSL_CITATION {"citationItems":[{"id":"ITEM-1","itemData":{"URL":"https://tools.ietf.org/rfc/rfc6202.txt","abstract":"On today's Internet, the Hypertext Transfer Protocol (HTTP) is often\r\n   used (some would say abused) to enable asynchronous, \"server-\r\n   initiated\" communication from a server to a client as well as\r\n   communication from a client to a server.  This document describes\r\n   known issues and best practices related to such \"bidirectional HTTP\"\r\n   applications, focusing on the two most common mechanisms: HTTP long\r\n   polling and HTTP streaming.","accessed":{"date-parts":[["2019","4","12"]]},"author":[{"dropping-particle":"","family":"Loreto","given":"S","non-dropping-particle":"","parse-names":false,"suffix":""},{"dropping-particle":"","family":"Saint-Andre","given":"P","non-dropping-particle":"","parse-names":false,"suffix":""},{"dropping-particle":"","family":"Salsano","given":"S","non-dropping-particle":"","parse-names":false,"suffix":""},{"dropping-particle":"","family":"Wilkins","given":"G","non-dropping-particle":"","parse-names":false,"suffix":""}],"container-title":"April 2011","id":"ITEM-1","issued":{"date-parts":[["2011"]]},"page":"18","title":"Known Issues and Best Practices     for the Use of Long Polling and Streaming in Bidirectional HTTP","type":"webpage"},"uris":["http://www.mendeley.com/documents/?uuid=e78a6218-0d05-3e25-8c74-7e7a32e4cbab"]}],"mendeley":{"formattedCitation":"[9]","plainTextFormattedCitation":"[9]","previouslyFormattedCitation":"[8]"},"properties":{"noteIndex":0},"schema":"https://github.com/citation-style-language/schema/raw/master/csl-citation.json"}</w:instrText>
       </w:r>
       <w:r>
         <w:rPr>
@@ -4295,7 +4281,7 @@
           <w:noProof/>
           <w:lang w:val="ru-RU"/>
         </w:rPr>
-        <w:t>[7]</w:t>
+        <w:t>[9]</w:t>
       </w:r>
       <w:r>
         <w:rPr>
@@ -4392,7 +4378,7 @@
         <w:rPr>
           <w:lang w:val="ru-RU"/>
         </w:rPr>
-        <w:instrText>ADDIN CSL_CITATION {"citationItems":[{"id":"ITEM-1","itemData":{"DOI":"10.17487/rfc6455","ISBN":"9788578110796","ISSN":"1098-6596","PMID":"25246403","URL":"https://tools.ietf.org/html/rfc6455","accessed":{"date-parts":[["2018","11","20"]]},"author":[{"dropping-particle":"","family":"Fette","given":"Ian","non-dropping-particle":"","parse-names":false,"suffix":""},{"dropping-particle":"","family":"Melnikov","given":"Alexey","non-dropping-particle":"","parse-names":false,"suffix":""}],"id":"ITEM-1","issued":{"date-parts":[["2011"]]},"title":"The WebSocket Protocol","type":"webpage"},"uris":["http://www.mendeley.com/documents/?uuid=bccf8820-c27c-3080-a56a-b4fb5671b733"]}],"mendeley":{"formattedCitation":"[8]","plainTextFormattedCitation":"[8]","previouslyFormattedCitation":"[7]"},"properties":{"noteIndex":0},"schema":"https://github.com/citation-style-language/schema/raw/master/csl-citation.json"}</w:instrText>
+        <w:instrText>ADDIN CSL_CITATION {"citationItems":[{"id":"ITEM-1","itemData":{"DOI":"10.17487/rfc6455","ISBN":"9788578110796","ISSN":"1098-6596","PMID":"25246403","URL":"https://tools.ietf.org/html/rfc6455","accessed":{"date-parts":[["2018","11","20"]]},"author":[{"dropping-particle":"","family":"Fette","given":"Ian","non-dropping-particle":"","parse-names":false,"suffix":""},{"dropping-particle":"","family":"Melnikov","given":"Alexey","non-dropping-particle":"","parse-names":false,"suffix":""}],"id":"ITEM-1","issued":{"date-parts":[["2011"]]},"title":"The WebSocket Protocol","type":"webpage"},"uris":["http://www.mendeley.com/documents/?uuid=bccf8820-c27c-3080-a56a-b4fb5671b733"]}],"mendeley":{"formattedCitation":"[10]","plainTextFormattedCitation":"[10]","previouslyFormattedCitation":"[9]"},"properties":{"noteIndex":0},"schema":"https://github.com/citation-style-language/schema/raw/master/csl-citation.json"}</w:instrText>
       </w:r>
       <w:r>
         <w:rPr>
@@ -4405,7 +4391,7 @@
           <w:noProof/>
           <w:lang w:val="ru-RU"/>
         </w:rPr>
-        <w:t>[8]</w:t>
+        <w:t>[10]</w:t>
       </w:r>
       <w:r>
         <w:rPr>
@@ -4533,7 +4519,7 @@
         <w:rPr>
           <w:lang w:val="ru-RU"/>
         </w:rPr>
-        <w:instrText>ADDIN CSL_CITATION {"citationItems":[{"id":"ITEM-1","itemData":{"DOI":"10.17487/rfc6455","ISBN":"9788578110796","ISSN":"1098-6596","PMID":"25246403","URL":"https://tools.ietf.org/html/rfc6455","accessed":{"date-parts":[["2018","11","20"]]},"author":[{"dropping-particle":"","family":"Fette","given":"Ian","non-dropping-particle":"","parse-names":false,"suffix":""},{"dropping-particle":"","family":"Melnikov","given":"Alexey","non-dropping-particle":"","parse-names":false,"suffix":""}],"id":"ITEM-1","issued":{"date-parts":[["2011"]]},"title":"The WebSocket Protocol","type":"webpage"},"uris":["http://www.mendeley.com/documents/?uuid=bccf8820-c27c-3080-a56a-b4fb5671b733"]}],"mendeley":{"formattedCitation":"[8]","plainTextFormattedCitation":"[8]","previouslyFormattedCitation":"[7]"},"properties":{"noteIndex":0},"schema":"https://github.com/citation-style-language/schema/raw/master/csl-citation.json"}</w:instrText>
+        <w:instrText>ADDIN CSL_CITATION {"citationItems":[{"id":"ITEM-1","itemData":{"DOI":"10.17487/rfc6455","ISBN":"9788578110796","ISSN":"1098-6596","PMID":"25246403","URL":"https://tools.ietf.org/html/rfc6455","accessed":{"date-parts":[["2018","11","20"]]},"author":[{"dropping-particle":"","family":"Fette","given":"Ian","non-dropping-particle":"","parse-names":false,"suffix":""},{"dropping-particle":"","family":"Melnikov","given":"Alexey","non-dropping-particle":"","parse-names":false,"suffix":""}],"id":"ITEM-1","issued":{"date-parts":[["2011"]]},"title":"The WebSocket Protocol","type":"webpage"},"uris":["http://www.mendeley.com/documents/?uuid=bccf8820-c27c-3080-a56a-b4fb5671b733"]}],"mendeley":{"formattedCitation":"[10]","plainTextFormattedCitation":"[10]","previouslyFormattedCitation":"[9]"},"properties":{"noteIndex":0},"schema":"https://github.com/citation-style-language/schema/raw/master/csl-citation.json"}</w:instrText>
       </w:r>
       <w:r>
         <w:rPr>
@@ -4546,7 +4532,7 @@
           <w:noProof/>
           <w:lang w:val="ru-RU"/>
         </w:rPr>
-        <w:t>[8]</w:t>
+        <w:t>[10]</w:t>
       </w:r>
       <w:r>
         <w:rPr>
@@ -4684,7 +4670,7 @@
         <w:rPr>
           <w:lang w:val="ru-RU"/>
         </w:rPr>
-        <w:instrText>ADDIN CSL_CITATION {"citationItems":[{"id":"ITEM-1","itemData":{"DOI":"10.17487/rfc6455","ISBN":"9788578110796","ISSN":"1098-6596","PMID":"25246403","URL":"https://tools.ietf.org/html/rfc6455","accessed":{"date-parts":[["2018","11","20"]]},"author":[{"dropping-particle":"","family":"Fette","given":"Ian","non-dropping-particle":"","parse-names":false,"suffix":""},{"dropping-particle":"","family":"Melnikov","given":"Alexey","non-dropping-particle":"","parse-names":false,"suffix":""}],"id":"ITEM-1","issued":{"date-parts":[["2011"]]},"title":"The WebSocket Protocol","type":"webpage"},"uris":["http://www.mendeley.com/documents/?uuid=bccf8820-c27c-3080-a56a-b4fb5671b733"]}],"mendeley":{"formattedCitation":"[8]","plainTextFormattedCitation":"[8]","previouslyFormattedCitation":"[7]"},"properties":{"noteIndex":0},"schema":"https://github.com/citation-style-language/schema/raw/master/csl-citation.json"}</w:instrText>
+        <w:instrText>ADDIN CSL_CITATION {"citationItems":[{"id":"ITEM-1","itemData":{"DOI":"10.17487/rfc6455","ISBN":"9788578110796","ISSN":"1098-6596","PMID":"25246403","URL":"https://tools.ietf.org/html/rfc6455","accessed":{"date-parts":[["2018","11","20"]]},"author":[{"dropping-particle":"","family":"Fette","given":"Ian","non-dropping-particle":"","parse-names":false,"suffix":""},{"dropping-particle":"","family":"Melnikov","given":"Alexey","non-dropping-particle":"","parse-names":false,"suffix":""}],"id":"ITEM-1","issued":{"date-parts":[["2011"]]},"title":"The WebSocket Protocol","type":"webpage"},"uris":["http://www.mendeley.com/documents/?uuid=bccf8820-c27c-3080-a56a-b4fb5671b733"]}],"mendeley":{"formattedCitation":"[10]","plainTextFormattedCitation":"[10]","previouslyFormattedCitation":"[9]"},"properties":{"noteIndex":0},"schema":"https://github.com/citation-style-language/schema/raw/master/csl-citation.json"}</w:instrText>
       </w:r>
       <w:r>
         <w:rPr>
@@ -4697,7 +4683,7 @@
           <w:noProof/>
           <w:lang w:val="ru-RU"/>
         </w:rPr>
-        <w:t>[8]</w:t>
+        <w:t>[10]</w:t>
       </w:r>
       <w:r>
         <w:rPr>
@@ -4847,7 +4833,7 @@
         <w:rPr>
           <w:lang w:val="ru-RU"/>
         </w:rPr>
-        <w:instrText>ADDIN CSL_CITATION {"citationItems":[{"id":"ITEM-1","itemData":{"DOI":"10.17487/rfc6455","ISBN":"9788578110796","ISSN":"1098-6596","PMID":"25246403","URL":"https://tools.ietf.org/html/rfc6455","accessed":{"date-parts":[["2018","11","20"]]},"author":[{"dropping-particle":"","family":"Fette","given":"Ian","non-dropping-particle":"","parse-names":false,"suffix":""},{"dropping-particle":"","family":"Melnikov","given":"Alexey","non-dropping-particle":"","parse-names":false,"suffix":""}],"id":"ITEM-1","issued":{"date-parts":[["2011"]]},"title":"The WebSocket Protocol","type":"webpage"},"uris":["http://www.mendeley.com/documents/?uuid=bccf8820-c27c-3080-a56a-b4fb5671b733"]}],"mendeley":{"formattedCitation":"[8]","plainTextFormattedCitation":"[8]","previouslyFormattedCitation":"[7]"},"properties":{"noteIndex":0},"schema":"https://github.com/citation-style-language/schema/raw/master/csl-citation.json"}</w:instrText>
+        <w:instrText>ADDIN CSL_CITATION {"citationItems":[{"id":"ITEM-1","itemData":{"DOI":"10.17487/rfc6455","ISBN":"9788578110796","ISSN":"1098-6596","PMID":"25246403","URL":"https://tools.ietf.org/html/rfc6455","accessed":{"date-parts":[["2018","11","20"]]},"author":[{"dropping-particle":"","family":"Fette","given":"Ian","non-dropping-particle":"","parse-names":false,"suffix":""},{"dropping-particle":"","family":"Melnikov","given":"Alexey","non-dropping-particle":"","parse-names":false,"suffix":""}],"id":"ITEM-1","issued":{"date-parts":[["2011"]]},"title":"The WebSocket Protocol","type":"webpage"},"uris":["http://www.mendeley.com/documents/?uuid=bccf8820-c27c-3080-a56a-b4fb5671b733"]}],"mendeley":{"formattedCitation":"[10]","plainTextFormattedCitation":"[10]","previouslyFormattedCitation":"[9]"},"properties":{"noteIndex":0},"schema":"https://github.com/citation-style-language/schema/raw/master/csl-citation.json"}</w:instrText>
       </w:r>
       <w:r>
         <w:rPr>
@@ -4860,7 +4846,7 @@
           <w:noProof/>
           <w:lang w:val="ru-RU"/>
         </w:rPr>
-        <w:t>[8]</w:t>
+        <w:t>[10]</w:t>
       </w:r>
       <w:r>
         <w:rPr>
@@ -6260,7 +6246,7 @@
         <w:rPr>
           <w:lang w:val="ru-RU"/>
         </w:rPr>
-        <w:instrText>":"[4]","</w:instrText>
+        <w:instrText>":"[6]","</w:instrText>
       </w:r>
       <w:r>
         <w:rPr>
@@ -6272,7 +6258,7 @@
         <w:rPr>
           <w:lang w:val="ru-RU"/>
         </w:rPr>
-        <w:instrText>":"[4]","</w:instrText>
+        <w:instrText>":"[6]","</w:instrText>
       </w:r>
       <w:r>
         <w:rPr>
@@ -6284,7 +6270,7 @@
         <w:rPr>
           <w:lang w:val="ru-RU"/>
         </w:rPr>
-        <w:instrText>":"[3]"},"</w:instrText>
+        <w:instrText>":"[5]"},"</w:instrText>
       </w:r>
       <w:r>
         <w:rPr>
@@ -6477,7 +6463,7 @@
           <w:noProof/>
           <w:lang w:val="ru-RU"/>
         </w:rPr>
-        <w:t>[4]</w:t>
+        <w:t>[6]</w:t>
       </w:r>
       <w:r>
         <w:rPr>
@@ -7037,7 +7023,7 @@
         <w:rPr>
           <w:lang w:val="ru-RU"/>
         </w:rPr>
-        <w:instrText>":"[5]","</w:instrText>
+        <w:instrText>":"[7]","</w:instrText>
       </w:r>
       <w:r>
         <w:rPr>
@@ -7049,7 +7035,7 @@
         <w:rPr>
           <w:lang w:val="ru-RU"/>
         </w:rPr>
-        <w:instrText>":"[5]","</w:instrText>
+        <w:instrText>":"[7]","</w:instrText>
       </w:r>
       <w:r>
         <w:rPr>
@@ -7061,7 +7047,7 @@
         <w:rPr>
           <w:lang w:val="ru-RU"/>
         </w:rPr>
-        <w:instrText>":"[4]"},"</w:instrText>
+        <w:instrText>":"[6]"},"</w:instrText>
       </w:r>
       <w:r>
         <w:rPr>
@@ -7254,7 +7240,7 @@
           <w:noProof/>
           <w:lang w:val="ru-RU"/>
         </w:rPr>
-        <w:t>[5]</w:t>
+        <w:t>[7]</w:t>
       </w:r>
       <w:r>
         <w:rPr>
@@ -7826,7 +7812,7 @@
         <w:rPr>
           <w:lang w:val="ru-RU"/>
         </w:rPr>
-        <w:instrText>":"[6]","</w:instrText>
+        <w:instrText>":"[8]","</w:instrText>
       </w:r>
       <w:r>
         <w:rPr>
@@ -7838,7 +7824,7 @@
         <w:rPr>
           <w:lang w:val="ru-RU"/>
         </w:rPr>
-        <w:instrText>":"[6]","</w:instrText>
+        <w:instrText>":"[8]","</w:instrText>
       </w:r>
       <w:r>
         <w:rPr>
@@ -7850,7 +7836,7 @@
         <w:rPr>
           <w:lang w:val="ru-RU"/>
         </w:rPr>
-        <w:instrText>":"[5]"},"</w:instrText>
+        <w:instrText>":"[7]"},"</w:instrText>
       </w:r>
       <w:r>
         <w:rPr>
@@ -8043,7 +8029,7 @@
           <w:noProof/>
           <w:lang w:val="ru-RU"/>
         </w:rPr>
-        <w:t>[6]</w:t>
+        <w:t>[8]</w:t>
       </w:r>
       <w:r>
         <w:rPr>
@@ -9287,7 +9273,7 @@
         <w:rPr>
           <w:lang w:val="ru-RU"/>
         </w:rPr>
-        <w:instrText>":"[10; 9]","</w:instrText>
+        <w:instrText>":"[11; 12]","</w:instrText>
       </w:r>
       <w:r>
         <w:rPr>
@@ -9299,7 +9285,7 @@
         <w:rPr>
           <w:lang w:val="ru-RU"/>
         </w:rPr>
-        <w:instrText>":"[10; 9]","</w:instrText>
+        <w:instrText>":"[11; 12]","</w:instrText>
       </w:r>
       <w:r>
         <w:rPr>
@@ -9311,7 +9297,7 @@
         <w:rPr>
           <w:lang w:val="ru-RU"/>
         </w:rPr>
-        <w:instrText>":"[8; 9]"},"</w:instrText>
+        <w:instrText>":"[10; 11]"},"</w:instrText>
       </w:r>
       <w:r>
         <w:rPr>
@@ -9504,7 +9490,7 @@
           <w:noProof/>
           <w:lang w:val="ru-RU"/>
         </w:rPr>
-        <w:t>[10; 9]</w:t>
+        <w:t>[11; 12]</w:t>
       </w:r>
       <w:r>
         <w:rPr>
@@ -9570,7 +9556,7 @@
         <w:rPr>
           <w:lang w:val="ru-RU"/>
         </w:rPr>
-        <w:instrText>ADDIN CSL_CITATION {"citationItems":[{"id":"ITEM-1","itemData":{"URL":"https://groups.google.com/forum/#!topic/mountebank-discuss/t19u-sc8b6E","accessed":{"date-parts":[["2019","1","15"]]},"container-title":"Google.com","id":"ITEM-1","issued":{"date-parts":[["0"]]},"title":"WebSocket Support – Группы Google","type":"webpage"},"uris":["http://www.mendeley.com/documents/?uuid=f05eb416-613c-3c01-89e1-bb3bf76d1a9f"]}],"mendeley":{"formattedCitation":"[10]","plainTextFormattedCitation":"[10]","previouslyFormattedCitation":"[9]"},"properties":{"noteIndex":0},"schema":"https://github.com/citation-style-language/schema/raw/master/csl-citation.json"}</w:instrText>
+        <w:instrText>ADDIN CSL_CITATION {"citationItems":[{"id":"ITEM-1","itemData":{"URL":"https://groups.google.com/forum/#!topic/mountebank-discuss/t19u-sc8b6E","accessed":{"date-parts":[["2019","1","15"]]},"container-title":"Google.com","id":"ITEM-1","issued":{"date-parts":[["0"]]},"title":"WebSocket Support – Группы Google","type":"webpage"},"uris":["http://www.mendeley.com/documents/?uuid=f05eb416-613c-3c01-89e1-bb3bf76d1a9f"]}],"mendeley":{"formattedCitation":"[12]","plainTextFormattedCitation":"[12]","previouslyFormattedCitation":"[11]"},"properties":{"noteIndex":0},"schema":"https://github.com/citation-style-language/schema/raw/master/csl-citation.json"}</w:instrText>
       </w:r>
       <w:r>
         <w:rPr>
@@ -9583,7 +9569,7 @@
           <w:noProof/>
           <w:lang w:val="ru-RU"/>
         </w:rPr>
-        <w:t>[10]</w:t>
+        <w:t>[12]</w:t>
       </w:r>
       <w:r>
         <w:rPr>
@@ -10914,7 +10900,7 @@
         <w:rPr>
           <w:lang w:val="ru-RU"/>
         </w:rPr>
-        <w:instrText>ADDIN CSL_CITATION {"citationItems":[{"id":"ITEM-1","itemData":{"DOI":"10.1007/978-1-4842-2665-0","ISBN":"978-1-4842-2664-3","author":[{"dropping-particle":"","family":"Patni","given":"Sanjay","non-dropping-particle":"","parse-names":false,"suffix":""}],"id":"ITEM-1","issued":{"date-parts":[["2017"]]},"publisher":"Apress","publisher-place":"Berkeley, CA","title":"Pro RESTful APIs","type":"book"},"uris":["http://www.mendeley.com/documents/?uuid=2308ab7a-484c-3280-becc-dae443ca4e0e"]}],"mendeley":{"formattedCitation":"[11]","plainTextFormattedCitation":"[11]","previouslyFormattedCitation":"[10]"},"properties":{"noteIndex":0},"schema":"https://github.com/citation-style-language/schema/raw/master/csl-citation.json"}</w:instrText>
+        <w:instrText>ADDIN CSL_CITATION {"citationItems":[{"id":"ITEM-1","itemData":{"DOI":"10.1007/978-1-4842-2665-0","ISBN":"978-1-4842-2664-3","author":[{"dropping-particle":"","family":"Patni","given":"Sanjay","non-dropping-particle":"","parse-names":false,"suffix":""}],"id":"ITEM-1","issued":{"date-parts":[["2017"]]},"publisher":"Apress","publisher-place":"Berkeley, CA","title":"Pro RESTful APIs","type":"book"},"uris":["http://www.mendeley.com/documents/?uuid=2308ab7a-484c-3280-becc-dae443ca4e0e"]}],"mendeley":{"formattedCitation":"[13]","plainTextFormattedCitation":"[13]","previouslyFormattedCitation":"[12]"},"properties":{"noteIndex":0},"schema":"https://github.com/citation-style-language/schema/raw/master/csl-citation.json"}</w:instrText>
       </w:r>
       <w:r>
         <w:rPr>
@@ -10927,7 +10913,7 @@
           <w:noProof/>
           <w:lang w:val="ru-RU"/>
         </w:rPr>
-        <w:t>[11]</w:t>
+        <w:t>[13]</w:t>
       </w:r>
       <w:r>
         <w:rPr>
@@ -11669,7 +11655,7 @@
         <w:rPr>
           <w:lang w:val="ru-RU"/>
         </w:rPr>
-        <w:instrText>ADDIN CSL_CITATION {"citationItems":[{"id":"ITEM-1","itemData":{"URL":"https://swagger.io/tools/swagger-ui/","accessed":{"date-parts":[["2019","4","16"]]},"id":"ITEM-1","issued":{"date-parts":[["0"]]},"title":"Swagger UI | API Development Tools | Swagger","type":"webpage"},"uris":["http://www.mendeley.com/documents/?uuid=21b47594-1eee-39a5-8941-7256fb7d45a2"]}],"mendeley":{"formattedCitation":"[3]","plainTextFormattedCitation":"[3]"},"properties":{"noteIndex":0},"schema":"https://github.com/citation-style-language/schema/raw/master/csl-citation.json"}</w:instrText>
+        <w:instrText>ADDIN CSL_CITATION {"citationItems":[{"id":"ITEM-1","itemData":{"URL":"https://swagger.io/tools/swagger-ui/","accessed":{"date-parts":[["2019","4","16"]]},"id":"ITEM-1","issued":{"date-parts":[["0"]]},"title":"Swagger UI | API Development Tools | Swagger","type":"webpage"},"uris":["http://www.mendeley.com/documents/?uuid=21b47594-1eee-39a5-8941-7256fb7d45a2"]}],"mendeley":{"formattedCitation":"[3]","plainTextFormattedCitation":"[3]","previouslyFormattedCitation":"[3]"},"properties":{"noteIndex":0},"schema":"https://github.com/citation-style-language/schema/raw/master/csl-citation.json"}</w:instrText>
       </w:r>
       <w:r>
         <w:rPr>
@@ -11749,6 +11735,7 @@
       </w:pPr>
       <w:r>
         <w:rPr>
+          <w:noProof/>
           <w:lang w:val="ru-RU"/>
         </w:rPr>
         <w:lastRenderedPageBreak/>
@@ -11981,6 +11968,7 @@
       </w:pPr>
       <w:r>
         <w:rPr>
+          <w:noProof/>
           <w:lang w:val="ru-RU"/>
         </w:rPr>
         <w:drawing>
@@ -12065,6 +12053,7 @@
       </w:pPr>
       <w:r>
         <w:rPr>
+          <w:noProof/>
           <w:lang w:val="ru-RU"/>
         </w:rPr>
         <w:lastRenderedPageBreak/>
@@ -12125,34 +12114,2224 @@
         </w:rPr>
         <w:t>8</w:t>
       </w:r>
+      <w:r>
+        <w:rPr>
+          <w:lang w:val="ru-RU"/>
+        </w:rPr>
+        <w:t xml:space="preserve">. Схема взаимодействия пользователя с сервером для </w:t>
+      </w:r>
+      <w:proofErr w:type="spellStart"/>
+      <w:r>
+        <w:rPr>
+          <w:lang w:val="ru-RU"/>
+        </w:rPr>
+        <w:t>мокирования</w:t>
+      </w:r>
+      <w:proofErr w:type="spellEnd"/>
+      <w:r>
+        <w:rPr>
+          <w:lang w:val="ru-RU"/>
+        </w:rPr>
+        <w:t xml:space="preserve"> </w:t>
+      </w:r>
+      <w:r>
+        <w:rPr>
+          <w:lang w:val="en-US"/>
+        </w:rPr>
+        <w:t>WebSocket</w:t>
+      </w:r>
+    </w:p>
+    <w:p>
+      <w:pPr>
+        <w:rPr>
+          <w:lang w:val="ru-RU"/>
+        </w:rPr>
+      </w:pPr>
+      <w:r>
+        <w:rPr>
+          <w:lang w:val="ru-RU"/>
+        </w:rPr>
+        <w:t xml:space="preserve">Для работы с </w:t>
+      </w:r>
+      <w:r>
+        <w:rPr>
+          <w:lang w:val="ru-RU"/>
+        </w:rPr>
+        <w:t xml:space="preserve">запросами к серверу была выбрана библиотека </w:t>
+      </w:r>
+      <w:proofErr w:type="spellStart"/>
+      <w:r>
+        <w:rPr>
+          <w:lang w:val="en-US"/>
+        </w:rPr>
+        <w:t>Akka</w:t>
+      </w:r>
+      <w:proofErr w:type="spellEnd"/>
+      <w:r>
+        <w:rPr>
+          <w:lang w:val="ru-RU"/>
+        </w:rPr>
+        <w:t xml:space="preserve"> </w:t>
+      </w:r>
+      <w:r>
+        <w:rPr>
+          <w:lang w:val="en-US"/>
+        </w:rPr>
+        <w:t>HTTP</w:t>
+      </w:r>
+      <w:r>
+        <w:rPr>
+          <w:lang w:val="ru-RU"/>
+        </w:rPr>
+        <w:t xml:space="preserve"> </w:t>
+      </w:r>
+      <w:r>
+        <w:rPr>
+          <w:lang w:val="en-US"/>
+        </w:rPr>
+        <w:fldChar w:fldCharType="begin" w:fldLock="1"/>
+      </w:r>
+      <w:r>
+        <w:rPr>
+          <w:lang w:val="en-US"/>
+        </w:rPr>
+        <w:instrText>ADDIN</w:instrText>
+      </w:r>
+      <w:r>
+        <w:rPr>
+          <w:lang w:val="ru-RU"/>
+        </w:rPr>
+        <w:instrText xml:space="preserve"> </w:instrText>
+      </w:r>
+      <w:r>
+        <w:rPr>
+          <w:lang w:val="en-US"/>
+        </w:rPr>
+        <w:instrText>CSL</w:instrText>
+      </w:r>
+      <w:r>
+        <w:rPr>
+          <w:lang w:val="ru-RU"/>
+        </w:rPr>
+        <w:instrText>_</w:instrText>
+      </w:r>
+      <w:r>
+        <w:rPr>
+          <w:lang w:val="en-US"/>
+        </w:rPr>
+        <w:instrText>CITATION</w:instrText>
+      </w:r>
+      <w:r>
+        <w:rPr>
+          <w:lang w:val="ru-RU"/>
+        </w:rPr>
+        <w:instrText xml:space="preserve"> {"</w:instrText>
+      </w:r>
+      <w:r>
+        <w:rPr>
+          <w:lang w:val="en-US"/>
+        </w:rPr>
+        <w:instrText>citationItems</w:instrText>
+      </w:r>
+      <w:r>
+        <w:rPr>
+          <w:lang w:val="ru-RU"/>
+        </w:rPr>
+        <w:instrText>":[{"</w:instrText>
+      </w:r>
+      <w:r>
+        <w:rPr>
+          <w:lang w:val="en-US"/>
+        </w:rPr>
+        <w:instrText>id</w:instrText>
+      </w:r>
+      <w:r>
+        <w:rPr>
+          <w:lang w:val="ru-RU"/>
+        </w:rPr>
+        <w:instrText>":"</w:instrText>
+      </w:r>
+      <w:r>
+        <w:rPr>
+          <w:lang w:val="en-US"/>
+        </w:rPr>
+        <w:instrText>ITEM</w:instrText>
+      </w:r>
+      <w:r>
+        <w:rPr>
+          <w:lang w:val="ru-RU"/>
+        </w:rPr>
+        <w:instrText>-1","</w:instrText>
+      </w:r>
+      <w:r>
+        <w:rPr>
+          <w:lang w:val="en-US"/>
+        </w:rPr>
+        <w:instrText>itemData</w:instrText>
+      </w:r>
+      <w:r>
+        <w:rPr>
+          <w:lang w:val="ru-RU"/>
+        </w:rPr>
+        <w:instrText>":{"</w:instrText>
+      </w:r>
+      <w:r>
+        <w:rPr>
+          <w:lang w:val="en-US"/>
+        </w:rPr>
+        <w:instrText>URL</w:instrText>
+      </w:r>
+      <w:r>
+        <w:rPr>
+          <w:lang w:val="ru-RU"/>
+        </w:rPr>
+        <w:instrText>":"</w:instrText>
+      </w:r>
+      <w:r>
+        <w:rPr>
+          <w:lang w:val="en-US"/>
+        </w:rPr>
+        <w:instrText>https</w:instrText>
+      </w:r>
+      <w:r>
+        <w:rPr>
+          <w:lang w:val="ru-RU"/>
+        </w:rPr>
+        <w:instrText>://</w:instrText>
+      </w:r>
+      <w:r>
+        <w:rPr>
+          <w:lang w:val="en-US"/>
+        </w:rPr>
+        <w:instrText>doc</w:instrText>
+      </w:r>
+      <w:r>
+        <w:rPr>
+          <w:lang w:val="ru-RU"/>
+        </w:rPr>
+        <w:instrText>.</w:instrText>
+      </w:r>
+      <w:r>
+        <w:rPr>
+          <w:lang w:val="en-US"/>
+        </w:rPr>
+        <w:instrText>akka</w:instrText>
+      </w:r>
+      <w:r>
+        <w:rPr>
+          <w:lang w:val="ru-RU"/>
+        </w:rPr>
+        <w:instrText>.</w:instrText>
+      </w:r>
+      <w:r>
+        <w:rPr>
+          <w:lang w:val="en-US"/>
+        </w:rPr>
+        <w:instrText>io</w:instrText>
+      </w:r>
+      <w:r>
+        <w:rPr>
+          <w:lang w:val="ru-RU"/>
+        </w:rPr>
+        <w:instrText>/</w:instrText>
+      </w:r>
+      <w:r>
+        <w:rPr>
+          <w:lang w:val="en-US"/>
+        </w:rPr>
+        <w:instrText>docs</w:instrText>
+      </w:r>
+      <w:r>
+        <w:rPr>
+          <w:lang w:val="ru-RU"/>
+        </w:rPr>
+        <w:instrText>/</w:instrText>
+      </w:r>
+      <w:r>
+        <w:rPr>
+          <w:lang w:val="en-US"/>
+        </w:rPr>
+        <w:instrText>akka</w:instrText>
+      </w:r>
+      <w:r>
+        <w:rPr>
+          <w:lang w:val="ru-RU"/>
+        </w:rPr>
+        <w:instrText>-</w:instrText>
+      </w:r>
+      <w:r>
+        <w:rPr>
+          <w:lang w:val="en-US"/>
+        </w:rPr>
+        <w:instrText>http</w:instrText>
+      </w:r>
+      <w:r>
+        <w:rPr>
+          <w:lang w:val="ru-RU"/>
+        </w:rPr>
+        <w:instrText>/</w:instrText>
+      </w:r>
+      <w:r>
+        <w:rPr>
+          <w:lang w:val="en-US"/>
+        </w:rPr>
+        <w:instrText>current</w:instrText>
+      </w:r>
+      <w:r>
+        <w:rPr>
+          <w:lang w:val="ru-RU"/>
+        </w:rPr>
+        <w:instrText>/","</w:instrText>
+      </w:r>
+      <w:r>
+        <w:rPr>
+          <w:lang w:val="en-US"/>
+        </w:rPr>
+        <w:instrText>accessed</w:instrText>
+      </w:r>
+      <w:r>
+        <w:rPr>
+          <w:lang w:val="ru-RU"/>
+        </w:rPr>
+        <w:instrText>":{"</w:instrText>
+      </w:r>
+      <w:r>
+        <w:rPr>
+          <w:lang w:val="en-US"/>
+        </w:rPr>
+        <w:instrText>date</w:instrText>
+      </w:r>
+      <w:r>
+        <w:rPr>
+          <w:lang w:val="ru-RU"/>
+        </w:rPr>
+        <w:instrText>-</w:instrText>
+      </w:r>
+      <w:r>
+        <w:rPr>
+          <w:lang w:val="en-US"/>
+        </w:rPr>
+        <w:instrText>parts</w:instrText>
+      </w:r>
+      <w:r>
+        <w:rPr>
+          <w:lang w:val="ru-RU"/>
+        </w:rPr>
+        <w:instrText>":[["2018","11","20"]]},"</w:instrText>
+      </w:r>
+      <w:r>
+        <w:rPr>
+          <w:lang w:val="en-US"/>
+        </w:rPr>
+        <w:instrText>id</w:instrText>
+      </w:r>
+      <w:r>
+        <w:rPr>
+          <w:lang w:val="ru-RU"/>
+        </w:rPr>
+        <w:instrText>":"</w:instrText>
+      </w:r>
+      <w:r>
+        <w:rPr>
+          <w:lang w:val="en-US"/>
+        </w:rPr>
+        <w:instrText>ITEM</w:instrText>
+      </w:r>
+      <w:r>
+        <w:rPr>
+          <w:lang w:val="ru-RU"/>
+        </w:rPr>
+        <w:instrText>-1","</w:instrText>
+      </w:r>
+      <w:r>
+        <w:rPr>
+          <w:lang w:val="en-US"/>
+        </w:rPr>
+        <w:instrText>issued</w:instrText>
+      </w:r>
+      <w:r>
+        <w:rPr>
+          <w:lang w:val="ru-RU"/>
+        </w:rPr>
+        <w:instrText>":{"</w:instrText>
+      </w:r>
+      <w:r>
+        <w:rPr>
+          <w:lang w:val="en-US"/>
+        </w:rPr>
+        <w:instrText>date</w:instrText>
+      </w:r>
+      <w:r>
+        <w:rPr>
+          <w:lang w:val="ru-RU"/>
+        </w:rPr>
+        <w:instrText>-</w:instrText>
+      </w:r>
+      <w:r>
+        <w:rPr>
+          <w:lang w:val="en-US"/>
+        </w:rPr>
+        <w:instrText>parts</w:instrText>
+      </w:r>
+      <w:r>
+        <w:rPr>
+          <w:lang w:val="ru-RU"/>
+        </w:rPr>
+        <w:instrText>":[["0"]]},"</w:instrText>
+      </w:r>
+      <w:r>
+        <w:rPr>
+          <w:lang w:val="en-US"/>
+        </w:rPr>
+        <w:instrText>title</w:instrText>
+      </w:r>
+      <w:r>
+        <w:rPr>
+          <w:lang w:val="ru-RU"/>
+        </w:rPr>
+        <w:instrText>":"</w:instrText>
+      </w:r>
+      <w:r>
+        <w:rPr>
+          <w:lang w:val="en-US"/>
+        </w:rPr>
+        <w:instrText>Akka</w:instrText>
+      </w:r>
+      <w:r>
+        <w:rPr>
+          <w:lang w:val="ru-RU"/>
+        </w:rPr>
+        <w:instrText xml:space="preserve"> </w:instrText>
+      </w:r>
+      <w:r>
+        <w:rPr>
+          <w:lang w:val="en-US"/>
+        </w:rPr>
+        <w:instrText>HTTP</w:instrText>
+      </w:r>
+      <w:r>
+        <w:rPr>
+          <w:lang w:val="ru-RU"/>
+        </w:rPr>
+        <w:instrText>","</w:instrText>
+      </w:r>
+      <w:r>
+        <w:rPr>
+          <w:lang w:val="en-US"/>
+        </w:rPr>
+        <w:instrText>type</w:instrText>
+      </w:r>
+      <w:r>
+        <w:rPr>
+          <w:lang w:val="ru-RU"/>
+        </w:rPr>
+        <w:instrText>":"</w:instrText>
+      </w:r>
+      <w:r>
+        <w:rPr>
+          <w:lang w:val="en-US"/>
+        </w:rPr>
+        <w:instrText>webpage</w:instrText>
+      </w:r>
+      <w:r>
+        <w:rPr>
+          <w:lang w:val="ru-RU"/>
+        </w:rPr>
+        <w:instrText>"},"</w:instrText>
+      </w:r>
+      <w:r>
+        <w:rPr>
+          <w:lang w:val="en-US"/>
+        </w:rPr>
+        <w:instrText>uris</w:instrText>
+      </w:r>
+      <w:r>
+        <w:rPr>
+          <w:lang w:val="ru-RU"/>
+        </w:rPr>
+        <w:instrText>":["</w:instrText>
+      </w:r>
+      <w:r>
+        <w:rPr>
+          <w:lang w:val="en-US"/>
+        </w:rPr>
+        <w:instrText>http</w:instrText>
+      </w:r>
+      <w:r>
+        <w:rPr>
+          <w:lang w:val="ru-RU"/>
+        </w:rPr>
+        <w:instrText>://</w:instrText>
+      </w:r>
+      <w:r>
+        <w:rPr>
+          <w:lang w:val="en-US"/>
+        </w:rPr>
+        <w:instrText>www</w:instrText>
+      </w:r>
+      <w:r>
+        <w:rPr>
+          <w:lang w:val="ru-RU"/>
+        </w:rPr>
+        <w:instrText>.</w:instrText>
+      </w:r>
+      <w:r>
+        <w:rPr>
+          <w:lang w:val="en-US"/>
+        </w:rPr>
+        <w:instrText>mendeley</w:instrText>
+      </w:r>
+      <w:r>
+        <w:rPr>
+          <w:lang w:val="ru-RU"/>
+        </w:rPr>
+        <w:instrText>.</w:instrText>
+      </w:r>
+      <w:r>
+        <w:rPr>
+          <w:lang w:val="en-US"/>
+        </w:rPr>
+        <w:instrText>com</w:instrText>
+      </w:r>
+      <w:r>
+        <w:rPr>
+          <w:lang w:val="ru-RU"/>
+        </w:rPr>
+        <w:instrText>/</w:instrText>
+      </w:r>
+      <w:r>
+        <w:rPr>
+          <w:lang w:val="en-US"/>
+        </w:rPr>
+        <w:instrText>documents</w:instrText>
+      </w:r>
+      <w:r>
+        <w:rPr>
+          <w:lang w:val="ru-RU"/>
+        </w:rPr>
+        <w:instrText>/?</w:instrText>
+      </w:r>
+      <w:r>
+        <w:rPr>
+          <w:lang w:val="en-US"/>
+        </w:rPr>
+        <w:instrText>uuid</w:instrText>
+      </w:r>
+      <w:r>
+        <w:rPr>
+          <w:lang w:val="ru-RU"/>
+        </w:rPr>
+        <w:instrText>=6</w:instrText>
+      </w:r>
+      <w:r>
+        <w:rPr>
+          <w:lang w:val="en-US"/>
+        </w:rPr>
+        <w:instrText>f</w:instrText>
+      </w:r>
+      <w:r>
+        <w:rPr>
+          <w:lang w:val="ru-RU"/>
+        </w:rPr>
+        <w:instrText>13</w:instrText>
+      </w:r>
+      <w:r>
+        <w:rPr>
+          <w:lang w:val="en-US"/>
+        </w:rPr>
+        <w:instrText>d</w:instrText>
+      </w:r>
+      <w:r>
+        <w:rPr>
+          <w:lang w:val="ru-RU"/>
+        </w:rPr>
+        <w:instrText>109-35</w:instrText>
+      </w:r>
+      <w:r>
+        <w:rPr>
+          <w:lang w:val="en-US"/>
+        </w:rPr>
+        <w:instrText>d</w:instrText>
+      </w:r>
+      <w:r>
+        <w:rPr>
+          <w:lang w:val="ru-RU"/>
+        </w:rPr>
+        <w:instrText>1-3618-</w:instrText>
+      </w:r>
+      <w:r>
+        <w:rPr>
+          <w:lang w:val="en-US"/>
+        </w:rPr>
+        <w:instrText>b</w:instrText>
+      </w:r>
+      <w:r>
+        <w:rPr>
+          <w:lang w:val="ru-RU"/>
+        </w:rPr>
+        <w:instrText>3</w:instrText>
+      </w:r>
+      <w:r>
+        <w:rPr>
+          <w:lang w:val="en-US"/>
+        </w:rPr>
+        <w:instrText>cd</w:instrText>
+      </w:r>
+      <w:r>
+        <w:rPr>
+          <w:lang w:val="ru-RU"/>
+        </w:rPr>
+        <w:instrText>-</w:instrText>
+      </w:r>
+      <w:r>
+        <w:rPr>
+          <w:lang w:val="en-US"/>
+        </w:rPr>
+        <w:instrText>fbc</w:instrText>
+      </w:r>
+      <w:r>
+        <w:rPr>
+          <w:lang w:val="ru-RU"/>
+        </w:rPr>
+        <w:instrText>989658</w:instrText>
+      </w:r>
+      <w:r>
+        <w:rPr>
+          <w:lang w:val="en-US"/>
+        </w:rPr>
+        <w:instrText>abb</w:instrText>
+      </w:r>
+      <w:r>
+        <w:rPr>
+          <w:lang w:val="ru-RU"/>
+        </w:rPr>
+        <w:instrText>"]}],"</w:instrText>
+      </w:r>
+      <w:r>
+        <w:rPr>
+          <w:lang w:val="en-US"/>
+        </w:rPr>
+        <w:instrText>mendeley</w:instrText>
+      </w:r>
+      <w:r>
+        <w:rPr>
+          <w:lang w:val="ru-RU"/>
+        </w:rPr>
+        <w:instrText>":{"</w:instrText>
+      </w:r>
+      <w:r>
+        <w:rPr>
+          <w:lang w:val="en-US"/>
+        </w:rPr>
+        <w:instrText>formattedCitation</w:instrText>
+      </w:r>
+      <w:r>
+        <w:rPr>
+          <w:lang w:val="ru-RU"/>
+        </w:rPr>
+        <w:instrText>":"[4]","</w:instrText>
+      </w:r>
+      <w:r>
+        <w:rPr>
+          <w:lang w:val="en-US"/>
+        </w:rPr>
+        <w:instrText>plainTextFormattedCitation</w:instrText>
+      </w:r>
+      <w:r>
+        <w:rPr>
+          <w:lang w:val="ru-RU"/>
+        </w:rPr>
+        <w:instrText>":"[4]","</w:instrText>
+      </w:r>
+      <w:r>
+        <w:rPr>
+          <w:lang w:val="en-US"/>
+        </w:rPr>
+        <w:instrText>previouslyFormattedCitation</w:instrText>
+      </w:r>
+      <w:r>
+        <w:rPr>
+          <w:lang w:val="ru-RU"/>
+        </w:rPr>
+        <w:instrText>":"[4]"},"</w:instrText>
+      </w:r>
+      <w:r>
+        <w:rPr>
+          <w:lang w:val="en-US"/>
+        </w:rPr>
+        <w:instrText>properties</w:instrText>
+      </w:r>
+      <w:r>
+        <w:rPr>
+          <w:lang w:val="ru-RU"/>
+        </w:rPr>
+        <w:instrText>":{"</w:instrText>
+      </w:r>
+      <w:r>
+        <w:rPr>
+          <w:lang w:val="en-US"/>
+        </w:rPr>
+        <w:instrText>noteIndex</w:instrText>
+      </w:r>
+      <w:r>
+        <w:rPr>
+          <w:lang w:val="ru-RU"/>
+        </w:rPr>
+        <w:instrText>":0},"</w:instrText>
+      </w:r>
+      <w:r>
+        <w:rPr>
+          <w:lang w:val="en-US"/>
+        </w:rPr>
+        <w:instrText>schema</w:instrText>
+      </w:r>
+      <w:r>
+        <w:rPr>
+          <w:lang w:val="ru-RU"/>
+        </w:rPr>
+        <w:instrText>":"</w:instrText>
+      </w:r>
+      <w:r>
+        <w:rPr>
+          <w:lang w:val="en-US"/>
+        </w:rPr>
+        <w:instrText>https</w:instrText>
+      </w:r>
+      <w:r>
+        <w:rPr>
+          <w:lang w:val="ru-RU"/>
+        </w:rPr>
+        <w:instrText>://</w:instrText>
+      </w:r>
+      <w:r>
+        <w:rPr>
+          <w:lang w:val="en-US"/>
+        </w:rPr>
+        <w:instrText>github</w:instrText>
+      </w:r>
+      <w:r>
+        <w:rPr>
+          <w:lang w:val="ru-RU"/>
+        </w:rPr>
+        <w:instrText>.</w:instrText>
+      </w:r>
+      <w:r>
+        <w:rPr>
+          <w:lang w:val="en-US"/>
+        </w:rPr>
+        <w:instrText>com</w:instrText>
+      </w:r>
+      <w:r>
+        <w:rPr>
+          <w:lang w:val="ru-RU"/>
+        </w:rPr>
+        <w:instrText>/</w:instrText>
+      </w:r>
+      <w:r>
+        <w:rPr>
+          <w:lang w:val="en-US"/>
+        </w:rPr>
+        <w:instrText>citation</w:instrText>
+      </w:r>
+      <w:r>
+        <w:rPr>
+          <w:lang w:val="ru-RU"/>
+        </w:rPr>
+        <w:instrText>-</w:instrText>
+      </w:r>
+      <w:r>
+        <w:rPr>
+          <w:lang w:val="en-US"/>
+        </w:rPr>
+        <w:instrText>style</w:instrText>
+      </w:r>
+      <w:r>
+        <w:rPr>
+          <w:lang w:val="ru-RU"/>
+        </w:rPr>
+        <w:instrText>-</w:instrText>
+      </w:r>
+      <w:r>
+        <w:rPr>
+          <w:lang w:val="en-US"/>
+        </w:rPr>
+        <w:instrText>language</w:instrText>
+      </w:r>
+      <w:r>
+        <w:rPr>
+          <w:lang w:val="ru-RU"/>
+        </w:rPr>
+        <w:instrText>/</w:instrText>
+      </w:r>
+      <w:r>
+        <w:rPr>
+          <w:lang w:val="en-US"/>
+        </w:rPr>
+        <w:instrText>schema</w:instrText>
+      </w:r>
+      <w:r>
+        <w:rPr>
+          <w:lang w:val="ru-RU"/>
+        </w:rPr>
+        <w:instrText>/</w:instrText>
+      </w:r>
+      <w:r>
+        <w:rPr>
+          <w:lang w:val="en-US"/>
+        </w:rPr>
+        <w:instrText>raw</w:instrText>
+      </w:r>
+      <w:r>
+        <w:rPr>
+          <w:lang w:val="ru-RU"/>
+        </w:rPr>
+        <w:instrText>/</w:instrText>
+      </w:r>
+      <w:r>
+        <w:rPr>
+          <w:lang w:val="en-US"/>
+        </w:rPr>
+        <w:instrText>master</w:instrText>
+      </w:r>
+      <w:r>
+        <w:rPr>
+          <w:lang w:val="ru-RU"/>
+        </w:rPr>
+        <w:instrText>/</w:instrText>
+      </w:r>
+      <w:r>
+        <w:rPr>
+          <w:lang w:val="en-US"/>
+        </w:rPr>
+        <w:instrText>csl</w:instrText>
+      </w:r>
+      <w:r>
+        <w:rPr>
+          <w:lang w:val="ru-RU"/>
+        </w:rPr>
+        <w:instrText>-</w:instrText>
+      </w:r>
+      <w:r>
+        <w:rPr>
+          <w:lang w:val="en-US"/>
+        </w:rPr>
+        <w:instrText>citation</w:instrText>
+      </w:r>
+      <w:r>
+        <w:rPr>
+          <w:lang w:val="ru-RU"/>
+        </w:rPr>
+        <w:instrText>.</w:instrText>
+      </w:r>
+      <w:r>
+        <w:rPr>
+          <w:lang w:val="en-US"/>
+        </w:rPr>
+        <w:instrText>json</w:instrText>
+      </w:r>
+      <w:r>
+        <w:rPr>
+          <w:lang w:val="ru-RU"/>
+        </w:rPr>
+        <w:instrText>"}</w:instrText>
+      </w:r>
+      <w:r>
+        <w:rPr>
+          <w:lang w:val="en-US"/>
+        </w:rPr>
+        <w:fldChar w:fldCharType="separate"/>
+      </w:r>
+      <w:r>
+        <w:rPr>
+          <w:noProof/>
+          <w:lang w:val="ru-RU"/>
+        </w:rPr>
+        <w:t>[4]</w:t>
+      </w:r>
+      <w:r>
+        <w:rPr>
+          <w:lang w:val="en-US"/>
+        </w:rPr>
+        <w:fldChar w:fldCharType="end"/>
+      </w:r>
+      <w:r>
+        <w:rPr>
+          <w:lang w:val="ru-RU"/>
+        </w:rPr>
+        <w:t xml:space="preserve">. </w:t>
+      </w:r>
+      <w:r>
+        <w:rPr>
+          <w:lang w:val="ru-RU"/>
+        </w:rPr>
+        <w:t xml:space="preserve">Это библиотека для создания </w:t>
+      </w:r>
+      <w:r>
+        <w:rPr>
+          <w:lang w:val="en-US"/>
+        </w:rPr>
+        <w:t>HTTP</w:t>
+      </w:r>
+      <w:r>
+        <w:rPr>
+          <w:lang w:val="ru-RU"/>
+        </w:rPr>
+        <w:t xml:space="preserve"> </w:t>
+      </w:r>
+      <w:r>
+        <w:rPr>
+          <w:lang w:val="ru-RU"/>
+        </w:rPr>
+        <w:t xml:space="preserve">интерфейсов на </w:t>
+      </w:r>
+      <w:r>
+        <w:rPr>
+          <w:lang w:val="en-US"/>
+        </w:rPr>
+        <w:t>Scala</w:t>
+      </w:r>
+      <w:r>
+        <w:rPr>
+          <w:lang w:val="ru-RU"/>
+        </w:rPr>
+        <w:t xml:space="preserve">, </w:t>
+      </w:r>
+      <w:r>
+        <w:rPr>
+          <w:lang w:val="ru-RU"/>
+        </w:rPr>
+        <w:t xml:space="preserve">которая использует </w:t>
+      </w:r>
+      <w:proofErr w:type="spellStart"/>
+      <w:r>
+        <w:rPr>
+          <w:lang w:val="en-US"/>
+        </w:rPr>
+        <w:t>Akka</w:t>
+      </w:r>
+      <w:proofErr w:type="spellEnd"/>
+      <w:r>
+        <w:rPr>
+          <w:lang w:val="ru-RU"/>
+        </w:rPr>
+        <w:t xml:space="preserve"> </w:t>
+      </w:r>
+      <w:r>
+        <w:rPr>
+          <w:lang w:val="ru-RU"/>
+        </w:rPr>
+        <w:t xml:space="preserve">и, соответственно интегрирована для работы с </w:t>
+      </w:r>
+      <w:proofErr w:type="spellStart"/>
+      <w:r>
+        <w:rPr>
+          <w:lang w:val="en-US"/>
+        </w:rPr>
+        <w:t>Akka</w:t>
+      </w:r>
+      <w:proofErr w:type="spellEnd"/>
+      <w:r>
+        <w:rPr>
+          <w:lang w:val="ru-RU"/>
+        </w:rPr>
+        <w:t xml:space="preserve"> </w:t>
+      </w:r>
+      <w:r>
+        <w:rPr>
+          <w:lang w:val="en-US"/>
+        </w:rPr>
+        <w:t>Streams</w:t>
+      </w:r>
+      <w:r>
+        <w:rPr>
+          <w:lang w:val="ru-RU"/>
+        </w:rPr>
+        <w:t xml:space="preserve"> </w:t>
+      </w:r>
+      <w:r>
+        <w:rPr>
+          <w:lang w:val="ru-RU"/>
+        </w:rPr>
+        <w:fldChar w:fldCharType="begin" w:fldLock="1"/>
+      </w:r>
+      <w:r>
+        <w:rPr>
+          <w:lang w:val="ru-RU"/>
+        </w:rPr>
+        <w:instrText>ADDIN CSL_CITATION {"citationItems":[{"id":"ITEM-1","itemData":{"URL":"https://doc.akka.io/docs/akka/current/stream/index.html","accessed":{"date-parts":[["2018","11","20"]]},"id":"ITEM-1","issued":{"date-parts":[["0"]]},"title":"Streams • Akka Documentation","type":"webpage"},"uris":["http://www.mendeley.com/documents/?uuid=14a3e996-bbe1-3d15-bbd6-e484ac8ab359"]}],"mendeley":{"formattedCitation":"[5]","plainTextFormattedCitation":"[5]"},"properties":{"noteIndex":0},"schema":"https://github.com/citation-style-language/schema/raw/master/csl-citation.json"}</w:instrText>
+      </w:r>
+      <w:r>
+        <w:rPr>
+          <w:lang w:val="ru-RU"/>
+        </w:rPr>
+        <w:fldChar w:fldCharType="separate"/>
+      </w:r>
+      <w:r>
+        <w:rPr>
+          <w:noProof/>
+          <w:lang w:val="ru-RU"/>
+        </w:rPr>
+        <w:t>[5]</w:t>
+      </w:r>
+      <w:r>
+        <w:rPr>
+          <w:lang w:val="ru-RU"/>
+        </w:rPr>
+        <w:fldChar w:fldCharType="end"/>
+      </w:r>
+      <w:r>
+        <w:rPr>
+          <w:lang w:val="ru-RU"/>
+        </w:rPr>
+        <w:t xml:space="preserve">. </w:t>
+      </w:r>
+      <w:r>
+        <w:rPr>
+          <w:lang w:val="ru-RU"/>
+        </w:rPr>
+        <w:t xml:space="preserve">Данная библиотека позволяет создавать и интерфейсы на основе протоколов </w:t>
+      </w:r>
+      <w:r>
+        <w:rPr>
+          <w:lang w:val="en-US"/>
+        </w:rPr>
+        <w:t>WebSocket</w:t>
+      </w:r>
+      <w:r>
+        <w:rPr>
+          <w:lang w:val="ru-RU"/>
+        </w:rPr>
+        <w:t xml:space="preserve"> </w:t>
+      </w:r>
+      <w:r>
+        <w:rPr>
+          <w:lang w:val="ru-RU"/>
+        </w:rPr>
+        <w:t xml:space="preserve">и </w:t>
+      </w:r>
+      <w:r>
+        <w:rPr>
+          <w:lang w:val="en-US"/>
+        </w:rPr>
+        <w:t>Server</w:t>
+      </w:r>
+      <w:r>
+        <w:rPr>
+          <w:lang w:val="ru-RU"/>
+        </w:rPr>
+        <w:t>-</w:t>
+      </w:r>
+      <w:r>
+        <w:rPr>
+          <w:lang w:val="en-US"/>
+        </w:rPr>
+        <w:t>Sent</w:t>
+      </w:r>
+      <w:r>
+        <w:rPr>
+          <w:lang w:val="ru-RU"/>
+        </w:rPr>
+        <w:t xml:space="preserve"> </w:t>
+      </w:r>
+      <w:r>
+        <w:rPr>
+          <w:lang w:val="en-US"/>
+        </w:rPr>
+        <w:t>Events</w:t>
+      </w:r>
+      <w:r>
+        <w:rPr>
+          <w:lang w:val="ru-RU"/>
+        </w:rPr>
+        <w:t xml:space="preserve">, </w:t>
+      </w:r>
+      <w:r>
+        <w:rPr>
+          <w:lang w:val="ru-RU"/>
+        </w:rPr>
+        <w:t xml:space="preserve">что и необходимо для проекта. </w:t>
+      </w:r>
+      <w:r>
+        <w:rPr>
+          <w:lang w:val="ru-RU"/>
+        </w:rPr>
+        <w:t xml:space="preserve">Библиотека </w:t>
+      </w:r>
+      <w:proofErr w:type="spellStart"/>
+      <w:r>
+        <w:rPr>
+          <w:lang w:val="en-US"/>
+        </w:rPr>
+        <w:t>Akka</w:t>
+      </w:r>
+      <w:proofErr w:type="spellEnd"/>
+      <w:r>
+        <w:rPr>
+          <w:lang w:val="ru-RU"/>
+        </w:rPr>
+        <w:t xml:space="preserve"> </w:t>
+      </w:r>
+      <w:r>
+        <w:rPr>
+          <w:lang w:val="en-US"/>
+        </w:rPr>
+        <w:t>Streams</w:t>
+      </w:r>
+      <w:r>
+        <w:rPr>
+          <w:lang w:val="ru-RU"/>
+        </w:rPr>
+        <w:t xml:space="preserve"> предоставляет абстракции для работы с графами вычислений. В ней существует три основных типа строительных блоков графа. Первый называется </w:t>
+      </w:r>
+      <w:r>
+        <w:rPr>
+          <w:lang w:val="en-US"/>
+        </w:rPr>
+        <w:t>Source</w:t>
+      </w:r>
+      <w:r>
+        <w:rPr>
+          <w:lang w:val="ru-RU"/>
+        </w:rPr>
+        <w:t xml:space="preserve"> – </w:t>
+      </w:r>
+      <w:r>
+        <w:rPr>
+          <w:lang w:val="ru-RU"/>
+        </w:rPr>
+        <w:t>блок, у которого есть только один выход</w:t>
+      </w:r>
+      <w:r>
+        <w:rPr>
+          <w:lang w:val="ru-RU"/>
+        </w:rPr>
+        <w:t xml:space="preserve">, </w:t>
+      </w:r>
+      <w:r>
+        <w:rPr>
+          <w:lang w:val="ru-RU"/>
+        </w:rPr>
+        <w:t>и которые служат источником событий в графе. Еще один тип блоков</w:t>
+      </w:r>
+      <w:r>
+        <w:rPr>
+          <w:lang w:val="ru-RU"/>
+        </w:rPr>
+        <w:t xml:space="preserve"> – </w:t>
+      </w:r>
+      <w:r>
+        <w:rPr>
+          <w:lang w:val="en-US"/>
+        </w:rPr>
+        <w:t>Flow</w:t>
+      </w:r>
+      <w:r>
+        <w:rPr>
+          <w:lang w:val="ru-RU"/>
+        </w:rPr>
+        <w:t xml:space="preserve">. </w:t>
+      </w:r>
+      <w:r>
+        <w:rPr>
+          <w:lang w:val="ru-RU"/>
+        </w:rPr>
+        <w:t>У данного блога</w:t>
+      </w:r>
+      <w:r>
+        <w:rPr>
+          <w:lang w:val="ru-RU"/>
+        </w:rPr>
+        <w:t xml:space="preserve"> </w:t>
+      </w:r>
+      <w:r>
+        <w:rPr>
+          <w:lang w:val="ru-RU"/>
+        </w:rPr>
+        <w:t>есть один вход и один выход.</w:t>
+      </w:r>
+      <w:r>
+        <w:rPr>
+          <w:lang w:val="ru-RU"/>
+        </w:rPr>
+        <w:t xml:space="preserve"> </w:t>
+      </w:r>
+      <w:r>
+        <w:rPr>
+          <w:lang w:val="en-US"/>
+        </w:rPr>
+        <w:t>Flow</w:t>
+      </w:r>
+      <w:r>
+        <w:rPr>
+          <w:lang w:val="ru-RU"/>
+        </w:rPr>
+        <w:t xml:space="preserve"> является основным и предназначен для преобразования данных в графе и </w:t>
+      </w:r>
+      <w:r>
+        <w:rPr>
+          <w:lang w:val="ru-RU"/>
+        </w:rPr>
+        <w:t xml:space="preserve">выполнения действий над сообщениями. </w:t>
+      </w:r>
+      <w:r>
+        <w:rPr>
+          <w:lang w:val="ru-RU"/>
+        </w:rPr>
+        <w:t xml:space="preserve">Последний основной тип элементов графа – </w:t>
+      </w:r>
+      <w:r>
+        <w:rPr>
+          <w:lang w:val="en-US"/>
+        </w:rPr>
+        <w:t>Sink</w:t>
+      </w:r>
+      <w:r>
+        <w:rPr>
+          <w:lang w:val="ru-RU"/>
+        </w:rPr>
+        <w:t xml:space="preserve">. </w:t>
+      </w:r>
+      <w:r>
+        <w:rPr>
+          <w:lang w:val="ru-RU"/>
+        </w:rPr>
+        <w:t xml:space="preserve">У него есть только один вход, и служит он для потребления результата вычислений графа. Для примера рассмотрим граф из документации к </w:t>
+      </w:r>
+      <w:proofErr w:type="spellStart"/>
+      <w:r>
+        <w:rPr>
+          <w:lang w:val="en-US"/>
+        </w:rPr>
+        <w:t>Akka</w:t>
+      </w:r>
+      <w:proofErr w:type="spellEnd"/>
+      <w:r>
+        <w:rPr>
+          <w:lang w:val="ru-RU"/>
+        </w:rPr>
+        <w:t xml:space="preserve"> </w:t>
+      </w:r>
+      <w:r>
+        <w:rPr>
+          <w:lang w:val="en-US"/>
+        </w:rPr>
+        <w:t>Streams</w:t>
+      </w:r>
+      <w:r>
+        <w:rPr>
+          <w:lang w:val="ru-RU"/>
+        </w:rPr>
+        <w:t xml:space="preserve"> </w:t>
+      </w:r>
+      <w:r>
+        <w:rPr>
+          <w:lang w:val="ru-RU"/>
+        </w:rPr>
+        <w:t>на рис. 9.</w:t>
+      </w:r>
+      <w:r>
+        <w:rPr>
+          <w:lang w:val="ru-RU"/>
+        </w:rPr>
+        <w:t xml:space="preserve"> </w:t>
+      </w:r>
+      <w:r>
+        <w:rPr>
+          <w:lang w:val="ru-RU"/>
+        </w:rPr>
+        <w:t xml:space="preserve">Он состоит из четырех блоков. Первый – </w:t>
+      </w:r>
+      <w:r>
+        <w:rPr>
+          <w:lang w:val="en-US"/>
+        </w:rPr>
+        <w:t>Source</w:t>
+      </w:r>
+      <w:r>
+        <w:rPr>
+          <w:lang w:val="ru-RU"/>
+        </w:rPr>
+        <w:t xml:space="preserve">, </w:t>
+      </w:r>
+      <w:r>
+        <w:rPr>
+          <w:lang w:val="ru-RU"/>
+        </w:rPr>
+        <w:t xml:space="preserve">запускает события в граф из массива чисел 1, 2, 3. Каждое число по </w:t>
+      </w:r>
+      <w:r>
+        <w:rPr>
+          <w:lang w:val="ru-RU"/>
+        </w:rPr>
+        <w:lastRenderedPageBreak/>
+        <w:t xml:space="preserve">очереди попадает во </w:t>
+      </w:r>
+      <w:r>
+        <w:rPr>
+          <w:lang w:val="en-US"/>
+        </w:rPr>
+        <w:t>Flow</w:t>
+      </w:r>
+      <w:r>
+        <w:rPr>
+          <w:lang w:val="ru-RU"/>
+        </w:rPr>
+        <w:t xml:space="preserve"> </w:t>
+      </w:r>
+      <w:r>
+        <w:rPr>
+          <w:lang w:val="ru-RU"/>
+        </w:rPr>
+        <w:t xml:space="preserve">под названием </w:t>
+      </w:r>
+      <w:r>
+        <w:rPr>
+          <w:lang w:val="en-US"/>
+        </w:rPr>
+        <w:t>map</w:t>
+      </w:r>
+      <w:r>
+        <w:rPr>
+          <w:lang w:val="ru-RU"/>
+        </w:rPr>
+        <w:t xml:space="preserve">, </w:t>
+      </w:r>
+      <w:r>
+        <w:rPr>
+          <w:lang w:val="ru-RU"/>
+        </w:rPr>
+        <w:t xml:space="preserve">в котором производится изменение числа – прибавляется единица. Далее числа проходят через еще один </w:t>
+      </w:r>
+      <w:r>
+        <w:rPr>
+          <w:lang w:val="en-US"/>
+        </w:rPr>
+        <w:t>map</w:t>
+      </w:r>
+      <w:r>
+        <w:rPr>
+          <w:lang w:val="ru-RU"/>
+        </w:rPr>
+        <w:t xml:space="preserve">, </w:t>
+      </w:r>
+      <w:r>
+        <w:rPr>
+          <w:lang w:val="ru-RU"/>
+        </w:rPr>
+        <w:t xml:space="preserve">в котором умножаются на 2. После этого каждый элемент попадает в </w:t>
+      </w:r>
+      <w:r>
+        <w:rPr>
+          <w:lang w:val="en-US"/>
+        </w:rPr>
+        <w:t>Sink</w:t>
+      </w:r>
+      <w:r>
+        <w:rPr>
+          <w:lang w:val="ru-RU"/>
+        </w:rPr>
+        <w:t xml:space="preserve"> </w:t>
+      </w:r>
+      <w:r>
+        <w:rPr>
+          <w:lang w:val="en-US"/>
+        </w:rPr>
+        <w:t>ignore</w:t>
+      </w:r>
+      <w:r>
+        <w:rPr>
+          <w:lang w:val="ru-RU"/>
+        </w:rPr>
+        <w:t xml:space="preserve">, </w:t>
+      </w:r>
+      <w:r>
+        <w:rPr>
+          <w:lang w:val="ru-RU"/>
+        </w:rPr>
+        <w:t>который просто игнорирует все приходящие в него события.</w:t>
+      </w:r>
+    </w:p>
+    <w:p>
+      <w:pPr>
+        <w:spacing w:after="0" w:line="240" w:lineRule="auto"/>
+        <w:ind w:firstLine="0"/>
+        <w:rPr>
+          <w:rFonts w:eastAsia="Times New Roman" w:cs="Times New Roman"/>
+          <w:lang w:val="ru-RU"/>
+        </w:rPr>
+      </w:pPr>
+      <w:r>
+        <w:rPr>
+          <w:rFonts w:eastAsia="Times New Roman" w:cs="Times New Roman"/>
+          <w:lang w:val="ru-RU"/>
+        </w:rPr>
+        <w:fldChar w:fldCharType="begin"/>
+      </w:r>
+      <w:r>
+        <w:rPr>
+          <w:rFonts w:eastAsia="Times New Roman" w:cs="Times New Roman"/>
+          <w:lang w:val="ru-RU"/>
+        </w:rPr>
+        <w:instrText xml:space="preserve"> INCLUDEPICTURE "/var/folders/qc/jrwbtmpx7dgcb7399kl5gzjr0000gn/T/com.microsoft.Word/WebArchiveCopyPasteTempFiles/asyncBoundary.png" \* MERGEFORMATINET </w:instrText>
+      </w:r>
+      <w:r>
+        <w:rPr>
+          <w:rFonts w:eastAsia="Times New Roman" w:cs="Times New Roman"/>
+          <w:lang w:val="ru-RU"/>
+        </w:rPr>
+        <w:fldChar w:fldCharType="separate"/>
+      </w:r>
+      <w:r>
+        <w:rPr>
+          <w:rFonts w:eastAsia="Times New Roman" w:cs="Times New Roman"/>
+          <w:noProof/>
+          <w:lang w:val="ru-RU"/>
+        </w:rPr>
+        <w:drawing>
+          <wp:inline distT="0" distB="0" distL="0" distR="0" wp14:anchorId="1F7AE6CD" wp14:editId="18427517">
+            <wp:extent cx="6296025" cy="2474595"/>
+            <wp:effectExtent l="0" t="0" r="3175" b="1905"/>
+            <wp:docPr id="7" name="Picture 7" descr="asyncBoundary.png"/>
+            <wp:cNvGraphicFramePr>
+              <a:graphicFrameLocks xmlns:a="http://schemas.openxmlformats.org/drawingml/2006/main" noChangeAspect="1"/>
+            </wp:cNvGraphicFramePr>
+            <a:graphic xmlns:a="http://schemas.openxmlformats.org/drawingml/2006/main">
+              <a:graphicData uri="http://schemas.openxmlformats.org/drawingml/2006/picture">
+                <pic:pic xmlns:pic="http://schemas.openxmlformats.org/drawingml/2006/picture">
+                  <pic:nvPicPr>
+                    <pic:cNvPr id="0" name="Picture 1" descr="asyncBoundary.png"/>
+                    <pic:cNvPicPr>
+                      <a:picLocks noChangeAspect="1" noChangeArrowheads="1"/>
+                    </pic:cNvPicPr>
+                  </pic:nvPicPr>
+                  <pic:blipFill>
+                    <a:blip r:embed="rId16">
+                      <a:extLst>
+                        <a:ext uri="{28A0092B-C50C-407E-A947-70E740481C1C}">
+                          <a14:useLocalDpi xmlns:a14="http://schemas.microsoft.com/office/drawing/2010/main" val="0"/>
+                        </a:ext>
+                      </a:extLst>
+                    </a:blip>
+                    <a:srcRect/>
+                    <a:stretch>
+                      <a:fillRect/>
+                    </a:stretch>
+                  </pic:blipFill>
+                  <pic:spPr bwMode="auto">
+                    <a:xfrm>
+                      <a:off x="0" y="0"/>
+                      <a:ext cx="6296025" cy="2474595"/>
+                    </a:xfrm>
+                    <a:prstGeom prst="rect">
+                      <a:avLst/>
+                    </a:prstGeom>
+                    <a:noFill/>
+                    <a:ln>
+                      <a:noFill/>
+                    </a:ln>
+                  </pic:spPr>
+                </pic:pic>
+              </a:graphicData>
+            </a:graphic>
+          </wp:inline>
+        </w:drawing>
+      </w:r>
+      <w:r>
+        <w:rPr>
+          <w:rFonts w:eastAsia="Times New Roman" w:cs="Times New Roman"/>
+          <w:lang w:val="ru-RU"/>
+        </w:rPr>
+        <w:fldChar w:fldCharType="end"/>
+      </w:r>
+    </w:p>
+    <w:p>
+      <w:pPr>
+        <w:jc w:val="center"/>
+        <w:rPr>
+          <w:lang w:val="ru-RU"/>
+        </w:rPr>
+      </w:pPr>
+      <w:r>
+        <w:rPr>
+          <w:lang w:val="ru-RU"/>
+        </w:rPr>
+        <w:t xml:space="preserve">Рисунок 9. Пример графа вычислений </w:t>
+      </w:r>
+      <w:proofErr w:type="spellStart"/>
+      <w:r>
+        <w:rPr>
+          <w:lang w:val="en-US"/>
+        </w:rPr>
+        <w:t>Akka</w:t>
+      </w:r>
+      <w:proofErr w:type="spellEnd"/>
+      <w:r>
+        <w:rPr>
+          <w:lang w:val="ru-RU"/>
+        </w:rPr>
+        <w:t xml:space="preserve"> </w:t>
+      </w:r>
+      <w:r>
+        <w:rPr>
+          <w:lang w:val="en-US"/>
+        </w:rPr>
+        <w:t>Stream</w:t>
+      </w:r>
+      <w:r>
+        <w:rPr>
+          <w:lang w:val="ru-RU"/>
+        </w:rPr>
+        <w:t xml:space="preserve"> </w:t>
+      </w:r>
+      <w:hyperlink r:id="rId17" w:history="1">
+        <w:r>
+          <w:rPr>
+            <w:rStyle w:val="Hyperlink"/>
+            <w:rFonts w:eastAsia="Times New Roman" w:cs="Times New Roman"/>
+            <w:lang w:val="en-US"/>
+          </w:rPr>
+          <w:t>https</w:t>
+        </w:r>
+        <w:r>
+          <w:rPr>
+            <w:rStyle w:val="Hyperlink"/>
+            <w:rFonts w:eastAsia="Times New Roman" w:cs="Times New Roman"/>
+            <w:lang w:val="ru-RU"/>
+          </w:rPr>
+          <w:t>://</w:t>
+        </w:r>
+        <w:r>
+          <w:rPr>
+            <w:rStyle w:val="Hyperlink"/>
+            <w:rFonts w:eastAsia="Times New Roman" w:cs="Times New Roman"/>
+            <w:lang w:val="en-US"/>
+          </w:rPr>
+          <w:t>doc</w:t>
+        </w:r>
+        <w:r>
+          <w:rPr>
+            <w:rStyle w:val="Hyperlink"/>
+            <w:rFonts w:eastAsia="Times New Roman" w:cs="Times New Roman"/>
+            <w:lang w:val="ru-RU"/>
+          </w:rPr>
+          <w:t>.</w:t>
+        </w:r>
+        <w:proofErr w:type="spellStart"/>
+        <w:r>
+          <w:rPr>
+            <w:rStyle w:val="Hyperlink"/>
+            <w:rFonts w:eastAsia="Times New Roman" w:cs="Times New Roman"/>
+            <w:lang w:val="en-US"/>
+          </w:rPr>
+          <w:t>akka</w:t>
+        </w:r>
+        <w:proofErr w:type="spellEnd"/>
+        <w:r>
+          <w:rPr>
+            <w:rStyle w:val="Hyperlink"/>
+            <w:rFonts w:eastAsia="Times New Roman" w:cs="Times New Roman"/>
+            <w:lang w:val="ru-RU"/>
+          </w:rPr>
+          <w:t>.</w:t>
+        </w:r>
+        <w:proofErr w:type="spellStart"/>
+        <w:r>
+          <w:rPr>
+            <w:rStyle w:val="Hyperlink"/>
+            <w:rFonts w:eastAsia="Times New Roman" w:cs="Times New Roman"/>
+            <w:lang w:val="en-US"/>
+          </w:rPr>
+          <w:t>io</w:t>
+        </w:r>
+        <w:proofErr w:type="spellEnd"/>
+        <w:r>
+          <w:rPr>
+            <w:rStyle w:val="Hyperlink"/>
+            <w:rFonts w:eastAsia="Times New Roman" w:cs="Times New Roman"/>
+            <w:lang w:val="ru-RU"/>
+          </w:rPr>
+          <w:t>/</w:t>
+        </w:r>
+        <w:r>
+          <w:rPr>
+            <w:rStyle w:val="Hyperlink"/>
+            <w:rFonts w:eastAsia="Times New Roman" w:cs="Times New Roman"/>
+            <w:lang w:val="en-US"/>
+          </w:rPr>
+          <w:t>docs</w:t>
+        </w:r>
+        <w:r>
+          <w:rPr>
+            <w:rStyle w:val="Hyperlink"/>
+            <w:rFonts w:eastAsia="Times New Roman" w:cs="Times New Roman"/>
+            <w:lang w:val="ru-RU"/>
+          </w:rPr>
+          <w:t>/</w:t>
+        </w:r>
+        <w:proofErr w:type="spellStart"/>
+        <w:r>
+          <w:rPr>
+            <w:rStyle w:val="Hyperlink"/>
+            <w:rFonts w:eastAsia="Times New Roman" w:cs="Times New Roman"/>
+            <w:lang w:val="en-US"/>
+          </w:rPr>
+          <w:t>akka</w:t>
+        </w:r>
+        <w:proofErr w:type="spellEnd"/>
+        <w:r>
+          <w:rPr>
+            <w:rStyle w:val="Hyperlink"/>
+            <w:rFonts w:eastAsia="Times New Roman" w:cs="Times New Roman"/>
+            <w:lang w:val="ru-RU"/>
+          </w:rPr>
+          <w:t>/</w:t>
+        </w:r>
+        <w:r>
+          <w:rPr>
+            <w:rStyle w:val="Hyperlink"/>
+            <w:rFonts w:eastAsia="Times New Roman" w:cs="Times New Roman"/>
+            <w:lang w:val="en-US"/>
+          </w:rPr>
+          <w:t>current</w:t>
+        </w:r>
+        <w:r>
+          <w:rPr>
+            <w:rStyle w:val="Hyperlink"/>
+            <w:rFonts w:eastAsia="Times New Roman" w:cs="Times New Roman"/>
+            <w:lang w:val="ru-RU"/>
+          </w:rPr>
+          <w:t>/</w:t>
+        </w:r>
+        <w:r>
+          <w:rPr>
+            <w:rStyle w:val="Hyperlink"/>
+            <w:rFonts w:eastAsia="Times New Roman" w:cs="Times New Roman"/>
+            <w:lang w:val="en-US"/>
+          </w:rPr>
+          <w:t>stream</w:t>
+        </w:r>
+        <w:r>
+          <w:rPr>
+            <w:rStyle w:val="Hyperlink"/>
+            <w:rFonts w:eastAsia="Times New Roman" w:cs="Times New Roman"/>
+            <w:lang w:val="ru-RU"/>
+          </w:rPr>
+          <w:t>/</w:t>
+        </w:r>
+        <w:r>
+          <w:rPr>
+            <w:rStyle w:val="Hyperlink"/>
+            <w:rFonts w:eastAsia="Times New Roman" w:cs="Times New Roman"/>
+            <w:lang w:val="en-US"/>
+          </w:rPr>
+          <w:t>stream</w:t>
+        </w:r>
+        <w:r>
+          <w:rPr>
+            <w:rStyle w:val="Hyperlink"/>
+            <w:rFonts w:eastAsia="Times New Roman" w:cs="Times New Roman"/>
+            <w:lang w:val="ru-RU"/>
+          </w:rPr>
+          <w:t>-</w:t>
+        </w:r>
+        <w:r>
+          <w:rPr>
+            <w:rStyle w:val="Hyperlink"/>
+            <w:rFonts w:eastAsia="Times New Roman" w:cs="Times New Roman"/>
+            <w:lang w:val="en-US"/>
+          </w:rPr>
+          <w:t>flows</w:t>
+        </w:r>
+        <w:r>
+          <w:rPr>
+            <w:rStyle w:val="Hyperlink"/>
+            <w:rFonts w:eastAsia="Times New Roman" w:cs="Times New Roman"/>
+            <w:lang w:val="ru-RU"/>
+          </w:rPr>
+          <w:t>-</w:t>
+        </w:r>
+        <w:r>
+          <w:rPr>
+            <w:rStyle w:val="Hyperlink"/>
+            <w:rFonts w:eastAsia="Times New Roman" w:cs="Times New Roman"/>
+            <w:lang w:val="en-US"/>
+          </w:rPr>
+          <w:t>and</w:t>
+        </w:r>
+        <w:r>
+          <w:rPr>
+            <w:rStyle w:val="Hyperlink"/>
+            <w:rFonts w:eastAsia="Times New Roman" w:cs="Times New Roman"/>
+            <w:lang w:val="ru-RU"/>
+          </w:rPr>
+          <w:t>-</w:t>
+        </w:r>
+        <w:r>
+          <w:rPr>
+            <w:rStyle w:val="Hyperlink"/>
+            <w:rFonts w:eastAsia="Times New Roman" w:cs="Times New Roman"/>
+            <w:lang w:val="en-US"/>
+          </w:rPr>
+          <w:t>basics</w:t>
+        </w:r>
+        <w:r>
+          <w:rPr>
+            <w:rStyle w:val="Hyperlink"/>
+            <w:rFonts w:eastAsia="Times New Roman" w:cs="Times New Roman"/>
+            <w:lang w:val="ru-RU"/>
+          </w:rPr>
+          <w:t>.</w:t>
+        </w:r>
+        <w:r>
+          <w:rPr>
+            <w:rStyle w:val="Hyperlink"/>
+            <w:rFonts w:eastAsia="Times New Roman" w:cs="Times New Roman"/>
+            <w:lang w:val="en-US"/>
+          </w:rPr>
+          <w:t>html</w:t>
+        </w:r>
+        <w:r>
+          <w:rPr>
+            <w:rStyle w:val="Hyperlink"/>
+            <w:rFonts w:eastAsia="Times New Roman" w:cs="Times New Roman"/>
+            <w:lang w:val="ru-RU"/>
+          </w:rPr>
+          <w:t>?</w:t>
+        </w:r>
+        <w:r>
+          <w:rPr>
+            <w:rStyle w:val="Hyperlink"/>
+            <w:rFonts w:eastAsia="Times New Roman" w:cs="Times New Roman"/>
+            <w:lang w:val="en-US"/>
+          </w:rPr>
+          <w:t>language</w:t>
+        </w:r>
+        <w:r>
+          <w:rPr>
+            <w:rStyle w:val="Hyperlink"/>
+            <w:rFonts w:eastAsia="Times New Roman" w:cs="Times New Roman"/>
+            <w:lang w:val="ru-RU"/>
+          </w:rPr>
+          <w:t>=</w:t>
+        </w:r>
+        <w:proofErr w:type="spellStart"/>
+        <w:r>
+          <w:rPr>
+            <w:rStyle w:val="Hyperlink"/>
+            <w:rFonts w:eastAsia="Times New Roman" w:cs="Times New Roman"/>
+            <w:lang w:val="en-US"/>
+          </w:rPr>
+          <w:t>scala</w:t>
+        </w:r>
+        <w:proofErr w:type="spellEnd"/>
+      </w:hyperlink>
+    </w:p>
+    <w:p>
+      <w:pPr>
+        <w:rPr>
+          <w:lang w:val="ru-RU"/>
+        </w:rPr>
+      </w:pPr>
+      <w:r>
+        <w:rPr>
+          <w:lang w:val="ru-RU"/>
+        </w:rPr>
+        <w:t xml:space="preserve">Абстракция графов вычислений, предоставляемая библиотекой удобна для работы с асинхронными </w:t>
+      </w:r>
+      <w:r>
+        <w:rPr>
+          <w:lang w:val="ru-RU"/>
+        </w:rPr>
+        <w:t xml:space="preserve">потоковыми протоколами, поскольку у данных видов одинаковое представление. Например, </w:t>
+      </w:r>
+      <w:r>
+        <w:rPr>
+          <w:lang w:val="en-US"/>
+        </w:rPr>
+        <w:t>WebSocket</w:t>
+      </w:r>
+      <w:r>
+        <w:rPr>
+          <w:lang w:val="ru-RU"/>
+        </w:rPr>
+        <w:t xml:space="preserve"> взаимодействие </w:t>
+      </w:r>
+      <w:r>
+        <w:rPr>
+          <w:lang w:val="ru-RU"/>
+        </w:rPr>
+        <w:t>естественно ложится на граф, похожий на иллюстрацию на рис. 10.</w:t>
+      </w:r>
+    </w:p>
+    <w:p>
+      <w:pPr>
+        <w:ind w:firstLine="0"/>
+        <w:jc w:val="center"/>
+        <w:rPr>
+          <w:rFonts w:eastAsia="Times New Roman" w:cs="Times New Roman"/>
+          <w:lang w:val="ru-RU"/>
+        </w:rPr>
+      </w:pPr>
+      <w:r>
+        <w:rPr>
+          <w:rFonts w:eastAsia="Times New Roman" w:cs="Times New Roman"/>
+          <w:lang w:val="ru-RU"/>
+        </w:rPr>
+        <w:drawing>
+          <wp:inline distT="0" distB="0" distL="0" distR="0" wp14:anchorId="5DD82506" wp14:editId="4C4B572B">
+            <wp:extent cx="6296025" cy="2505710"/>
+            <wp:effectExtent l="0" t="0" r="3175" b="0"/>
+            <wp:docPr id="11" name="Picture 11"/>
+            <wp:cNvGraphicFramePr>
+              <a:graphicFrameLocks xmlns:a="http://schemas.openxmlformats.org/drawingml/2006/main" noChangeAspect="1"/>
+            </wp:cNvGraphicFramePr>
+            <a:graphic xmlns:a="http://schemas.openxmlformats.org/drawingml/2006/main">
+              <a:graphicData uri="http://schemas.openxmlformats.org/drawingml/2006/picture">
+                <pic:pic xmlns:pic="http://schemas.openxmlformats.org/drawingml/2006/picture">
+                  <pic:nvPicPr>
+                    <pic:cNvPr id="1" name=""/>
+                    <pic:cNvPicPr/>
+                  </pic:nvPicPr>
+                  <pic:blipFill>
+                    <a:blip r:embed="rId18"/>
+                    <a:stretch>
+                      <a:fillRect/>
+                    </a:stretch>
+                  </pic:blipFill>
+                  <pic:spPr>
+                    <a:xfrm>
+                      <a:off x="0" y="0"/>
+                      <a:ext cx="6296025" cy="2505710"/>
+                    </a:xfrm>
+                    <a:prstGeom prst="rect">
+                      <a:avLst/>
+                    </a:prstGeom>
+                  </pic:spPr>
+                </pic:pic>
+              </a:graphicData>
+            </a:graphic>
+          </wp:inline>
+        </w:drawing>
+      </w:r>
+    </w:p>
+    <w:p>
+      <w:pPr>
+        <w:jc w:val="center"/>
+        <w:rPr>
+          <w:lang w:val="ru-RU"/>
+        </w:rPr>
+      </w:pPr>
+      <w:r>
+        <w:rPr>
+          <w:rFonts w:eastAsia="Times New Roman" w:cs="Times New Roman"/>
+          <w:lang w:val="ru-RU"/>
+        </w:rPr>
+        <w:lastRenderedPageBreak/>
+        <w:t xml:space="preserve">Рисунок 10. </w:t>
+      </w:r>
+      <w:r>
+        <w:rPr>
+          <w:rFonts w:eastAsia="Times New Roman" w:cs="Times New Roman"/>
+          <w:lang w:val="ru-RU"/>
+        </w:rPr>
+        <w:t xml:space="preserve">Изображение графа взаимодействия </w:t>
+      </w:r>
+      <w:r>
+        <w:rPr>
+          <w:rFonts w:eastAsia="Times New Roman" w:cs="Times New Roman"/>
+          <w:lang w:val="en-US"/>
+        </w:rPr>
+        <w:t>WebSocket</w:t>
+      </w:r>
+    </w:p>
+    <w:p>
+      <w:pPr>
+        <w:rPr>
+          <w:rFonts w:eastAsia="Times New Roman" w:cs="Times New Roman"/>
+          <w:lang w:val="ru-RU"/>
+        </w:rPr>
+      </w:pPr>
+      <w:r>
+        <w:rPr>
+          <w:rFonts w:eastAsia="Times New Roman" w:cs="Times New Roman"/>
+          <w:lang w:val="ru-RU"/>
+        </w:rPr>
+        <w:t xml:space="preserve">В </w:t>
+      </w:r>
+      <w:r>
+        <w:rPr>
+          <w:rFonts w:eastAsia="Times New Roman" w:cs="Times New Roman"/>
+          <w:lang w:val="en-US"/>
+        </w:rPr>
+        <w:t>WebSocket</w:t>
+      </w:r>
+      <w:r>
+        <w:rPr>
+          <w:rFonts w:eastAsia="Times New Roman" w:cs="Times New Roman"/>
+          <w:lang w:val="ru-RU"/>
+        </w:rPr>
+        <w:t xml:space="preserve"> </w:t>
+      </w:r>
+      <w:r>
+        <w:rPr>
+          <w:rFonts w:eastAsia="Times New Roman" w:cs="Times New Roman"/>
+          <w:lang w:val="ru-RU"/>
+        </w:rPr>
+        <w:t>есть события от клиента соединения, которые надо обрабатывать (</w:t>
+      </w:r>
+      <w:r>
+        <w:rPr>
+          <w:rFonts w:eastAsia="Times New Roman" w:cs="Times New Roman"/>
+          <w:lang w:val="en-US"/>
+        </w:rPr>
+        <w:t>Flow</w:t>
+      </w:r>
+      <w:r>
+        <w:rPr>
+          <w:rFonts w:eastAsia="Times New Roman" w:cs="Times New Roman"/>
+          <w:lang w:val="ru-RU"/>
+        </w:rPr>
+        <w:t xml:space="preserve">), возможно, производя события в ответ, при этом также могут быть свои </w:t>
+      </w:r>
+      <w:r>
+        <w:rPr>
+          <w:rFonts w:eastAsia="Times New Roman" w:cs="Times New Roman"/>
+          <w:lang w:val="en-US"/>
+        </w:rPr>
+        <w:t>Source</w:t>
+      </w:r>
+      <w:r>
+        <w:rPr>
+          <w:rFonts w:eastAsia="Times New Roman" w:cs="Times New Roman"/>
+          <w:lang w:val="ru-RU"/>
+        </w:rPr>
+        <w:t>-</w:t>
+      </w:r>
+      <w:r>
+        <w:rPr>
+          <w:rFonts w:eastAsia="Times New Roman" w:cs="Times New Roman"/>
+          <w:lang w:val="ru-RU"/>
+        </w:rPr>
+        <w:t>источники</w:t>
+      </w:r>
+      <w:r>
+        <w:rPr>
+          <w:rFonts w:eastAsia="Times New Roman" w:cs="Times New Roman"/>
+          <w:lang w:val="ru-RU"/>
+        </w:rPr>
+        <w:t xml:space="preserve"> </w:t>
+      </w:r>
+      <w:r>
+        <w:rPr>
+          <w:rFonts w:eastAsia="Times New Roman" w:cs="Times New Roman"/>
+          <w:lang w:val="ru-RU"/>
+        </w:rPr>
+        <w:t>событий. В итоге получается граф с событиями между двумя пользователями.</w:t>
+      </w:r>
+    </w:p>
+    <w:p>
+      <w:pPr>
+        <w:rPr>
+          <w:rFonts w:eastAsia="Times New Roman" w:cs="Times New Roman"/>
+          <w:lang w:val="ru-RU"/>
+        </w:rPr>
+      </w:pPr>
+      <w:r>
+        <w:rPr>
+          <w:rFonts w:eastAsia="Times New Roman" w:cs="Times New Roman"/>
+          <w:lang w:val="ru-RU"/>
+        </w:rPr>
+        <w:t xml:space="preserve">Для протокола </w:t>
+      </w:r>
+      <w:r>
+        <w:rPr>
+          <w:rFonts w:eastAsia="Times New Roman" w:cs="Times New Roman"/>
+          <w:lang w:val="en-US"/>
+        </w:rPr>
+        <w:t>Server</w:t>
+      </w:r>
+      <w:r>
+        <w:rPr>
+          <w:rFonts w:eastAsia="Times New Roman" w:cs="Times New Roman"/>
+          <w:lang w:val="ru-RU"/>
+        </w:rPr>
+        <w:t>-</w:t>
+      </w:r>
+      <w:r>
+        <w:rPr>
+          <w:rFonts w:eastAsia="Times New Roman" w:cs="Times New Roman"/>
+          <w:lang w:val="en-US"/>
+        </w:rPr>
+        <w:t>Sent</w:t>
+      </w:r>
+      <w:r>
+        <w:rPr>
+          <w:rFonts w:eastAsia="Times New Roman" w:cs="Times New Roman"/>
+          <w:lang w:val="ru-RU"/>
+        </w:rPr>
+        <w:t xml:space="preserve"> </w:t>
+      </w:r>
+      <w:r>
+        <w:rPr>
+          <w:rFonts w:eastAsia="Times New Roman" w:cs="Times New Roman"/>
+          <w:lang w:val="en-US"/>
+        </w:rPr>
+        <w:t>Events</w:t>
+      </w:r>
+      <w:r>
+        <w:rPr>
+          <w:rFonts w:eastAsia="Times New Roman" w:cs="Times New Roman"/>
+          <w:lang w:val="ru-RU"/>
+        </w:rPr>
+        <w:t xml:space="preserve"> </w:t>
+      </w:r>
+      <w:r>
+        <w:rPr>
+          <w:rFonts w:eastAsia="Times New Roman" w:cs="Times New Roman"/>
+          <w:lang w:val="ru-RU"/>
+        </w:rPr>
+        <w:t xml:space="preserve">граф получается гораздо проще, поскольку </w:t>
+      </w:r>
+      <w:r>
+        <w:rPr>
+          <w:rFonts w:eastAsia="Times New Roman" w:cs="Times New Roman"/>
+          <w:lang w:val="ru-RU"/>
+        </w:rPr>
+        <w:t>в нем взаимодействие однонаправленное</w:t>
+      </w:r>
+      <w:r>
+        <w:rPr>
+          <w:rFonts w:eastAsia="Times New Roman" w:cs="Times New Roman"/>
+          <w:lang w:val="ru-RU"/>
+        </w:rPr>
+        <w:t>. Демонстрацию можно увидеть на</w:t>
+      </w:r>
+      <w:r>
+        <w:rPr>
+          <w:rFonts w:eastAsia="Times New Roman" w:cs="Times New Roman"/>
+          <w:lang w:val="ru-RU"/>
+        </w:rPr>
+        <w:t xml:space="preserve"> </w:t>
+      </w:r>
+      <w:r>
+        <w:rPr>
+          <w:rFonts w:eastAsia="Times New Roman" w:cs="Times New Roman"/>
+          <w:lang w:val="ru-RU"/>
+        </w:rPr>
+        <w:t>рис. 11</w:t>
+      </w:r>
+      <w:r>
+        <w:rPr>
+          <w:rFonts w:eastAsia="Times New Roman" w:cs="Times New Roman"/>
+          <w:lang w:val="ru-RU"/>
+        </w:rPr>
+        <w:t>.</w:t>
+      </w:r>
+    </w:p>
+    <w:p>
+      <w:pPr>
+        <w:ind w:firstLine="0"/>
+        <w:jc w:val="center"/>
+        <w:rPr>
+          <w:rFonts w:eastAsia="Times New Roman" w:cs="Times New Roman"/>
+          <w:lang w:val="ru-RU"/>
+        </w:rPr>
+      </w:pPr>
+      <w:r>
+        <w:rPr>
+          <w:rFonts w:eastAsia="Times New Roman" w:cs="Times New Roman"/>
+          <w:lang w:val="ru-RU"/>
+        </w:rPr>
+        <w:drawing>
+          <wp:inline distT="0" distB="0" distL="0" distR="0" wp14:anchorId="0C3A3AE5" wp14:editId="4475EF14">
+            <wp:extent cx="6296025" cy="1470025"/>
+            <wp:effectExtent l="0" t="0" r="3175" b="3175"/>
+            <wp:docPr id="12" name="Picture 12"/>
+            <wp:cNvGraphicFramePr>
+              <a:graphicFrameLocks xmlns:a="http://schemas.openxmlformats.org/drawingml/2006/main" noChangeAspect="1"/>
+            </wp:cNvGraphicFramePr>
+            <a:graphic xmlns:a="http://schemas.openxmlformats.org/drawingml/2006/main">
+              <a:graphicData uri="http://schemas.openxmlformats.org/drawingml/2006/picture">
+                <pic:pic xmlns:pic="http://schemas.openxmlformats.org/drawingml/2006/picture">
+                  <pic:nvPicPr>
+                    <pic:cNvPr id="1" name=""/>
+                    <pic:cNvPicPr/>
+                  </pic:nvPicPr>
+                  <pic:blipFill>
+                    <a:blip r:embed="rId19"/>
+                    <a:stretch>
+                      <a:fillRect/>
+                    </a:stretch>
+                  </pic:blipFill>
+                  <pic:spPr>
+                    <a:xfrm>
+                      <a:off x="0" y="0"/>
+                      <a:ext cx="6296025" cy="1470025"/>
+                    </a:xfrm>
+                    <a:prstGeom prst="rect">
+                      <a:avLst/>
+                    </a:prstGeom>
+                  </pic:spPr>
+                </pic:pic>
+              </a:graphicData>
+            </a:graphic>
+          </wp:inline>
+        </w:drawing>
+      </w:r>
+    </w:p>
+    <w:p>
+      <w:pPr>
+        <w:ind w:firstLine="0"/>
+        <w:jc w:val="center"/>
+        <w:rPr>
+          <w:rFonts w:eastAsia="Times New Roman" w:cs="Times New Roman"/>
+          <w:lang w:val="en-US"/>
+        </w:rPr>
+      </w:pPr>
+      <w:r>
+        <w:rPr>
+          <w:rFonts w:eastAsia="Times New Roman" w:cs="Times New Roman"/>
+          <w:lang w:val="ru-RU"/>
+        </w:rPr>
+        <w:t xml:space="preserve">Рисунок 11. Изображение графа взаимодействия </w:t>
+      </w:r>
+      <w:r>
+        <w:rPr>
+          <w:rFonts w:eastAsia="Times New Roman" w:cs="Times New Roman"/>
+          <w:lang w:val="en-US"/>
+        </w:rPr>
+        <w:t>Server</w:t>
+      </w:r>
+      <w:r>
+        <w:rPr>
+          <w:rFonts w:eastAsia="Times New Roman" w:cs="Times New Roman"/>
+          <w:lang w:val="ru-RU"/>
+        </w:rPr>
+        <w:t>-</w:t>
+      </w:r>
+      <w:r>
+        <w:rPr>
+          <w:rFonts w:eastAsia="Times New Roman" w:cs="Times New Roman"/>
+          <w:lang w:val="en-US"/>
+        </w:rPr>
+        <w:t>Sent</w:t>
+      </w:r>
+      <w:r>
+        <w:rPr>
+          <w:rFonts w:eastAsia="Times New Roman" w:cs="Times New Roman"/>
+          <w:lang w:val="ru-RU"/>
+        </w:rPr>
+        <w:t xml:space="preserve"> </w:t>
+      </w:r>
+      <w:r>
+        <w:rPr>
+          <w:rFonts w:eastAsia="Times New Roman" w:cs="Times New Roman"/>
+          <w:lang w:val="en-US"/>
+        </w:rPr>
+        <w:t>Events</w:t>
+      </w:r>
+    </w:p>
+    <w:p>
+      <w:pPr>
+        <w:rPr>
+          <w:rFonts w:eastAsia="Times New Roman" w:cs="Times New Roman"/>
+          <w:lang w:val="ru-RU"/>
+        </w:rPr>
+      </w:pPr>
+      <w:r>
+        <w:rPr>
+          <w:rFonts w:eastAsia="Times New Roman" w:cs="Times New Roman"/>
+          <w:lang w:val="ru-RU"/>
+        </w:rPr>
+        <w:t xml:space="preserve">Для протокола </w:t>
+      </w:r>
+      <w:r>
+        <w:rPr>
+          <w:rFonts w:eastAsia="Times New Roman" w:cs="Times New Roman"/>
+          <w:lang w:val="en-US"/>
+        </w:rPr>
+        <w:t>Server</w:t>
+      </w:r>
+      <w:r>
+        <w:rPr>
+          <w:rFonts w:eastAsia="Times New Roman" w:cs="Times New Roman"/>
+          <w:lang w:val="ru-RU"/>
+        </w:rPr>
+        <w:t>-</w:t>
+      </w:r>
+      <w:r>
+        <w:rPr>
+          <w:rFonts w:eastAsia="Times New Roman" w:cs="Times New Roman"/>
+          <w:lang w:val="en-US"/>
+        </w:rPr>
+        <w:t>Sent</w:t>
+      </w:r>
+      <w:r>
+        <w:rPr>
+          <w:rFonts w:eastAsia="Times New Roman" w:cs="Times New Roman"/>
+          <w:lang w:val="ru-RU"/>
+        </w:rPr>
+        <w:t xml:space="preserve"> </w:t>
+      </w:r>
+      <w:r>
+        <w:rPr>
+          <w:rFonts w:eastAsia="Times New Roman" w:cs="Times New Roman"/>
+          <w:lang w:val="en-US"/>
+        </w:rPr>
+        <w:t>Events</w:t>
+      </w:r>
+      <w:r>
+        <w:rPr>
+          <w:rFonts w:eastAsia="Times New Roman" w:cs="Times New Roman"/>
+          <w:lang w:val="ru-RU"/>
+        </w:rPr>
+        <w:t xml:space="preserve"> </w:t>
+      </w:r>
+      <w:r>
+        <w:rPr>
+          <w:rFonts w:eastAsia="Times New Roman" w:cs="Times New Roman"/>
+          <w:lang w:val="ru-RU"/>
+        </w:rPr>
+        <w:t xml:space="preserve">требуется предоставить только </w:t>
+      </w:r>
+      <w:r>
+        <w:rPr>
+          <w:rFonts w:eastAsia="Times New Roman" w:cs="Times New Roman"/>
+          <w:lang w:val="en-US"/>
+        </w:rPr>
+        <w:t>Source</w:t>
+      </w:r>
+      <w:r>
+        <w:rPr>
+          <w:rFonts w:eastAsia="Times New Roman" w:cs="Times New Roman"/>
+          <w:lang w:val="ru-RU"/>
+        </w:rPr>
+        <w:t xml:space="preserve"> </w:t>
+      </w:r>
+      <w:r>
+        <w:rPr>
+          <w:rFonts w:eastAsia="Times New Roman" w:cs="Times New Roman"/>
+          <w:lang w:val="ru-RU"/>
+        </w:rPr>
+        <w:t>источник событий, которые будут отправлены клиенту по сети.</w:t>
+      </w:r>
+    </w:p>
+    <w:p>
+      <w:pPr>
+        <w:rPr>
+          <w:rFonts w:eastAsia="Times New Roman" w:cs="Times New Roman"/>
+          <w:lang w:val="ru-RU"/>
+        </w:rPr>
+      </w:pPr>
+      <w:r>
+        <w:rPr>
+          <w:rFonts w:eastAsia="Times New Roman" w:cs="Times New Roman"/>
+          <w:lang w:val="ru-RU"/>
+        </w:rPr>
+        <w:t xml:space="preserve">Для </w:t>
+      </w:r>
       <w:bookmarkStart w:id="14" w:name="_GoBack"/>
       <w:bookmarkEnd w:id="14"/>
-      <w:r>
-        <w:rPr>
-          <w:lang w:val="ru-RU"/>
-        </w:rPr>
-        <w:t xml:space="preserve">. Схема взаимодействия пользователя с сервером для </w:t>
-      </w:r>
-      <w:proofErr w:type="spellStart"/>
-      <w:r>
-        <w:rPr>
-          <w:lang w:val="ru-RU"/>
-        </w:rPr>
-        <w:t>мокирования</w:t>
-      </w:r>
-      <w:proofErr w:type="spellEnd"/>
-      <w:r>
-        <w:rPr>
-          <w:lang w:val="ru-RU"/>
-        </w:rPr>
-        <w:t xml:space="preserve"> </w:t>
-      </w:r>
-      <w:r>
-        <w:rPr>
-          <w:lang w:val="en-US"/>
-        </w:rPr>
-        <w:t>WebSocket</w:t>
-      </w:r>
     </w:p>
     <w:p>
       <w:pPr>
@@ -12368,7 +14547,7 @@
           <w:noProof/>
           <w:lang w:val="en-US"/>
         </w:rPr>
-        <w:t>4. Mountebank - over the wire test doubles [Электронный ресурс]. URL: http://www.mbtest.org/ (дата обращения: 19.11.2018).</w:t>
+        <w:t>4. Akka HTTP [Электронный ресурс]. URL: https://doc.akka.io/docs/akka-http/current/ (дата обращения: 20.11.2018).</w:t>
       </w:r>
     </w:p>
     <w:p>
@@ -12389,7 +14568,7 @@
           <w:noProof/>
           <w:lang w:val="en-US"/>
         </w:rPr>
-        <w:t>5. MockServer [Электронный ресурс]. URL: http://www.mock-server.com/ (дата обращения: 19.11.2018).</w:t>
+        <w:t>5. Streams • Akka Documentation [Электронный ресурс]. URL: https://doc.akka.io/docs/akka/current/stream/index.html (дата обращения: 20.11.2018).</w:t>
       </w:r>
     </w:p>
     <w:p>
@@ -12410,7 +14589,7 @@
           <w:noProof/>
           <w:lang w:val="en-US"/>
         </w:rPr>
-        <w:t>6. WireMock [Электронный ресурс]. URL: http://wiremock.org/ (дата обращения: 27.01.2019).</w:t>
+        <w:t>6. Mountebank - over the wire test doubles [Электронный ресурс]. URL: http://www.mbtest.org/ (дата обращения: 19.11.2018).</w:t>
       </w:r>
     </w:p>
     <w:p>
@@ -12431,7 +14610,7 @@
           <w:noProof/>
           <w:lang w:val="en-US"/>
         </w:rPr>
-        <w:t>7. Loreto S. и др. Known Issues and Best Practices     for the Use of Long Polling and Streaming in Bidirectional HTTP [Электронный ресурс]. URL: https://tools.ietf.org/rfc/rfc6202.txt (дата обращения: 12.04.2019).</w:t>
+        <w:t>7. MockServer [Электронный ресурс]. URL: http://www.mock-server.com/ (дата обращения: 19.11.2018).</w:t>
       </w:r>
     </w:p>
     <w:p>
@@ -12452,7 +14631,7 @@
           <w:noProof/>
           <w:lang w:val="en-US"/>
         </w:rPr>
-        <w:t>8. Fette I., Melnikov A. The WebSocket Protocol [Электронный ресурс]. URL: https://tools.ietf.org/html/rfc6455 (дата обращения: 20.11.2018).</w:t>
+        <w:t>8. WireMock [Электронный ресурс]. URL: http://wiremock.org/ (дата обращения: 27.01.2019).</w:t>
       </w:r>
     </w:p>
     <w:p>
@@ -12473,7 +14652,7 @@
           <w:noProof/>
           <w:lang w:val="en-US"/>
         </w:rPr>
-        <w:t>9. Support WebSockets mocking [Электронный ресурс]. URL: https://github.com/jamesdbloom/mockserver/issues/360 (дата обращения: 12.04.2019).</w:t>
+        <w:t>9. Loreto S. и др. Known Issues and Best Practices     for the Use of Long Polling and Streaming in Bidirectional HTTP [Электронный ресурс]. URL: https://tools.ietf.org/rfc/rfc6202.txt (дата обращения: 12.04.2019).</w:t>
       </w:r>
     </w:p>
     <w:p>
@@ -12494,7 +14673,7 @@
           <w:noProof/>
           <w:lang w:val="en-US"/>
         </w:rPr>
-        <w:t>10. WebSocket Support – Группы Google [Электронный ресурс]. URL: https://groups.google.com/forum/#!topic/mountebank-discuss/t19u-sc8b6E (дата обращения: 15.01.2019).</w:t>
+        <w:t>10. Fette I., Melnikov A. The WebSocket Protocol [Электронный ресурс]. URL: https://tools.ietf.org/html/rfc6455 (дата обращения: 20.11.2018).</w:t>
       </w:r>
     </w:p>
     <w:p>
@@ -12506,6 +14685,7 @@
         <w:rPr>
           <w:rFonts w:cs="Times New Roman"/>
           <w:noProof/>
+          <w:lang w:val="en-US"/>
         </w:rPr>
       </w:pPr>
       <w:r>
@@ -12514,7 +14694,7 @@
           <w:noProof/>
           <w:lang w:val="en-US"/>
         </w:rPr>
-        <w:t>11. Patni S. Pro RESTful APIs. Berkeley, CA: Apress, 2017.</w:t>
+        <w:t>11. Support WebSockets mocking [Электронный ресурс]. URL: https://github.com/jamesdbloom/mockserver/issues/360 (дата обращения: 12.04.2019).</w:t>
       </w:r>
     </w:p>
     <w:p>
@@ -12524,19 +14704,60 @@
         <w:autoSpaceDN w:val="0"/>
         <w:adjustRightInd w:val="0"/>
         <w:rPr>
-          <w:lang w:val="ru-RU"/>
-        </w:rPr>
-      </w:pPr>
-      <w:r>
-        <w:rPr>
-          <w:lang w:val="ru-RU"/>
+          <w:rFonts w:cs="Times New Roman"/>
+          <w:noProof/>
+          <w:lang w:val="en-US"/>
+        </w:rPr>
+      </w:pPr>
+      <w:r>
+        <w:rPr>
+          <w:rFonts w:cs="Times New Roman"/>
+          <w:noProof/>
+          <w:lang w:val="en-US"/>
         </w:rPr>
         <w:lastRenderedPageBreak/>
-        <w:fldChar w:fldCharType="end"/>
+        <w:t>12. WebSocket Support – Группы Google [Электронный ресурс]. URL: https://groups.google.com/forum/#!topic/mountebank-discuss/t19u-sc8b6E (дата обращения: 15.01.2019).</w:t>
       </w:r>
     </w:p>
     <w:p>
       <w:pPr>
+        <w:widowControl w:val="0"/>
+        <w:autoSpaceDE w:val="0"/>
+        <w:autoSpaceDN w:val="0"/>
+        <w:adjustRightInd w:val="0"/>
+        <w:rPr>
+          <w:rFonts w:cs="Times New Roman"/>
+          <w:noProof/>
+        </w:rPr>
+      </w:pPr>
+      <w:r>
+        <w:rPr>
+          <w:rFonts w:cs="Times New Roman"/>
+          <w:noProof/>
+          <w:lang w:val="en-US"/>
+        </w:rPr>
+        <w:t>13. Patni S. Pro RESTful APIs. Berkeley, CA: Apress, 2017.</w:t>
+      </w:r>
+    </w:p>
+    <w:p>
+      <w:pPr>
+        <w:widowControl w:val="0"/>
+        <w:autoSpaceDE w:val="0"/>
+        <w:autoSpaceDN w:val="0"/>
+        <w:adjustRightInd w:val="0"/>
+        <w:rPr>
+          <w:lang w:val="ru-RU"/>
+        </w:rPr>
+      </w:pPr>
+      <w:r>
+        <w:rPr>
+          <w:lang w:val="ru-RU"/>
+        </w:rPr>
+        <w:fldChar w:fldCharType="end"/>
+      </w:r>
+    </w:p>
+    <w:p>
+      <w:pPr>
         <w:pStyle w:val="Heading1"/>
         <w:ind w:firstLine="0"/>
         <w:rPr>
@@ -12545,9 +14766,9 @@
       </w:pPr>
     </w:p>
     <w:sectPr>
-      <w:headerReference w:type="default" r:id="rId16"/>
-      <w:footerReference w:type="even" r:id="rId17"/>
-      <w:footerReference w:type="default" r:id="rId18"/>
+      <w:headerReference w:type="default" r:id="rId20"/>
+      <w:footerReference w:type="even" r:id="rId21"/>
+      <w:footerReference w:type="default" r:id="rId22"/>
       <w:pgSz w:w="11900" w:h="16840"/>
       <w:pgMar w:top="1134" w:right="567" w:bottom="1134" w:left="1418" w:header="709" w:footer="709" w:gutter="0"/>
       <w:cols w:space="708"/>
@@ -14324,7 +16545,7 @@
 </file>
 
 <file path=customXml/itemProps1.xml><?xml version="1.0" encoding="utf-8"?>
-<ds:datastoreItem xmlns:ds="http://schemas.openxmlformats.org/officeDocument/2006/customXml" ds:itemID="{700BF4F1-D51D-7741-88C4-E1E90DDAEAF8}">
+<ds:datastoreItem xmlns:ds="http://schemas.openxmlformats.org/officeDocument/2006/customXml" ds:itemID="{C182E466-273C-BA41-8266-EF8509790248}">
   <ds:schemaRefs>
     <ds:schemaRef ds:uri="http://schemas.openxmlformats.org/officeDocument/2006/bibliography"/>
   </ds:schemaRefs>

</xml_diff>